<commit_message>
added packet config to doc
</commit_message>
<xml_diff>
--- a/020627 - Wireless Joystick Techniacal Document.docx
+++ b/020627 - Wireless Joystick Techniacal Document.docx
@@ -1,6 +1,6 @@
 
 <file path=word/document.xml><?xml version="1.0" encoding="utf-8"?>
-<w:document xmlns:wpc="http://schemas.microsoft.com/office/word/2010/wordprocessingCanvas" xmlns:cx="http://schemas.microsoft.com/office/drawing/2014/chartex" xmlns:cx1="http://schemas.microsoft.com/office/drawing/2015/9/8/chartex" xmlns:cx2="http://schemas.microsoft.com/office/drawing/2015/10/21/chartex" xmlns:cx3="http://schemas.microsoft.com/office/drawing/2016/5/9/chartex" xmlns:cx4="http://schemas.microsoft.com/office/drawing/2016/5/10/chartex" xmlns:cx5="http://schemas.microsoft.com/office/drawing/2016/5/11/chartex" xmlns:cx6="http://schemas.microsoft.com/office/drawing/2016/5/12/chartex" xmlns:cx7="http://schemas.microsoft.com/office/drawing/2016/5/13/chartex" xmlns:cx8="http://schemas.microsoft.com/office/drawing/2016/5/14/chartex" xmlns:mc="http://schemas.openxmlformats.org/markup-compatibility/2006" xmlns:aink="http://schemas.microsoft.com/office/drawing/2016/ink" xmlns:am3d="http://schemas.microsoft.com/office/drawing/2017/model3d" xmlns:o="urn:schemas-microsoft-com:office:office" xmlns:oel="http://schemas.microsoft.com/office/2019/extlst" xmlns:r="http://schemas.openxmlformats.org/officeDocument/2006/relationships" xmlns:m="http://schemas.openxmlformats.org/officeDocument/2006/math" xmlns:v="urn:schemas-microsoft-com:vml" xmlns:wp14="http://schemas.microsoft.com/office/word/2010/wordprocessingDrawing" xmlns:wp="http://schemas.openxmlformats.org/drawingml/2006/wordprocessingDrawing" xmlns:w10="urn:schemas-microsoft-com:office:word" xmlns:w="http://schemas.openxmlformats.org/wordprocessingml/2006/main" xmlns:w14="http://schemas.microsoft.com/office/word/2010/wordml" xmlns:w15="http://schemas.microsoft.com/office/word/2012/wordml" xmlns:w16cex="http://schemas.microsoft.com/office/word/2018/wordml/cex" xmlns:w16cid="http://schemas.microsoft.com/office/word/2016/wordml/cid" xmlns:w16="http://schemas.microsoft.com/office/word/2018/wordml" xmlns:w16sdtdh="http://schemas.microsoft.com/office/word/2020/wordml/sdtdatahash" xmlns:w16se="http://schemas.microsoft.com/office/word/2015/wordml/symex" xmlns:wpg="http://schemas.microsoft.com/office/word/2010/wordprocessingGroup" xmlns:wpi="http://schemas.microsoft.com/office/word/2010/wordprocessingInk" xmlns:wne="http://schemas.microsoft.com/office/word/2006/wordml" xmlns:wps="http://schemas.microsoft.com/office/word/2010/wordprocessingShape" mc:Ignorable="w14 w15 w16se w16cid w16 w16cex w16sdtdh wp14">
+<w:document xmlns:wpc="http://schemas.microsoft.com/office/word/2010/wordprocessingCanvas" xmlns:cx="http://schemas.microsoft.com/office/drawing/2014/chartex" xmlns:cx1="http://schemas.microsoft.com/office/drawing/2015/9/8/chartex" xmlns:cx2="http://schemas.microsoft.com/office/drawing/2015/10/21/chartex" xmlns:cx3="http://schemas.microsoft.com/office/drawing/2016/5/9/chartex" xmlns:cx4="http://schemas.microsoft.com/office/drawing/2016/5/10/chartex" xmlns:cx5="http://schemas.microsoft.com/office/drawing/2016/5/11/chartex" xmlns:cx6="http://schemas.microsoft.com/office/drawing/2016/5/12/chartex" xmlns:cx7="http://schemas.microsoft.com/office/drawing/2016/5/13/chartex" xmlns:cx8="http://schemas.microsoft.com/office/drawing/2016/5/14/chartex" xmlns:mc="http://schemas.openxmlformats.org/markup-compatibility/2006" xmlns:aink="http://schemas.microsoft.com/office/drawing/2016/ink" xmlns:am3d="http://schemas.microsoft.com/office/drawing/2017/model3d" xmlns:o="urn:schemas-microsoft-com:office:office" xmlns:r="http://schemas.openxmlformats.org/officeDocument/2006/relationships" xmlns:m="http://schemas.openxmlformats.org/officeDocument/2006/math" xmlns:v="urn:schemas-microsoft-com:vml" xmlns:wp14="http://schemas.microsoft.com/office/word/2010/wordprocessingDrawing" xmlns:wp="http://schemas.openxmlformats.org/drawingml/2006/wordprocessingDrawing" xmlns:w10="urn:schemas-microsoft-com:office:word" xmlns:w="http://schemas.openxmlformats.org/wordprocessingml/2006/main" xmlns:w14="http://schemas.microsoft.com/office/word/2010/wordml" xmlns:w15="http://schemas.microsoft.com/office/word/2012/wordml" xmlns:w16cex="http://schemas.microsoft.com/office/word/2018/wordml/cex" xmlns:w16cid="http://schemas.microsoft.com/office/word/2016/wordml/cid" xmlns:w16="http://schemas.microsoft.com/office/word/2018/wordml" xmlns:w16se="http://schemas.microsoft.com/office/word/2015/wordml/symex" xmlns:wpg="http://schemas.microsoft.com/office/word/2010/wordprocessingGroup" xmlns:wpi="http://schemas.microsoft.com/office/word/2010/wordprocessingInk" xmlns:wne="http://schemas.microsoft.com/office/word/2006/wordml" xmlns:wps="http://schemas.microsoft.com/office/word/2010/wordprocessingShape" mc:Ignorable="w14 w15 w16se w16cid w16 w16cex wp14">
   <w:body>
     <w:p>
       <w:pPr>
@@ -28,7 +28,6 @@
           <w:szCs w:val="48"/>
           <w:rtl/>
         </w:rPr>
-        <w:lastRenderedPageBreak/>
         <w:t>گزارش فنی</w:t>
       </w:r>
     </w:p>
@@ -353,7 +352,7 @@
                 <v:stroke joinstyle="miter"/>
                 <v:path gradientshapeok="t" o:connecttype="rect"/>
               </v:shapetype>
-              <v:shape id="Text Box 612" o:spid="_x0000_s1026" type="#_x0000_t202" style="position:absolute;left:0;text-align:left;margin-left:386.2pt;margin-top:778.5pt;width:181.45pt;height:33.2pt;z-index:251660288;visibility:visible;mso-wrap-style:square;mso-width-percent:400;mso-height-percent:0;mso-wrap-distance-left:9pt;mso-wrap-distance-top:3.6pt;mso-wrap-distance-right:9pt;mso-wrap-distance-bottom:3.6pt;mso-position-horizontal:absolute;mso-position-horizontal-relative:margin;mso-position-vertical:absolute;mso-position-vertical-relative:margin;mso-width-percent:400;mso-height-percent:0;mso-width-relative:margin;mso-height-relative:margin;v-text-anchor:top" o:gfxdata="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" stroked="f">
+              <v:shape id="Text Box 612" o:spid="_x0000_s1026" type="#_x0000_t202" style="position:absolute;left:0;text-align:left;margin-left:386.2pt;margin-top:778.5pt;width:181.45pt;height:33.2pt;z-index:251660288;visibility:visible;mso-wrap-style:square;mso-width-percent:400;mso-height-percent:0;mso-wrap-distance-left:9pt;mso-wrap-distance-top:3.6pt;mso-wrap-distance-right:9pt;mso-wrap-distance-bottom:3.6pt;mso-position-horizontal:absolute;mso-position-horizontal-relative:margin;mso-position-vertical:absolute;mso-position-vertical-relative:margin;mso-width-percent:400;mso-height-percent:0;mso-width-relative:margin;mso-height-relative:margin;v-text-anchor:top" o:gfxdata="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" stroked="f">
                 <v:textbox>
                   <w:txbxContent>
                     <w:p>
@@ -535,7 +534,7 @@
           </mc:Choice>
           <mc:Fallback>
             <w:pict>
-              <v:shape w14:anchorId="1221DB32" id="_x0000_s1027" type="#_x0000_t202" style="position:absolute;left:0;text-align:left;margin-left:386.2pt;margin-top:778.5pt;width:181.45pt;height:33.2pt;z-index:251659264;visibility:visible;mso-wrap-style:square;mso-width-percent:400;mso-height-percent:0;mso-wrap-distance-left:9pt;mso-wrap-distance-top:3.6pt;mso-wrap-distance-right:9pt;mso-wrap-distance-bottom:3.6pt;mso-position-horizontal:absolute;mso-position-horizontal-relative:margin;mso-position-vertical:absolute;mso-position-vertical-relative:margin;mso-width-percent:400;mso-height-percent:0;mso-width-relative:margin;mso-height-relative:margin;v-text-anchor:top" o:gfxdata="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" stroked="f">
+              <v:shape w14:anchorId="1221DB32" id="_x0000_s1027" type="#_x0000_t202" style="position:absolute;left:0;text-align:left;margin-left:386.2pt;margin-top:778.5pt;width:181.45pt;height:33.2pt;z-index:251659264;visibility:visible;mso-wrap-style:square;mso-width-percent:400;mso-height-percent:0;mso-wrap-distance-left:9pt;mso-wrap-distance-top:3.6pt;mso-wrap-distance-right:9pt;mso-wrap-distance-bottom:3.6pt;mso-position-horizontal:absolute;mso-position-horizontal-relative:margin;mso-position-vertical:absolute;mso-position-vertical-relative:margin;mso-width-percent:400;mso-height-percent:0;mso-width-relative:margin;mso-height-relative:margin;v-text-anchor:top" o:gfxdata="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" stroked="f">
                 <v:textbox>
                   <w:txbxContent>
                     <w:p>
@@ -605,7 +604,6 @@
           <w:docPartUnique/>
         </w:docPartObj>
       </w:sdtPr>
-      <w:sdtEndPr/>
       <w:sdtContent>
         <w:p>
           <w:pPr>
@@ -1726,6 +1724,7 @@
           <w:rFonts w:hint="cs"/>
           <w:rtl/>
         </w:rPr>
+        <w:lastRenderedPageBreak/>
         <w:t>فهرست جدول‌ها</w:t>
       </w:r>
     </w:p>
@@ -2461,6 +2460,7 @@
           <w:szCs w:val="52"/>
           <w:rtl/>
         </w:rPr>
+        <w:lastRenderedPageBreak/>
         <w:t>قواعد نام گذاری:</w:t>
       </w:r>
     </w:p>
@@ -2843,6 +2843,7 @@
           <w:rFonts w:hint="cs"/>
           <w:rtl/>
         </w:rPr>
+        <w:lastRenderedPageBreak/>
         <w:t>راه حل پیشنهادی</w:t>
       </w:r>
       <w:bookmarkEnd w:id="4"/>
@@ -3170,7 +3171,6 @@
               <w:bidi w:val="0"/>
               <w:ind w:firstLine="0"/>
               <w:rPr>
-                <w:rFonts w:hint="cs"/>
                 <w:lang w:bidi="fa-IR"/>
               </w:rPr>
             </w:pPr>
@@ -3194,7 +3194,6 @@
               <w:bidi w:val="0"/>
               <w:ind w:firstLine="0"/>
               <w:rPr>
-                <w:rFonts w:hint="cs"/>
                 <w:lang w:bidi="fa-IR"/>
               </w:rPr>
             </w:pPr>
@@ -3213,7 +3212,6 @@
               <w:bidi w:val="0"/>
               <w:ind w:firstLine="0"/>
               <w:rPr>
-                <w:rFonts w:hint="cs"/>
                 <w:lang w:bidi="fa-IR"/>
               </w:rPr>
             </w:pPr>
@@ -3234,7 +3232,6 @@
               <w:bidi w:val="0"/>
               <w:ind w:firstLine="0"/>
               <w:rPr>
-                <w:rFonts w:hint="cs"/>
                 <w:lang w:bidi="fa-IR"/>
               </w:rPr>
             </w:pPr>
@@ -3253,7 +3250,6 @@
               <w:bidi w:val="0"/>
               <w:ind w:firstLine="0"/>
               <w:rPr>
-                <w:rFonts w:hint="cs"/>
                 <w:lang w:bidi="fa-IR"/>
               </w:rPr>
             </w:pPr>
@@ -3276,7 +3272,6 @@
               <w:bidi w:val="0"/>
               <w:ind w:firstLine="0"/>
               <w:rPr>
-                <w:rFonts w:hint="cs"/>
                 <w:lang w:bidi="fa-IR"/>
               </w:rPr>
             </w:pPr>
@@ -3297,7 +3292,6 @@
               <w:bidi w:val="0"/>
               <w:ind w:firstLine="0"/>
               <w:rPr>
-                <w:rFonts w:hint="cs"/>
                 <w:lang w:bidi="fa-IR"/>
               </w:rPr>
             </w:pPr>
@@ -3444,6 +3438,16 @@
     </w:p>
     <w:p>
       <w:pPr>
+        <w:ind w:left="567" w:firstLine="0"/>
+      </w:pPr>
+    </w:p>
+    <w:p>
+      <w:pPr>
+        <w:ind w:left="567" w:firstLine="0"/>
+      </w:pPr>
+    </w:p>
+    <w:p>
+      <w:pPr>
         <w:pStyle w:val="Heading1"/>
         <w:numPr>
           <w:ilvl w:val="0"/>
@@ -3564,98 +3568,154 @@
       <w:pPr>
         <w:ind w:left="567" w:firstLine="0"/>
         <w:rPr>
+          <w:lang w:bidi="fa-IR"/>
+        </w:rPr>
+      </w:pPr>
+      <w:r>
+        <w:rPr>
           <w:rFonts w:hint="cs"/>
           <w:rtl/>
           <w:lang w:bidi="fa-IR"/>
         </w:rPr>
-      </w:pPr>
+        <w:t xml:space="preserve">از نرم افزار </w:t>
+      </w:r>
+      <w:hyperlink r:id="rId17" w:history="1">
+        <w:r>
+          <w:rPr>
+            <w:rStyle w:val="Hyperlink"/>
+            <w:lang w:bidi="fa-IR"/>
+          </w:rPr>
+          <w:t>Visual Studio Code</w:t>
+        </w:r>
+      </w:hyperlink>
       <w:r>
         <w:rPr>
           <w:rFonts w:hint="cs"/>
           <w:rtl/>
           <w:lang w:bidi="fa-IR"/>
         </w:rPr>
-        <w:t xml:space="preserve">سفت افزار شامل چندین </w:t>
-      </w:r>
+        <w:t xml:space="preserve"> با افزونه </w:t>
+      </w:r>
+      <w:proofErr w:type="spellStart"/>
       <w:r>
         <w:rPr>
           <w:lang w:bidi="fa-IR"/>
         </w:rPr>
-        <w:t>Task</w:t>
-      </w:r>
+        <w:t>PlatformIO</w:t>
+      </w:r>
+      <w:proofErr w:type="spellEnd"/>
       <w:r>
         <w:rPr>
           <w:rFonts w:hint="cs"/>
           <w:rtl/>
           <w:lang w:bidi="fa-IR"/>
         </w:rPr>
-        <w:t xml:space="preserve"> و </w:t>
-      </w:r>
-      <w:r>
-        <w:rPr>
-          <w:lang w:bidi="fa-IR"/>
-        </w:rPr>
-        <w:t>Queue</w:t>
-      </w:r>
-      <w:r>
-        <w:rPr>
-          <w:rFonts w:hint="cs"/>
-          <w:rtl/>
-          <w:lang w:bidi="fa-IR"/>
-        </w:rPr>
-        <w:t xml:space="preserve"> است که هر کدام باید به صورت </w:t>
-      </w:r>
-      <w:r>
-        <w:rPr>
-          <w:lang w:bidi="fa-IR"/>
-        </w:rPr>
-        <w:t xml:space="preserve">Modular </w:t>
-      </w:r>
-      <w:r>
-        <w:rPr>
-          <w:rFonts w:hint="cs"/>
-          <w:rtl/>
-          <w:lang w:bidi="fa-IR"/>
-        </w:rPr>
-        <w:t xml:space="preserve"> جدا از </w:t>
-      </w:r>
-      <w:r>
-        <w:rPr>
-          <w:lang w:bidi="fa-IR"/>
-        </w:rPr>
-        <w:t xml:space="preserve">task </w:t>
-      </w:r>
-      <w:r>
-        <w:rPr>
-          <w:rFonts w:hint="cs"/>
-          <w:rtl/>
-          <w:lang w:bidi="fa-IR"/>
-        </w:rPr>
-        <w:t xml:space="preserve"> های دیگر کار کنند.</w:t>
+        <w:t xml:space="preserve"> برای توسعه سفت افزار استفاده شده است.</w:t>
       </w:r>
     </w:p>
     <w:p>
       <w:pPr>
-        <w:pStyle w:val="Heading3"/>
-        <w:rPr>
-          <w:rtl/>
-        </w:rPr>
-      </w:pPr>
-      <w:r>
+        <w:ind w:left="567" w:firstLine="0"/>
+        <w:rPr>
+          <w:lang w:bidi="fa-IR"/>
+        </w:rPr>
+      </w:pPr>
+      <w:r>
+        <w:rPr>
+          <w:rFonts w:hint="cs"/>
+          <w:rtl/>
+          <w:lang w:bidi="fa-IR"/>
+        </w:rPr>
+        <w:t xml:space="preserve">سفت افزار شامل چندین </w:t>
+      </w:r>
+      <w:r>
+        <w:rPr>
+          <w:lang w:bidi="fa-IR"/>
+        </w:rPr>
         <w:t>Task</w:t>
       </w:r>
       <w:r>
         <w:rPr>
           <w:rFonts w:hint="cs"/>
           <w:rtl/>
-        </w:rPr>
-        <w:t xml:space="preserve"> ها</w:t>
+          <w:lang w:bidi="fa-IR"/>
+        </w:rPr>
+        <w:t xml:space="preserve"> و </w:t>
+      </w:r>
+      <w:r>
+        <w:rPr>
+          <w:lang w:bidi="fa-IR"/>
+        </w:rPr>
+        <w:t>Queue</w:t>
+      </w:r>
+      <w:r>
+        <w:rPr>
+          <w:rFonts w:hint="cs"/>
+          <w:rtl/>
+          <w:lang w:bidi="fa-IR"/>
+        </w:rPr>
+        <w:t xml:space="preserve"> است که هر کدام باید به صورت </w:t>
+      </w:r>
+      <w:r>
+        <w:rPr>
+          <w:lang w:bidi="fa-IR"/>
+        </w:rPr>
+        <w:t xml:space="preserve">Modular </w:t>
+      </w:r>
+      <w:r>
+        <w:rPr>
+          <w:rFonts w:hint="cs"/>
+          <w:rtl/>
+          <w:lang w:bidi="fa-IR"/>
+        </w:rPr>
+        <w:t xml:space="preserve"> جدا از </w:t>
+      </w:r>
+      <w:r>
+        <w:rPr>
+          <w:lang w:bidi="fa-IR"/>
+        </w:rPr>
+        <w:t xml:space="preserve">task </w:t>
+      </w:r>
+      <w:r>
+        <w:rPr>
+          <w:rFonts w:hint="cs"/>
+          <w:rtl/>
+          <w:lang w:bidi="fa-IR"/>
+        </w:rPr>
+        <w:t xml:space="preserve"> های دیگر کار کنند.</w:t>
       </w:r>
     </w:p>
     <w:p>
       <w:pPr>
+        <w:ind w:left="567" w:firstLine="0"/>
         <w:rPr>
           <w:rFonts w:hint="cs"/>
+          <w:rtl/>
+          <w:lang w:bidi="fa-IR"/>
+        </w:rPr>
+      </w:pPr>
+    </w:p>
+    <w:p>
+      <w:pPr>
+        <w:pStyle w:val="Heading3"/>
+        <w:rPr>
+          <w:rtl/>
+        </w:rPr>
+      </w:pPr>
+      <w:r>
+        <w:t>Task</w:t>
+      </w:r>
+      <w:r>
+        <w:rPr>
+          <w:rFonts w:hint="cs"/>
+          <w:rtl/>
+        </w:rPr>
+        <w:t xml:space="preserve"> ها</w:t>
+      </w:r>
+    </w:p>
+    <w:p>
+      <w:pPr>
+        <w:rPr>
           <w:sz w:val="28"/>
           <w:rtl/>
           <w:lang w:bidi="fa-IR"/>
@@ -3780,6 +3840,7 @@
       </w:pPr>
       <w:proofErr w:type="spellStart"/>
       <w:r>
+        <w:lastRenderedPageBreak/>
         <w:t>bluetoothManager_task</w:t>
       </w:r>
       <w:proofErr w:type="spellEnd"/>
@@ -3787,7 +3848,6 @@
     <w:p>
       <w:pPr>
         <w:rPr>
-          <w:rFonts w:hint="cs"/>
           <w:rtl/>
           <w:lang w:bidi="fa-IR"/>
         </w:rPr>
@@ -3979,7 +4039,6 @@
     <w:p>
       <w:pPr>
         <w:rPr>
-          <w:rFonts w:hint="cs"/>
           <w:rtl/>
           <w:lang w:bidi="fa-IR"/>
         </w:rPr>
@@ -4081,7 +4140,6 @@
     <w:p>
       <w:pPr>
         <w:rPr>
-          <w:rFonts w:hint="cs"/>
           <w:rtl/>
           <w:lang w:bidi="fa-IR"/>
         </w:rPr>
@@ -4227,6 +4285,7 @@
             </w:pPr>
             <w:proofErr w:type="spellStart"/>
             <w:r>
+              <w:lastRenderedPageBreak/>
               <w:t>readJoystick_task</w:t>
             </w:r>
             <w:proofErr w:type="spellEnd"/>
@@ -4253,7 +4312,6 @@
               <w:bidi w:val="0"/>
               <w:ind w:firstLine="0"/>
               <w:rPr>
-                <w:rFonts w:hint="cs"/>
                 <w:sz w:val="22"/>
                 <w:szCs w:val="22"/>
                 <w:lang w:bidi="fa-IR"/>
@@ -4336,7 +4394,6 @@
               <w:bidi w:val="0"/>
               <w:ind w:firstLine="0"/>
               <w:rPr>
-                <w:rFonts w:hint="cs"/>
                 <w:sz w:val="22"/>
                 <w:szCs w:val="22"/>
                 <w:rtl/>
@@ -4350,27 +4407,7 @@
                 <w:rtl/>
                 <w:lang w:bidi="fa-IR"/>
               </w:rPr>
-              <w:t>خواندن آنالوگ ها و کلید ها</w:t>
-            </w:r>
-            <w:r>
-              <w:rPr>
-                <w:rFonts w:hint="cs"/>
-                <w:sz w:val="22"/>
-                <w:szCs w:val="22"/>
-                <w:rtl/>
-                <w:lang w:bidi="fa-IR"/>
-              </w:rPr>
-              <w:t xml:space="preserve"> از </w:t>
-            </w:r>
-            <w:r>
-              <w:rPr>
-                <w:rFonts w:hint="cs"/>
-                <w:sz w:val="22"/>
-                <w:szCs w:val="22"/>
-                <w:rtl/>
-                <w:lang w:bidi="fa-IR"/>
-              </w:rPr>
-              <w:t xml:space="preserve"> </w:t>
+              <w:t xml:space="preserve">خواندن آنالوگ ها و کلید ها از  </w:t>
             </w:r>
             <w:proofErr w:type="spellStart"/>
             <w:r>
@@ -4379,15 +4416,7 @@
                 <w:szCs w:val="22"/>
                 <w:lang w:bidi="fa-IR"/>
               </w:rPr>
-              <w:t>qTransmit</w:t>
-            </w:r>
-            <w:r>
-              <w:rPr>
-                <w:sz w:val="22"/>
-                <w:szCs w:val="22"/>
-                <w:lang w:bidi="fa-IR"/>
-              </w:rPr>
-              <w:t>BT</w:t>
+              <w:t>qTransmitBT</w:t>
             </w:r>
             <w:proofErr w:type="spellEnd"/>
             <w:r>
@@ -4906,6 +4935,7 @@
           <w:rFonts w:hint="cs"/>
           <w:rtl/>
         </w:rPr>
+        <w:lastRenderedPageBreak/>
         <w:t>لیست توابع</w:t>
       </w:r>
       <w:bookmarkEnd w:id="11"/>
@@ -5019,7 +5049,6 @@
               <w:ind w:firstLine="0"/>
               <w:jc w:val="center"/>
               <w:rPr>
-                <w:rFonts w:hint="cs"/>
                 <w:rtl/>
                 <w:lang w:bidi="fa-IR"/>
               </w:rPr>
@@ -5112,7 +5141,6 @@
               <w:ind w:firstLine="0"/>
               <w:jc w:val="center"/>
               <w:rPr>
-                <w:rFonts w:hint="cs"/>
                 <w:rtl/>
                 <w:lang w:bidi="fa-IR"/>
               </w:rPr>
@@ -5310,6 +5338,7 @@
           <w:rFonts w:hint="cs"/>
           <w:rtl/>
         </w:rPr>
+        <w:lastRenderedPageBreak/>
         <w:t>ساختار</w:t>
       </w:r>
       <w:r>
@@ -5577,7 +5606,6 @@
               <w:pStyle w:val="ReportTable"/>
               <w:bidi/>
               <w:rPr>
-                <w:rFonts w:hint="cs"/>
                 <w:lang w:bidi="fa-IR"/>
               </w:rPr>
             </w:pPr>
@@ -5708,7 +5736,6 @@
               <w:pStyle w:val="ReportTable"/>
               <w:bidi/>
               <w:rPr>
-                <w:rFonts w:hint="cs"/>
                 <w:rtl/>
               </w:rPr>
             </w:pPr>
@@ -5768,7 +5795,6 @@
               <w:pStyle w:val="ReportTable"/>
               <w:bidi/>
               <w:rPr>
-                <w:rFonts w:hint="cs"/>
                 <w:rtl/>
               </w:rPr>
             </w:pPr>
@@ -5949,7 +5975,6 @@
               <w:pStyle w:val="ReportTable"/>
               <w:bidi/>
               <w:rPr>
-                <w:rFonts w:hint="cs"/>
                 <w:lang w:bidi="fa-IR"/>
               </w:rPr>
             </w:pPr>
@@ -6070,38 +6095,39 @@
           <w:rtl/>
         </w:rPr>
       </w:pPr>
-      <w:bookmarkStart w:id="15" w:name="_Toc131597547"/>
-      <w:bookmarkStart w:id="16" w:name="_Toc131597546"/>
+      <w:bookmarkStart w:id="15" w:name="_Toc131597546"/>
+      <w:bookmarkStart w:id="16" w:name="_Toc131597547"/>
+      <w:bookmarkEnd w:id="15"/>
+      <w:r>
+        <w:rPr>
+          <w:rFonts w:hint="cs"/>
+          <w:rtl/>
+        </w:rPr>
+        <w:lastRenderedPageBreak/>
+        <w:t xml:space="preserve"> </w:t>
+      </w:r>
+      <w:r>
+        <w:rPr>
+          <w:rFonts w:hint="cs"/>
+          <w:rtl/>
+        </w:rPr>
+        <w:t>روش</w:t>
+      </w:r>
+      <w:r>
+        <w:rPr>
+          <w:rFonts w:hint="cs"/>
+          <w:rtl/>
+        </w:rPr>
+        <w:t xml:space="preserve"> </w:t>
+      </w:r>
+      <w:r>
+        <w:rPr>
+          <w:rFonts w:hint="cs"/>
+          <w:rtl/>
+        </w:rPr>
+        <w:t>ارتباط با کامپیوت</w:t>
+      </w:r>
       <w:bookmarkEnd w:id="16"/>
-      <w:r>
-        <w:rPr>
-          <w:rFonts w:hint="cs"/>
-          <w:rtl/>
-        </w:rPr>
-        <w:t xml:space="preserve"> </w:t>
-      </w:r>
-      <w:r>
-        <w:rPr>
-          <w:rFonts w:hint="cs"/>
-          <w:rtl/>
-        </w:rPr>
-        <w:t>روش</w:t>
-      </w:r>
-      <w:r>
-        <w:rPr>
-          <w:rFonts w:hint="cs"/>
-          <w:rtl/>
-        </w:rPr>
-        <w:t xml:space="preserve"> </w:t>
-      </w:r>
-      <w:r>
-        <w:rPr>
-          <w:rFonts w:hint="cs"/>
-          <w:rtl/>
-        </w:rPr>
-        <w:t>ارتباط با کامپیوت</w:t>
-      </w:r>
-      <w:bookmarkEnd w:id="15"/>
       <w:r>
         <w:rPr>
           <w:rFonts w:hint="cs"/>
@@ -6113,61 +6139,2056 @@
     <w:p>
       <w:pPr>
         <w:rPr>
+          <w:rtl/>
           <w:lang w:bidi="fa-IR"/>
         </w:rPr>
       </w:pPr>
+      <w:r>
+        <w:rPr>
+          <w:rFonts w:hint="cs"/>
+          <w:rtl/>
+          <w:lang w:bidi="fa-IR"/>
+        </w:rPr>
+        <w:t>7.1. تابع ساخت بسته اطلاعات:</w:t>
+      </w:r>
     </w:p>
     <w:p>
       <w:pPr>
-        <w:rPr>
-          <w:rtl/>
-          <w:lang w:bidi="fa-IR"/>
-        </w:rPr>
-      </w:pPr>
-      <w:r>
-        <w:rPr>
-          <w:rFonts w:hint="cs"/>
-          <w:rtl/>
-          <w:lang w:bidi="fa-IR"/>
-        </w:rPr>
-        <w:t xml:space="preserve">5.1. </w:t>
+        <w:autoSpaceDE w:val="0"/>
+        <w:autoSpaceDN w:val="0"/>
+        <w:bidi w:val="0"/>
+        <w:adjustRightInd w:val="0"/>
+        <w:spacing w:before="0" w:after="0" w:line="240" w:lineRule="auto"/>
+        <w:ind w:firstLine="0"/>
+        <w:jc w:val="left"/>
+        <w:rPr>
+          <w:rFonts w:ascii="Cascadia Mono" w:hAnsi="Cascadia Mono" w:cs="Cascadia Mono"/>
+          <w:color w:val="000000"/>
+          <w:sz w:val="19"/>
+          <w:szCs w:val="19"/>
+        </w:rPr>
+      </w:pPr>
+      <w:r>
+        <w:rPr>
+          <w:rFonts w:ascii="Cascadia Mono" w:hAnsi="Cascadia Mono" w:cs="Cascadia Mono"/>
+          <w:color w:val="0000FF"/>
+          <w:sz w:val="19"/>
+          <w:szCs w:val="19"/>
+        </w:rPr>
+        <w:t>void</w:t>
+      </w:r>
+      <w:r>
+        <w:rPr>
+          <w:rFonts w:ascii="Cascadia Mono" w:hAnsi="Cascadia Mono" w:cs="Cascadia Mono"/>
+          <w:color w:val="000000"/>
+          <w:sz w:val="19"/>
+          <w:szCs w:val="19"/>
+        </w:rPr>
+        <w:t xml:space="preserve"> </w:t>
+      </w:r>
+      <w:proofErr w:type="spellStart"/>
+      <w:proofErr w:type="gramStart"/>
+      <w:r>
+        <w:rPr>
+          <w:rFonts w:ascii="Cascadia Mono" w:hAnsi="Cascadia Mono" w:cs="Cascadia Mono"/>
+          <w:color w:val="000000"/>
+          <w:sz w:val="19"/>
+          <w:szCs w:val="19"/>
+        </w:rPr>
+        <w:t>constructByteArray</w:t>
+      </w:r>
+      <w:proofErr w:type="spellEnd"/>
+      <w:r>
+        <w:rPr>
+          <w:rFonts w:ascii="Cascadia Mono" w:hAnsi="Cascadia Mono" w:cs="Cascadia Mono"/>
+          <w:color w:val="000000"/>
+          <w:sz w:val="19"/>
+          <w:szCs w:val="19"/>
+        </w:rPr>
+        <w:t>(</w:t>
+      </w:r>
+      <w:proofErr w:type="spellStart"/>
+      <w:proofErr w:type="gramEnd"/>
+      <w:r>
+        <w:rPr>
+          <w:rFonts w:ascii="Cascadia Mono" w:hAnsi="Cascadia Mono" w:cs="Cascadia Mono"/>
+          <w:color w:val="2B91AF"/>
+          <w:sz w:val="19"/>
+          <w:szCs w:val="19"/>
+        </w:rPr>
+        <w:t>MessageStruct</w:t>
+      </w:r>
+      <w:proofErr w:type="spellEnd"/>
+      <w:r>
+        <w:rPr>
+          <w:rFonts w:ascii="Cascadia Mono" w:hAnsi="Cascadia Mono" w:cs="Cascadia Mono"/>
+          <w:color w:val="000000"/>
+          <w:sz w:val="19"/>
+          <w:szCs w:val="19"/>
+        </w:rPr>
+        <w:t xml:space="preserve"> *</w:t>
+      </w:r>
+      <w:r>
+        <w:rPr>
+          <w:rFonts w:ascii="Cascadia Mono" w:hAnsi="Cascadia Mono" w:cs="Cascadia Mono"/>
+          <w:color w:val="808080"/>
+          <w:sz w:val="19"/>
+          <w:szCs w:val="19"/>
+        </w:rPr>
+        <w:t>message</w:t>
+      </w:r>
+      <w:r>
+        <w:rPr>
+          <w:rFonts w:ascii="Cascadia Mono" w:hAnsi="Cascadia Mono" w:cs="Cascadia Mono"/>
+          <w:color w:val="000000"/>
+          <w:sz w:val="19"/>
+          <w:szCs w:val="19"/>
+        </w:rPr>
+        <w:t>, byte *</w:t>
+      </w:r>
+      <w:proofErr w:type="spellStart"/>
+      <w:r>
+        <w:rPr>
+          <w:rFonts w:ascii="Cascadia Mono" w:hAnsi="Cascadia Mono" w:cs="Cascadia Mono"/>
+          <w:color w:val="808080"/>
+          <w:sz w:val="19"/>
+          <w:szCs w:val="19"/>
+        </w:rPr>
+        <w:t>arr</w:t>
+      </w:r>
+      <w:proofErr w:type="spellEnd"/>
+      <w:r>
+        <w:rPr>
+          <w:rFonts w:ascii="Cascadia Mono" w:hAnsi="Cascadia Mono" w:cs="Cascadia Mono"/>
+          <w:color w:val="000000"/>
+          <w:sz w:val="19"/>
+          <w:szCs w:val="19"/>
+        </w:rPr>
+        <w:t>)</w:t>
       </w:r>
     </w:p>
     <w:p>
       <w:pPr>
-        <w:pStyle w:val="Heading2"/>
-        <w:rPr>
-          <w:rtl/>
-        </w:rPr>
-      </w:pPr>
-      <w:r>
-        <w:rPr>
-          <w:rFonts w:hint="cs"/>
-          <w:rtl/>
-        </w:rPr>
-        <w:t xml:space="preserve">تنظیم پورت سریال در </w:t>
-      </w:r>
-      <w:r>
-        <w:t>C#</w:t>
+        <w:autoSpaceDE w:val="0"/>
+        <w:autoSpaceDN w:val="0"/>
+        <w:bidi w:val="0"/>
+        <w:adjustRightInd w:val="0"/>
+        <w:spacing w:before="0" w:after="0" w:line="240" w:lineRule="auto"/>
+        <w:ind w:firstLine="0"/>
+        <w:jc w:val="left"/>
+        <w:rPr>
+          <w:rFonts w:ascii="Cascadia Mono" w:hAnsi="Cascadia Mono" w:cs="Cascadia Mono"/>
+          <w:color w:val="000000"/>
+          <w:sz w:val="19"/>
+          <w:szCs w:val="19"/>
+        </w:rPr>
+      </w:pPr>
+      <w:r>
+        <w:rPr>
+          <w:rFonts w:ascii="Cascadia Mono" w:hAnsi="Cascadia Mono" w:cs="Cascadia Mono"/>
+          <w:color w:val="000000"/>
+          <w:sz w:val="19"/>
+          <w:szCs w:val="19"/>
+        </w:rPr>
+        <w:t>{</w:t>
       </w:r>
     </w:p>
     <w:p>
       <w:pPr>
-        <w:pStyle w:val="Heading2"/>
-        <w:rPr>
-          <w:rtl/>
-        </w:rPr>
-      </w:pPr>
-      <w:r>
-        <w:rPr>
-          <w:rFonts w:hint="cs"/>
-          <w:rtl/>
-        </w:rPr>
-        <w:t>توابع دریافت داده از جویستیک</w:t>
+        <w:autoSpaceDE w:val="0"/>
+        <w:autoSpaceDN w:val="0"/>
+        <w:bidi w:val="0"/>
+        <w:adjustRightInd w:val="0"/>
+        <w:spacing w:before="0" w:after="0" w:line="240" w:lineRule="auto"/>
+        <w:ind w:firstLine="0"/>
+        <w:jc w:val="left"/>
+        <w:rPr>
+          <w:rFonts w:ascii="Cascadia Mono" w:hAnsi="Cascadia Mono" w:cs="Courier New"/>
+          <w:color w:val="000000"/>
+          <w:sz w:val="19"/>
+          <w:szCs w:val="19"/>
+        </w:rPr>
+      </w:pPr>
+      <w:r>
+        <w:rPr>
+          <w:rFonts w:ascii="Cascadia Mono" w:hAnsi="Cascadia Mono" w:cs="Cascadia Mono"/>
+          <w:color w:val="000000"/>
+          <w:sz w:val="19"/>
+          <w:szCs w:val="19"/>
+        </w:rPr>
+        <w:t xml:space="preserve">    </w:t>
+      </w:r>
+      <w:r>
+        <w:rPr>
+          <w:rFonts w:ascii="Cascadia Mono" w:hAnsi="Cascadia Mono" w:cs="Cascadia Mono"/>
+          <w:color w:val="6F008A"/>
+          <w:sz w:val="19"/>
+          <w:szCs w:val="19"/>
+        </w:rPr>
+        <w:t>int8</w:t>
+      </w:r>
+      <w:r>
+        <w:rPr>
+          <w:rFonts w:ascii="Cascadia Mono" w:hAnsi="Cascadia Mono" w:cs="Cascadia Mono"/>
+          <w:color w:val="000000"/>
+          <w:sz w:val="19"/>
+          <w:szCs w:val="19"/>
+        </w:rPr>
+        <w:t xml:space="preserve"> temp = 0;</w:t>
       </w:r>
     </w:p>
     <w:p>
       <w:pPr>
+        <w:autoSpaceDE w:val="0"/>
+        <w:autoSpaceDN w:val="0"/>
+        <w:bidi w:val="0"/>
+        <w:adjustRightInd w:val="0"/>
+        <w:spacing w:before="0" w:after="0" w:line="240" w:lineRule="auto"/>
+        <w:ind w:firstLine="0"/>
+        <w:jc w:val="left"/>
+        <w:rPr>
+          <w:rFonts w:ascii="Cascadia Mono" w:hAnsi="Cascadia Mono" w:cs="Cascadia Mono"/>
+          <w:color w:val="000000"/>
+          <w:sz w:val="19"/>
+          <w:szCs w:val="19"/>
+        </w:rPr>
+      </w:pPr>
+      <w:r>
+        <w:rPr>
+          <w:rFonts w:ascii="Cascadia Mono" w:hAnsi="Cascadia Mono" w:cs="Cascadia Mono"/>
+          <w:color w:val="000000"/>
+          <w:sz w:val="19"/>
+          <w:szCs w:val="19"/>
+        </w:rPr>
+        <w:t xml:space="preserve">    </w:t>
+      </w:r>
+      <w:r>
+        <w:rPr>
+          <w:rFonts w:ascii="Cascadia Mono" w:hAnsi="Cascadia Mono" w:cs="Cascadia Mono"/>
+          <w:color w:val="0000FF"/>
+          <w:sz w:val="19"/>
+          <w:szCs w:val="19"/>
+        </w:rPr>
+        <w:t>for</w:t>
+      </w:r>
+      <w:r>
+        <w:rPr>
+          <w:rFonts w:ascii="Cascadia Mono" w:hAnsi="Cascadia Mono" w:cs="Cascadia Mono"/>
+          <w:color w:val="000000"/>
+          <w:sz w:val="19"/>
+          <w:szCs w:val="19"/>
+        </w:rPr>
+        <w:t xml:space="preserve"> (</w:t>
+      </w:r>
+      <w:r>
+        <w:rPr>
+          <w:rFonts w:ascii="Cascadia Mono" w:hAnsi="Cascadia Mono" w:cs="Cascadia Mono"/>
+          <w:color w:val="6F008A"/>
+          <w:sz w:val="19"/>
+          <w:szCs w:val="19"/>
+        </w:rPr>
+        <w:t>int8</w:t>
+      </w:r>
+      <w:r>
+        <w:rPr>
+          <w:rFonts w:ascii="Cascadia Mono" w:hAnsi="Cascadia Mono" w:cs="Cascadia Mono"/>
+          <w:color w:val="000000"/>
+          <w:sz w:val="19"/>
+          <w:szCs w:val="19"/>
+        </w:rPr>
+        <w:t xml:space="preserve"> </w:t>
+      </w:r>
+      <w:proofErr w:type="spellStart"/>
+      <w:r>
+        <w:rPr>
+          <w:rFonts w:ascii="Cascadia Mono" w:hAnsi="Cascadia Mono" w:cs="Cascadia Mono"/>
+          <w:color w:val="000000"/>
+          <w:sz w:val="19"/>
+          <w:szCs w:val="19"/>
+        </w:rPr>
+        <w:t>i</w:t>
+      </w:r>
+      <w:proofErr w:type="spellEnd"/>
+      <w:r>
+        <w:rPr>
+          <w:rFonts w:ascii="Cascadia Mono" w:hAnsi="Cascadia Mono" w:cs="Cascadia Mono"/>
+          <w:color w:val="000000"/>
+          <w:sz w:val="19"/>
+          <w:szCs w:val="19"/>
+        </w:rPr>
+        <w:t xml:space="preserve"> = 0; </w:t>
+      </w:r>
+      <w:proofErr w:type="spellStart"/>
+      <w:r>
+        <w:rPr>
+          <w:rFonts w:ascii="Cascadia Mono" w:hAnsi="Cascadia Mono" w:cs="Cascadia Mono"/>
+          <w:color w:val="000000"/>
+          <w:sz w:val="19"/>
+          <w:szCs w:val="19"/>
+        </w:rPr>
+        <w:t>i</w:t>
+      </w:r>
+      <w:proofErr w:type="spellEnd"/>
+      <w:r>
+        <w:rPr>
+          <w:rFonts w:ascii="Cascadia Mono" w:hAnsi="Cascadia Mono" w:cs="Cascadia Mono"/>
+          <w:color w:val="000000"/>
+          <w:sz w:val="19"/>
+          <w:szCs w:val="19"/>
+        </w:rPr>
+        <w:t xml:space="preserve"> &lt; </w:t>
+      </w:r>
+      <w:r>
+        <w:rPr>
+          <w:rFonts w:ascii="Cascadia Mono" w:hAnsi="Cascadia Mono" w:cs="Cascadia Mono"/>
+          <w:color w:val="6F008A"/>
+          <w:sz w:val="19"/>
+          <w:szCs w:val="19"/>
+        </w:rPr>
+        <w:t>BYTE_ARRAY_SIZE</w:t>
+      </w:r>
+      <w:r>
+        <w:rPr>
+          <w:rFonts w:ascii="Cascadia Mono" w:hAnsi="Cascadia Mono" w:cs="Cascadia Mono"/>
+          <w:color w:val="000000"/>
+          <w:sz w:val="19"/>
+          <w:szCs w:val="19"/>
+        </w:rPr>
+        <w:t xml:space="preserve">; </w:t>
+      </w:r>
+      <w:proofErr w:type="spellStart"/>
+      <w:r>
+        <w:rPr>
+          <w:rFonts w:ascii="Cascadia Mono" w:hAnsi="Cascadia Mono" w:cs="Cascadia Mono"/>
+          <w:color w:val="000000"/>
+          <w:sz w:val="19"/>
+          <w:szCs w:val="19"/>
+        </w:rPr>
+        <w:t>i</w:t>
+      </w:r>
+      <w:proofErr w:type="spellEnd"/>
+      <w:r>
+        <w:rPr>
+          <w:rFonts w:ascii="Cascadia Mono" w:hAnsi="Cascadia Mono" w:cs="Cascadia Mono"/>
+          <w:color w:val="000000"/>
+          <w:sz w:val="19"/>
+          <w:szCs w:val="19"/>
+        </w:rPr>
+        <w:t>++)</w:t>
+      </w:r>
+    </w:p>
+    <w:p>
+      <w:pPr>
+        <w:autoSpaceDE w:val="0"/>
+        <w:autoSpaceDN w:val="0"/>
+        <w:bidi w:val="0"/>
+        <w:adjustRightInd w:val="0"/>
+        <w:spacing w:before="0" w:after="0" w:line="240" w:lineRule="auto"/>
+        <w:ind w:firstLine="0"/>
+        <w:jc w:val="left"/>
+        <w:rPr>
+          <w:rFonts w:ascii="Cascadia Mono" w:hAnsi="Cascadia Mono" w:cs="Cascadia Mono"/>
+          <w:color w:val="000000"/>
+          <w:sz w:val="19"/>
+          <w:szCs w:val="19"/>
+        </w:rPr>
+      </w:pPr>
+      <w:r>
+        <w:rPr>
+          <w:rFonts w:ascii="Cascadia Mono" w:hAnsi="Cascadia Mono" w:cs="Cascadia Mono"/>
+          <w:color w:val="000000"/>
+          <w:sz w:val="19"/>
+          <w:szCs w:val="19"/>
+        </w:rPr>
+        <w:t xml:space="preserve">        </w:t>
+      </w:r>
+      <w:proofErr w:type="spellStart"/>
+      <w:r>
+        <w:rPr>
+          <w:rFonts w:ascii="Cascadia Mono" w:hAnsi="Cascadia Mono" w:cs="Cascadia Mono"/>
+          <w:color w:val="808080"/>
+          <w:sz w:val="19"/>
+          <w:szCs w:val="19"/>
+        </w:rPr>
+        <w:t>arr</w:t>
+      </w:r>
+      <w:proofErr w:type="spellEnd"/>
+      <w:r>
+        <w:rPr>
+          <w:rFonts w:ascii="Cascadia Mono" w:hAnsi="Cascadia Mono" w:cs="Cascadia Mono"/>
+          <w:color w:val="000000"/>
+          <w:sz w:val="19"/>
+          <w:szCs w:val="19"/>
+        </w:rPr>
+        <w:t>[</w:t>
+      </w:r>
+      <w:proofErr w:type="spellStart"/>
+      <w:r>
+        <w:rPr>
+          <w:rFonts w:ascii="Cascadia Mono" w:hAnsi="Cascadia Mono" w:cs="Cascadia Mono"/>
+          <w:color w:val="000000"/>
+          <w:sz w:val="19"/>
+          <w:szCs w:val="19"/>
+        </w:rPr>
+        <w:t>i</w:t>
+      </w:r>
+      <w:proofErr w:type="spellEnd"/>
+      <w:r>
+        <w:rPr>
+          <w:rFonts w:ascii="Cascadia Mono" w:hAnsi="Cascadia Mono" w:cs="Cascadia Mono"/>
+          <w:color w:val="000000"/>
+          <w:sz w:val="19"/>
+          <w:szCs w:val="19"/>
+        </w:rPr>
+        <w:t>] = 0;</w:t>
+      </w:r>
+    </w:p>
+    <w:p>
+      <w:pPr>
+        <w:autoSpaceDE w:val="0"/>
+        <w:autoSpaceDN w:val="0"/>
+        <w:bidi w:val="0"/>
+        <w:adjustRightInd w:val="0"/>
+        <w:spacing w:before="0" w:after="0" w:line="240" w:lineRule="auto"/>
+        <w:ind w:firstLine="0"/>
+        <w:jc w:val="left"/>
+        <w:rPr>
+          <w:rFonts w:ascii="Cascadia Mono" w:hAnsi="Cascadia Mono" w:cs="Cascadia Mono"/>
+          <w:color w:val="000000"/>
+          <w:sz w:val="19"/>
+          <w:szCs w:val="19"/>
+        </w:rPr>
+      </w:pPr>
+    </w:p>
+    <w:p>
+      <w:pPr>
+        <w:autoSpaceDE w:val="0"/>
+        <w:autoSpaceDN w:val="0"/>
+        <w:bidi w:val="0"/>
+        <w:adjustRightInd w:val="0"/>
+        <w:spacing w:before="0" w:after="0" w:line="240" w:lineRule="auto"/>
+        <w:ind w:firstLine="0"/>
+        <w:jc w:val="left"/>
+        <w:rPr>
+          <w:rFonts w:ascii="Cascadia Mono" w:hAnsi="Cascadia Mono" w:cs="Cascadia Mono"/>
+          <w:color w:val="000000"/>
+          <w:sz w:val="19"/>
+          <w:szCs w:val="19"/>
+        </w:rPr>
+      </w:pPr>
+      <w:r>
+        <w:rPr>
+          <w:rFonts w:ascii="Cascadia Mono" w:hAnsi="Cascadia Mono" w:cs="Cascadia Mono"/>
+          <w:color w:val="000000"/>
+          <w:sz w:val="19"/>
+          <w:szCs w:val="19"/>
+        </w:rPr>
+        <w:t xml:space="preserve">    </w:t>
+      </w:r>
+      <w:r>
+        <w:rPr>
+          <w:rFonts w:ascii="Cascadia Mono" w:hAnsi="Cascadia Mono" w:cs="Cascadia Mono"/>
+          <w:color w:val="0000FF"/>
+          <w:sz w:val="19"/>
+          <w:szCs w:val="19"/>
+        </w:rPr>
+        <w:t>for</w:t>
+      </w:r>
+      <w:r>
+        <w:rPr>
+          <w:rFonts w:ascii="Cascadia Mono" w:hAnsi="Cascadia Mono" w:cs="Cascadia Mono"/>
+          <w:color w:val="000000"/>
+          <w:sz w:val="19"/>
+          <w:szCs w:val="19"/>
+        </w:rPr>
+        <w:t xml:space="preserve"> (</w:t>
+      </w:r>
+      <w:r>
+        <w:rPr>
+          <w:rFonts w:ascii="Cascadia Mono" w:hAnsi="Cascadia Mono" w:cs="Cascadia Mono"/>
+          <w:color w:val="6F008A"/>
+          <w:sz w:val="19"/>
+          <w:szCs w:val="19"/>
+        </w:rPr>
+        <w:t>int8</w:t>
+      </w:r>
+      <w:r>
+        <w:rPr>
+          <w:rFonts w:ascii="Cascadia Mono" w:hAnsi="Cascadia Mono" w:cs="Cascadia Mono"/>
+          <w:color w:val="000000"/>
+          <w:sz w:val="19"/>
+          <w:szCs w:val="19"/>
+        </w:rPr>
+        <w:t xml:space="preserve"> </w:t>
+      </w:r>
+      <w:proofErr w:type="spellStart"/>
+      <w:r>
+        <w:rPr>
+          <w:rFonts w:ascii="Cascadia Mono" w:hAnsi="Cascadia Mono" w:cs="Cascadia Mono"/>
+          <w:color w:val="000000"/>
+          <w:sz w:val="19"/>
+          <w:szCs w:val="19"/>
+        </w:rPr>
+        <w:t>i</w:t>
+      </w:r>
+      <w:proofErr w:type="spellEnd"/>
+      <w:r>
+        <w:rPr>
+          <w:rFonts w:ascii="Cascadia Mono" w:hAnsi="Cascadia Mono" w:cs="Cascadia Mono"/>
+          <w:color w:val="000000"/>
+          <w:sz w:val="19"/>
+          <w:szCs w:val="19"/>
+        </w:rPr>
+        <w:t xml:space="preserve"> = 0; </w:t>
+      </w:r>
+      <w:proofErr w:type="spellStart"/>
+      <w:r>
+        <w:rPr>
+          <w:rFonts w:ascii="Cascadia Mono" w:hAnsi="Cascadia Mono" w:cs="Cascadia Mono"/>
+          <w:color w:val="000000"/>
+          <w:sz w:val="19"/>
+          <w:szCs w:val="19"/>
+        </w:rPr>
+        <w:t>i</w:t>
+      </w:r>
+      <w:proofErr w:type="spellEnd"/>
+      <w:r>
+        <w:rPr>
+          <w:rFonts w:ascii="Cascadia Mono" w:hAnsi="Cascadia Mono" w:cs="Cascadia Mono"/>
+          <w:color w:val="000000"/>
+          <w:sz w:val="19"/>
+          <w:szCs w:val="19"/>
+        </w:rPr>
+        <w:t xml:space="preserve"> &lt; </w:t>
+      </w:r>
+      <w:r>
+        <w:rPr>
+          <w:rFonts w:ascii="Cascadia Mono" w:hAnsi="Cascadia Mono" w:cs="Cascadia Mono"/>
+          <w:color w:val="6F008A"/>
+          <w:sz w:val="19"/>
+          <w:szCs w:val="19"/>
+        </w:rPr>
+        <w:t>ADC_COUNT</w:t>
+      </w:r>
+      <w:r>
+        <w:rPr>
+          <w:rFonts w:ascii="Cascadia Mono" w:hAnsi="Cascadia Mono" w:cs="Cascadia Mono"/>
+          <w:color w:val="000000"/>
+          <w:sz w:val="19"/>
+          <w:szCs w:val="19"/>
+        </w:rPr>
+        <w:t xml:space="preserve">; </w:t>
+      </w:r>
+      <w:proofErr w:type="spellStart"/>
+      <w:r>
+        <w:rPr>
+          <w:rFonts w:ascii="Cascadia Mono" w:hAnsi="Cascadia Mono" w:cs="Cascadia Mono"/>
+          <w:color w:val="000000"/>
+          <w:sz w:val="19"/>
+          <w:szCs w:val="19"/>
+        </w:rPr>
+        <w:t>i</w:t>
+      </w:r>
+      <w:proofErr w:type="spellEnd"/>
+      <w:r>
+        <w:rPr>
+          <w:rFonts w:ascii="Cascadia Mono" w:hAnsi="Cascadia Mono" w:cs="Cascadia Mono"/>
+          <w:color w:val="000000"/>
+          <w:sz w:val="19"/>
+          <w:szCs w:val="19"/>
+        </w:rPr>
+        <w:t>++)</w:t>
+      </w:r>
+    </w:p>
+    <w:p>
+      <w:pPr>
+        <w:autoSpaceDE w:val="0"/>
+        <w:autoSpaceDN w:val="0"/>
+        <w:bidi w:val="0"/>
+        <w:adjustRightInd w:val="0"/>
+        <w:spacing w:before="0" w:after="0" w:line="240" w:lineRule="auto"/>
+        <w:ind w:firstLine="0"/>
+        <w:jc w:val="left"/>
+        <w:rPr>
+          <w:rFonts w:ascii="Cascadia Mono" w:hAnsi="Cascadia Mono" w:cs="Cascadia Mono"/>
+          <w:color w:val="000000"/>
+          <w:sz w:val="19"/>
+          <w:szCs w:val="19"/>
+        </w:rPr>
+      </w:pPr>
+      <w:r>
+        <w:rPr>
+          <w:rFonts w:ascii="Cascadia Mono" w:hAnsi="Cascadia Mono" w:cs="Cascadia Mono"/>
+          <w:color w:val="000000"/>
+          <w:sz w:val="19"/>
+          <w:szCs w:val="19"/>
+        </w:rPr>
+        <w:t xml:space="preserve">    {</w:t>
+      </w:r>
+    </w:p>
+    <w:p>
+      <w:pPr>
+        <w:autoSpaceDE w:val="0"/>
+        <w:autoSpaceDN w:val="0"/>
+        <w:bidi w:val="0"/>
+        <w:adjustRightInd w:val="0"/>
+        <w:spacing w:before="0" w:after="0" w:line="240" w:lineRule="auto"/>
+        <w:ind w:firstLine="0"/>
+        <w:jc w:val="left"/>
+        <w:rPr>
+          <w:rFonts w:ascii="Cascadia Mono" w:hAnsi="Cascadia Mono" w:cs="Cascadia Mono"/>
+          <w:color w:val="000000"/>
+          <w:sz w:val="19"/>
+          <w:szCs w:val="19"/>
+        </w:rPr>
+      </w:pPr>
+      <w:r>
+        <w:rPr>
+          <w:rFonts w:ascii="Cascadia Mono" w:hAnsi="Cascadia Mono" w:cs="Cascadia Mono"/>
+          <w:color w:val="000000"/>
+          <w:sz w:val="19"/>
+          <w:szCs w:val="19"/>
+        </w:rPr>
+        <w:t xml:space="preserve">        </w:t>
+      </w:r>
+      <w:proofErr w:type="spellStart"/>
+      <w:proofErr w:type="gramStart"/>
+      <w:r>
+        <w:rPr>
+          <w:rFonts w:ascii="Cascadia Mono" w:hAnsi="Cascadia Mono" w:cs="Cascadia Mono"/>
+          <w:color w:val="808080"/>
+          <w:sz w:val="19"/>
+          <w:szCs w:val="19"/>
+        </w:rPr>
+        <w:t>arr</w:t>
+      </w:r>
+      <w:proofErr w:type="spellEnd"/>
+      <w:r>
+        <w:rPr>
+          <w:rFonts w:ascii="Cascadia Mono" w:hAnsi="Cascadia Mono" w:cs="Cascadia Mono"/>
+          <w:color w:val="000000"/>
+          <w:sz w:val="19"/>
+          <w:szCs w:val="19"/>
+        </w:rPr>
+        <w:t>[</w:t>
+      </w:r>
+      <w:proofErr w:type="spellStart"/>
+      <w:proofErr w:type="gramEnd"/>
+      <w:r>
+        <w:rPr>
+          <w:rFonts w:ascii="Cascadia Mono" w:hAnsi="Cascadia Mono" w:cs="Cascadia Mono"/>
+          <w:color w:val="000000"/>
+          <w:sz w:val="19"/>
+          <w:szCs w:val="19"/>
+        </w:rPr>
+        <w:t>i</w:t>
+      </w:r>
+      <w:proofErr w:type="spellEnd"/>
+      <w:r>
+        <w:rPr>
+          <w:rFonts w:ascii="Cascadia Mono" w:hAnsi="Cascadia Mono" w:cs="Cascadia Mono"/>
+          <w:color w:val="000000"/>
+          <w:sz w:val="19"/>
+          <w:szCs w:val="19"/>
+        </w:rPr>
+        <w:t xml:space="preserve"> * 2 + 2] = </w:t>
+      </w:r>
+      <w:r>
+        <w:rPr>
+          <w:rFonts w:ascii="Cascadia Mono" w:hAnsi="Cascadia Mono" w:cs="Cascadia Mono"/>
+          <w:color w:val="808080"/>
+          <w:sz w:val="19"/>
+          <w:szCs w:val="19"/>
+        </w:rPr>
+        <w:t>message</w:t>
+      </w:r>
+      <w:r>
+        <w:rPr>
+          <w:rFonts w:ascii="Cascadia Mono" w:hAnsi="Cascadia Mono" w:cs="Cascadia Mono"/>
+          <w:color w:val="000000"/>
+          <w:sz w:val="19"/>
+          <w:szCs w:val="19"/>
+        </w:rPr>
+        <w:t>-&gt;</w:t>
+      </w:r>
+      <w:proofErr w:type="spellStart"/>
+      <w:r>
+        <w:rPr>
+          <w:rFonts w:ascii="Cascadia Mono" w:hAnsi="Cascadia Mono" w:cs="Cascadia Mono"/>
+          <w:color w:val="000000"/>
+          <w:sz w:val="19"/>
+          <w:szCs w:val="19"/>
+        </w:rPr>
+        <w:t>adc</w:t>
+      </w:r>
+      <w:proofErr w:type="spellEnd"/>
+      <w:r>
+        <w:rPr>
+          <w:rFonts w:ascii="Cascadia Mono" w:hAnsi="Cascadia Mono" w:cs="Cascadia Mono"/>
+          <w:color w:val="000000"/>
+          <w:sz w:val="19"/>
+          <w:szCs w:val="19"/>
+        </w:rPr>
+        <w:t>[</w:t>
+      </w:r>
+      <w:proofErr w:type="spellStart"/>
+      <w:r>
+        <w:rPr>
+          <w:rFonts w:ascii="Cascadia Mono" w:hAnsi="Cascadia Mono" w:cs="Cascadia Mono"/>
+          <w:color w:val="000000"/>
+          <w:sz w:val="19"/>
+          <w:szCs w:val="19"/>
+        </w:rPr>
+        <w:t>i</w:t>
+      </w:r>
+      <w:proofErr w:type="spellEnd"/>
+      <w:r>
+        <w:rPr>
+          <w:rFonts w:ascii="Cascadia Mono" w:hAnsi="Cascadia Mono" w:cs="Cascadia Mono"/>
+          <w:color w:val="000000"/>
+          <w:sz w:val="19"/>
+          <w:szCs w:val="19"/>
+        </w:rPr>
+        <w:t>] &gt;&gt; 8;</w:t>
+      </w:r>
+    </w:p>
+    <w:p>
+      <w:pPr>
+        <w:autoSpaceDE w:val="0"/>
+        <w:autoSpaceDN w:val="0"/>
+        <w:bidi w:val="0"/>
+        <w:adjustRightInd w:val="0"/>
+        <w:spacing w:before="0" w:after="0" w:line="240" w:lineRule="auto"/>
+        <w:ind w:firstLine="0"/>
+        <w:jc w:val="left"/>
+        <w:rPr>
+          <w:rFonts w:ascii="Cascadia Mono" w:hAnsi="Cascadia Mono" w:cs="Cascadia Mono"/>
+          <w:color w:val="000000"/>
+          <w:sz w:val="19"/>
+          <w:szCs w:val="19"/>
+        </w:rPr>
+      </w:pPr>
+      <w:r>
+        <w:rPr>
+          <w:rFonts w:ascii="Cascadia Mono" w:hAnsi="Cascadia Mono" w:cs="Cascadia Mono"/>
+          <w:color w:val="000000"/>
+          <w:sz w:val="19"/>
+          <w:szCs w:val="19"/>
+        </w:rPr>
+        <w:t xml:space="preserve">        </w:t>
+      </w:r>
+      <w:proofErr w:type="spellStart"/>
+      <w:proofErr w:type="gramStart"/>
+      <w:r>
+        <w:rPr>
+          <w:rFonts w:ascii="Cascadia Mono" w:hAnsi="Cascadia Mono" w:cs="Cascadia Mono"/>
+          <w:color w:val="808080"/>
+          <w:sz w:val="19"/>
+          <w:szCs w:val="19"/>
+        </w:rPr>
+        <w:t>arr</w:t>
+      </w:r>
+      <w:proofErr w:type="spellEnd"/>
+      <w:r>
+        <w:rPr>
+          <w:rFonts w:ascii="Cascadia Mono" w:hAnsi="Cascadia Mono" w:cs="Cascadia Mono"/>
+          <w:color w:val="000000"/>
+          <w:sz w:val="19"/>
+          <w:szCs w:val="19"/>
+        </w:rPr>
+        <w:t>[</w:t>
+      </w:r>
+      <w:proofErr w:type="spellStart"/>
+      <w:proofErr w:type="gramEnd"/>
+      <w:r>
+        <w:rPr>
+          <w:rFonts w:ascii="Cascadia Mono" w:hAnsi="Cascadia Mono" w:cs="Cascadia Mono"/>
+          <w:color w:val="000000"/>
+          <w:sz w:val="19"/>
+          <w:szCs w:val="19"/>
+        </w:rPr>
+        <w:t>i</w:t>
+      </w:r>
+      <w:proofErr w:type="spellEnd"/>
+      <w:r>
+        <w:rPr>
+          <w:rFonts w:ascii="Cascadia Mono" w:hAnsi="Cascadia Mono" w:cs="Cascadia Mono"/>
+          <w:color w:val="000000"/>
+          <w:sz w:val="19"/>
+          <w:szCs w:val="19"/>
+        </w:rPr>
+        <w:t xml:space="preserve"> * 2 + 3] = </w:t>
+      </w:r>
+      <w:r>
+        <w:rPr>
+          <w:rFonts w:ascii="Cascadia Mono" w:hAnsi="Cascadia Mono" w:cs="Cascadia Mono"/>
+          <w:color w:val="808080"/>
+          <w:sz w:val="19"/>
+          <w:szCs w:val="19"/>
+        </w:rPr>
+        <w:t>message</w:t>
+      </w:r>
+      <w:r>
+        <w:rPr>
+          <w:rFonts w:ascii="Cascadia Mono" w:hAnsi="Cascadia Mono" w:cs="Cascadia Mono"/>
+          <w:color w:val="000000"/>
+          <w:sz w:val="19"/>
+          <w:szCs w:val="19"/>
+        </w:rPr>
+        <w:t>-&gt;</w:t>
+      </w:r>
+      <w:proofErr w:type="spellStart"/>
+      <w:r>
+        <w:rPr>
+          <w:rFonts w:ascii="Cascadia Mono" w:hAnsi="Cascadia Mono" w:cs="Cascadia Mono"/>
+          <w:color w:val="000000"/>
+          <w:sz w:val="19"/>
+          <w:szCs w:val="19"/>
+        </w:rPr>
+        <w:t>adc</w:t>
+      </w:r>
+      <w:proofErr w:type="spellEnd"/>
+      <w:r>
+        <w:rPr>
+          <w:rFonts w:ascii="Cascadia Mono" w:hAnsi="Cascadia Mono" w:cs="Cascadia Mono"/>
+          <w:color w:val="000000"/>
+          <w:sz w:val="19"/>
+          <w:szCs w:val="19"/>
+        </w:rPr>
+        <w:t>[</w:t>
+      </w:r>
+      <w:proofErr w:type="spellStart"/>
+      <w:r>
+        <w:rPr>
+          <w:rFonts w:ascii="Cascadia Mono" w:hAnsi="Cascadia Mono" w:cs="Cascadia Mono"/>
+          <w:color w:val="000000"/>
+          <w:sz w:val="19"/>
+          <w:szCs w:val="19"/>
+        </w:rPr>
+        <w:t>i</w:t>
+      </w:r>
+      <w:proofErr w:type="spellEnd"/>
+      <w:r>
+        <w:rPr>
+          <w:rFonts w:ascii="Cascadia Mono" w:hAnsi="Cascadia Mono" w:cs="Cascadia Mono"/>
+          <w:color w:val="000000"/>
+          <w:sz w:val="19"/>
+          <w:szCs w:val="19"/>
+        </w:rPr>
+        <w:t>] &amp; 0xFF;</w:t>
+      </w:r>
+    </w:p>
+    <w:p>
+      <w:pPr>
+        <w:autoSpaceDE w:val="0"/>
+        <w:autoSpaceDN w:val="0"/>
+        <w:bidi w:val="0"/>
+        <w:adjustRightInd w:val="0"/>
+        <w:spacing w:before="0" w:after="0" w:line="240" w:lineRule="auto"/>
+        <w:ind w:firstLine="0"/>
+        <w:jc w:val="left"/>
+        <w:rPr>
+          <w:rFonts w:ascii="Cascadia Mono" w:hAnsi="Cascadia Mono" w:cs="Cascadia Mono"/>
+          <w:color w:val="000000"/>
+          <w:sz w:val="19"/>
+          <w:szCs w:val="19"/>
+        </w:rPr>
+      </w:pPr>
+      <w:r>
+        <w:rPr>
+          <w:rFonts w:ascii="Cascadia Mono" w:hAnsi="Cascadia Mono" w:cs="Cascadia Mono"/>
+          <w:color w:val="000000"/>
+          <w:sz w:val="19"/>
+          <w:szCs w:val="19"/>
+        </w:rPr>
+        <w:t xml:space="preserve">    }</w:t>
+      </w:r>
+    </w:p>
+    <w:p>
+      <w:pPr>
+        <w:autoSpaceDE w:val="0"/>
+        <w:autoSpaceDN w:val="0"/>
+        <w:bidi w:val="0"/>
+        <w:adjustRightInd w:val="0"/>
+        <w:spacing w:before="0" w:after="0" w:line="240" w:lineRule="auto"/>
+        <w:ind w:firstLine="0"/>
+        <w:jc w:val="left"/>
+        <w:rPr>
+          <w:rFonts w:ascii="Cascadia Mono" w:hAnsi="Cascadia Mono" w:cs="Cascadia Mono"/>
+          <w:color w:val="000000"/>
+          <w:sz w:val="19"/>
+          <w:szCs w:val="19"/>
+        </w:rPr>
+      </w:pPr>
+      <w:r>
+        <w:rPr>
+          <w:rFonts w:ascii="Cascadia Mono" w:hAnsi="Cascadia Mono" w:cs="Cascadia Mono"/>
+          <w:color w:val="000000"/>
+          <w:sz w:val="19"/>
+          <w:szCs w:val="19"/>
+        </w:rPr>
+        <w:t xml:space="preserve">    </w:t>
+      </w:r>
+      <w:proofErr w:type="spellStart"/>
+      <w:proofErr w:type="gramStart"/>
+      <w:r>
+        <w:rPr>
+          <w:rFonts w:ascii="Cascadia Mono" w:hAnsi="Cascadia Mono" w:cs="Cascadia Mono"/>
+          <w:color w:val="808080"/>
+          <w:sz w:val="19"/>
+          <w:szCs w:val="19"/>
+        </w:rPr>
+        <w:t>arr</w:t>
+      </w:r>
+      <w:proofErr w:type="spellEnd"/>
+      <w:r>
+        <w:rPr>
+          <w:rFonts w:ascii="Cascadia Mono" w:hAnsi="Cascadia Mono" w:cs="Cascadia Mono"/>
+          <w:color w:val="000000"/>
+          <w:sz w:val="19"/>
+          <w:szCs w:val="19"/>
+        </w:rPr>
+        <w:t>[</w:t>
+      </w:r>
+      <w:proofErr w:type="gramEnd"/>
+      <w:r>
+        <w:rPr>
+          <w:rFonts w:ascii="Cascadia Mono" w:hAnsi="Cascadia Mono" w:cs="Cascadia Mono"/>
+          <w:color w:val="000000"/>
+          <w:sz w:val="19"/>
+          <w:szCs w:val="19"/>
+        </w:rPr>
+        <w:t xml:space="preserve">1] = </w:t>
+      </w:r>
+      <w:r>
+        <w:rPr>
+          <w:rFonts w:ascii="Cascadia Mono" w:hAnsi="Cascadia Mono" w:cs="Cascadia Mono"/>
+          <w:color w:val="808080"/>
+          <w:sz w:val="19"/>
+          <w:szCs w:val="19"/>
+        </w:rPr>
+        <w:t>message</w:t>
+      </w:r>
+      <w:r>
+        <w:rPr>
+          <w:rFonts w:ascii="Cascadia Mono" w:hAnsi="Cascadia Mono" w:cs="Cascadia Mono"/>
+          <w:color w:val="000000"/>
+          <w:sz w:val="19"/>
+          <w:szCs w:val="19"/>
+        </w:rPr>
+        <w:t>-&gt;button[0];</w:t>
+      </w:r>
+    </w:p>
+    <w:p>
+      <w:pPr>
+        <w:autoSpaceDE w:val="0"/>
+        <w:autoSpaceDN w:val="0"/>
+        <w:bidi w:val="0"/>
+        <w:adjustRightInd w:val="0"/>
+        <w:spacing w:before="0" w:after="0" w:line="240" w:lineRule="auto"/>
+        <w:ind w:firstLine="0"/>
+        <w:jc w:val="left"/>
+        <w:rPr>
+          <w:rFonts w:ascii="Cascadia Mono" w:hAnsi="Cascadia Mono" w:cs="Cascadia Mono"/>
+          <w:color w:val="000000"/>
+          <w:sz w:val="19"/>
+          <w:szCs w:val="19"/>
+        </w:rPr>
+      </w:pPr>
+      <w:r>
+        <w:rPr>
+          <w:rFonts w:ascii="Cascadia Mono" w:hAnsi="Cascadia Mono" w:cs="Cascadia Mono"/>
+          <w:color w:val="000000"/>
+          <w:sz w:val="19"/>
+          <w:szCs w:val="19"/>
+        </w:rPr>
+        <w:t xml:space="preserve">    </w:t>
+      </w:r>
+      <w:proofErr w:type="spellStart"/>
+      <w:proofErr w:type="gramStart"/>
+      <w:r>
+        <w:rPr>
+          <w:rFonts w:ascii="Cascadia Mono" w:hAnsi="Cascadia Mono" w:cs="Cascadia Mono"/>
+          <w:color w:val="808080"/>
+          <w:sz w:val="19"/>
+          <w:szCs w:val="19"/>
+        </w:rPr>
+        <w:t>arr</w:t>
+      </w:r>
+      <w:proofErr w:type="spellEnd"/>
+      <w:r>
+        <w:rPr>
+          <w:rFonts w:ascii="Cascadia Mono" w:hAnsi="Cascadia Mono" w:cs="Cascadia Mono"/>
+          <w:color w:val="000000"/>
+          <w:sz w:val="19"/>
+          <w:szCs w:val="19"/>
+        </w:rPr>
+        <w:t>[</w:t>
+      </w:r>
+      <w:proofErr w:type="gramEnd"/>
+      <w:r>
+        <w:rPr>
+          <w:rFonts w:ascii="Cascadia Mono" w:hAnsi="Cascadia Mono" w:cs="Cascadia Mono"/>
+          <w:color w:val="6F008A"/>
+          <w:sz w:val="19"/>
+          <w:szCs w:val="19"/>
+        </w:rPr>
+        <w:t>COMMAND_BYTE_INDEX</w:t>
+      </w:r>
+      <w:r>
+        <w:rPr>
+          <w:rFonts w:ascii="Cascadia Mono" w:hAnsi="Cascadia Mono" w:cs="Cascadia Mono"/>
+          <w:color w:val="000000"/>
+          <w:sz w:val="19"/>
+          <w:szCs w:val="19"/>
+        </w:rPr>
+        <w:t xml:space="preserve">] = </w:t>
+      </w:r>
+      <w:r>
+        <w:rPr>
+          <w:rFonts w:ascii="Cascadia Mono" w:hAnsi="Cascadia Mono" w:cs="Cascadia Mono"/>
+          <w:color w:val="6F008A"/>
+          <w:sz w:val="19"/>
+          <w:szCs w:val="19"/>
+        </w:rPr>
+        <w:t>CMD_START_ACTION_MODE</w:t>
+      </w:r>
+      <w:r>
+        <w:rPr>
+          <w:rFonts w:ascii="Cascadia Mono" w:hAnsi="Cascadia Mono" w:cs="Cascadia Mono"/>
+          <w:color w:val="000000"/>
+          <w:sz w:val="19"/>
+          <w:szCs w:val="19"/>
+        </w:rPr>
+        <w:t>;</w:t>
+      </w:r>
+    </w:p>
+    <w:p>
+      <w:pPr>
+        <w:autoSpaceDE w:val="0"/>
+        <w:autoSpaceDN w:val="0"/>
+        <w:bidi w:val="0"/>
+        <w:adjustRightInd w:val="0"/>
+        <w:spacing w:before="0" w:after="0" w:line="240" w:lineRule="auto"/>
+        <w:ind w:firstLine="0"/>
+        <w:jc w:val="left"/>
+        <w:rPr>
+          <w:rFonts w:ascii="Cascadia Mono" w:hAnsi="Cascadia Mono" w:cs="Cascadia Mono"/>
+          <w:color w:val="000000"/>
+          <w:sz w:val="19"/>
+          <w:szCs w:val="19"/>
+        </w:rPr>
+      </w:pPr>
+      <w:r>
+        <w:rPr>
+          <w:rFonts w:ascii="Cascadia Mono" w:hAnsi="Cascadia Mono" w:cs="Cascadia Mono"/>
+          <w:color w:val="000000"/>
+          <w:sz w:val="19"/>
+          <w:szCs w:val="19"/>
+        </w:rPr>
+        <w:t xml:space="preserve">    </w:t>
+      </w:r>
+      <w:r>
+        <w:rPr>
+          <w:rFonts w:ascii="Cascadia Mono" w:hAnsi="Cascadia Mono" w:cs="Cascadia Mono"/>
+          <w:color w:val="0000FF"/>
+          <w:sz w:val="19"/>
+          <w:szCs w:val="19"/>
+        </w:rPr>
+        <w:t>if</w:t>
+      </w:r>
+      <w:r>
+        <w:rPr>
+          <w:rFonts w:ascii="Cascadia Mono" w:hAnsi="Cascadia Mono" w:cs="Cascadia Mono"/>
+          <w:color w:val="000000"/>
+          <w:sz w:val="19"/>
+          <w:szCs w:val="19"/>
+        </w:rPr>
+        <w:t xml:space="preserve"> (</w:t>
+      </w:r>
+      <w:r>
+        <w:rPr>
+          <w:rFonts w:ascii="Cascadia Mono" w:hAnsi="Cascadia Mono" w:cs="Cascadia Mono"/>
+          <w:color w:val="6F008A"/>
+          <w:sz w:val="19"/>
+          <w:szCs w:val="19"/>
+        </w:rPr>
+        <w:t>CODING_0X1A</w:t>
+      </w:r>
+      <w:r>
+        <w:rPr>
+          <w:rFonts w:ascii="Cascadia Mono" w:hAnsi="Cascadia Mono" w:cs="Cascadia Mono"/>
+          <w:color w:val="000000"/>
+          <w:sz w:val="19"/>
+          <w:szCs w:val="19"/>
+        </w:rPr>
+        <w:t>)</w:t>
+      </w:r>
+    </w:p>
+    <w:p>
+      <w:pPr>
+        <w:autoSpaceDE w:val="0"/>
+        <w:autoSpaceDN w:val="0"/>
+        <w:bidi w:val="0"/>
+        <w:adjustRightInd w:val="0"/>
+        <w:spacing w:before="0" w:after="0" w:line="240" w:lineRule="auto"/>
+        <w:ind w:firstLine="0"/>
+        <w:jc w:val="left"/>
+        <w:rPr>
+          <w:rFonts w:ascii="Cascadia Mono" w:hAnsi="Cascadia Mono" w:cs="Cascadia Mono"/>
+          <w:color w:val="000000"/>
+          <w:sz w:val="19"/>
+          <w:szCs w:val="19"/>
+          <w:rtl/>
+        </w:rPr>
+      </w:pPr>
+      <w:r>
+        <w:rPr>
+          <w:rFonts w:ascii="Cascadia Mono" w:hAnsi="Cascadia Mono" w:cs="Cascadia Mono"/>
+          <w:color w:val="000000"/>
+          <w:sz w:val="19"/>
+          <w:szCs w:val="19"/>
+        </w:rPr>
+        <w:t xml:space="preserve">        Code_0x1</w:t>
+      </w:r>
+      <w:proofErr w:type="gramStart"/>
+      <w:r>
+        <w:rPr>
+          <w:rFonts w:ascii="Cascadia Mono" w:hAnsi="Cascadia Mono" w:cs="Cascadia Mono"/>
+          <w:color w:val="000000"/>
+          <w:sz w:val="19"/>
+          <w:szCs w:val="19"/>
+        </w:rPr>
+        <w:t>A(</w:t>
+      </w:r>
+      <w:proofErr w:type="spellStart"/>
+      <w:proofErr w:type="gramEnd"/>
+      <w:r>
+        <w:rPr>
+          <w:rFonts w:ascii="Cascadia Mono" w:hAnsi="Cascadia Mono" w:cs="Cascadia Mono"/>
+          <w:color w:val="808080"/>
+          <w:sz w:val="19"/>
+          <w:szCs w:val="19"/>
+        </w:rPr>
+        <w:t>arr</w:t>
+      </w:r>
+      <w:proofErr w:type="spellEnd"/>
+      <w:r>
+        <w:rPr>
+          <w:rFonts w:ascii="Cascadia Mono" w:hAnsi="Cascadia Mono" w:cs="Cascadia Mono"/>
+          <w:color w:val="000000"/>
+          <w:sz w:val="19"/>
+          <w:szCs w:val="19"/>
+        </w:rPr>
+        <w:t xml:space="preserve">, </w:t>
+      </w:r>
+      <w:r>
+        <w:rPr>
+          <w:rFonts w:ascii="Cascadia Mono" w:hAnsi="Cascadia Mono" w:cs="Cascadia Mono"/>
+          <w:color w:val="6F008A"/>
+          <w:sz w:val="19"/>
+          <w:szCs w:val="19"/>
+        </w:rPr>
+        <w:t>BYTE_ARRAY_SIZE</w:t>
+      </w:r>
+      <w:r>
+        <w:rPr>
+          <w:rFonts w:ascii="Cascadia Mono" w:hAnsi="Cascadia Mono" w:cs="Cascadia Mono"/>
+          <w:color w:val="000000"/>
+          <w:sz w:val="19"/>
+          <w:szCs w:val="19"/>
+        </w:rPr>
+        <w:t>);</w:t>
+      </w:r>
+    </w:p>
+    <w:p>
+      <w:pPr>
+        <w:autoSpaceDE w:val="0"/>
+        <w:autoSpaceDN w:val="0"/>
+        <w:bidi w:val="0"/>
+        <w:adjustRightInd w:val="0"/>
+        <w:spacing w:before="0" w:after="0" w:line="240" w:lineRule="auto"/>
+        <w:ind w:firstLine="0"/>
+        <w:jc w:val="left"/>
+        <w:rPr>
+          <w:rFonts w:ascii="Cascadia Mono" w:hAnsi="Cascadia Mono" w:cs="Cascadia Mono"/>
+          <w:color w:val="000000"/>
+          <w:sz w:val="19"/>
+          <w:szCs w:val="19"/>
+        </w:rPr>
+      </w:pPr>
+      <w:r>
+        <w:rPr>
+          <w:rFonts w:ascii="Cascadia Mono" w:hAnsi="Cascadia Mono" w:cs="Cascadia Mono" w:hint="cs"/>
+          <w:color w:val="000000"/>
+          <w:sz w:val="19"/>
+          <w:szCs w:val="19"/>
+          <w:rtl/>
+        </w:rPr>
+        <w:t>{</w:t>
+      </w:r>
+    </w:p>
+    <w:p>
+      <w:pPr>
+        <w:autoSpaceDE w:val="0"/>
+        <w:autoSpaceDN w:val="0"/>
+        <w:adjustRightInd w:val="0"/>
+        <w:spacing w:before="0" w:after="0" w:line="240" w:lineRule="auto"/>
+        <w:ind w:left="567" w:firstLine="0"/>
+        <w:jc w:val="left"/>
+        <w:rPr>
+          <w:rFonts w:ascii="Cascadia Mono" w:hAnsi="Cascadia Mono" w:cstheme="minorBidi" w:hint="cs"/>
+          <w:color w:val="000000"/>
+          <w:sz w:val="19"/>
+          <w:szCs w:val="19"/>
+          <w:rtl/>
+          <w:lang w:bidi="fa-IR"/>
+        </w:rPr>
+      </w:pPr>
+      <w:r>
+        <w:rPr>
+          <w:rFonts w:ascii="Cascadia Mono" w:hAnsi="Cascadia Mono" w:cstheme="minorBidi" w:hint="cs"/>
+          <w:color w:val="000000"/>
+          <w:sz w:val="19"/>
+          <w:szCs w:val="19"/>
+          <w:rtl/>
+          <w:lang w:bidi="fa-IR"/>
+        </w:rPr>
+        <w:t>که نتیجه آن به صورت زیر است:</w:t>
+      </w:r>
+    </w:p>
+    <w:p>
+      <w:pPr>
+        <w:autoSpaceDE w:val="0"/>
+        <w:autoSpaceDN w:val="0"/>
+        <w:bidi w:val="0"/>
+        <w:adjustRightInd w:val="0"/>
+        <w:spacing w:before="0" w:after="0" w:line="240" w:lineRule="auto"/>
+        <w:ind w:firstLine="0"/>
+        <w:jc w:val="left"/>
+        <w:rPr>
+          <w:rFonts w:ascii="Cascadia Mono" w:hAnsi="Cascadia Mono" w:cs="Cascadia Mono"/>
+          <w:color w:val="000000"/>
+          <w:sz w:val="19"/>
+          <w:szCs w:val="19"/>
+          <w:rtl/>
+        </w:rPr>
+      </w:pPr>
+    </w:p>
+    <w:tbl>
+      <w:tblPr>
+        <w:tblStyle w:val="TableGrid"/>
+        <w:bidiVisual/>
+        <w:tblW w:w="0" w:type="auto"/>
+        <w:tblLook w:val="04A0" w:firstRow="1" w:lastRow="0" w:firstColumn="1" w:lastColumn="0" w:noHBand="0" w:noVBand="1"/>
+      </w:tblPr>
+      <w:tblGrid>
+        <w:gridCol w:w="328"/>
+        <w:gridCol w:w="996"/>
+        <w:gridCol w:w="996"/>
+        <w:gridCol w:w="773"/>
+        <w:gridCol w:w="773"/>
+        <w:gridCol w:w="773"/>
+        <w:gridCol w:w="773"/>
+        <w:gridCol w:w="773"/>
+        <w:gridCol w:w="773"/>
+        <w:gridCol w:w="996"/>
+        <w:gridCol w:w="773"/>
+      </w:tblGrid>
+      <w:tr>
+        <w:tc>
+          <w:tcPr>
+            <w:tcW w:w="328" w:type="dxa"/>
+          </w:tcPr>
+          <w:p>
+            <w:pPr>
+              <w:autoSpaceDE w:val="0"/>
+              <w:autoSpaceDN w:val="0"/>
+              <w:adjustRightInd w:val="0"/>
+              <w:spacing w:before="0" w:after="0" w:line="240" w:lineRule="auto"/>
+              <w:ind w:firstLine="0"/>
+              <w:jc w:val="left"/>
+              <w:rPr>
+                <w:rFonts w:ascii="Cascadia Mono" w:hAnsi="Cascadia Mono" w:cs="Courier New"/>
+                <w:color w:val="000000"/>
+                <w:sz w:val="19"/>
+                <w:szCs w:val="19"/>
+              </w:rPr>
+            </w:pPr>
+            <w:r>
+              <w:rPr>
+                <w:rFonts w:ascii="Cascadia Mono" w:hAnsi="Cascadia Mono" w:cs="Courier New"/>
+                <w:color w:val="000000"/>
+                <w:sz w:val="19"/>
+                <w:szCs w:val="19"/>
+              </w:rPr>
+              <w:t>…</w:t>
+            </w:r>
+          </w:p>
+        </w:tc>
+        <w:tc>
+          <w:tcPr>
+            <w:tcW w:w="996" w:type="dxa"/>
+          </w:tcPr>
+          <w:p>
+            <w:pPr>
+              <w:autoSpaceDE w:val="0"/>
+              <w:autoSpaceDN w:val="0"/>
+              <w:adjustRightInd w:val="0"/>
+              <w:spacing w:before="0" w:after="0" w:line="240" w:lineRule="auto"/>
+              <w:ind w:firstLine="0"/>
+              <w:jc w:val="left"/>
+              <w:rPr>
+                <w:rFonts w:ascii="Cascadia Mono" w:hAnsi="Cascadia Mono" w:cs="Courier New"/>
+                <w:color w:val="000000"/>
+                <w:sz w:val="19"/>
+                <w:szCs w:val="19"/>
+              </w:rPr>
+            </w:pPr>
+            <w:r>
+              <w:rPr>
+                <w:rFonts w:ascii="Cascadia Mono" w:hAnsi="Cascadia Mono" w:cs="Courier New"/>
+                <w:color w:val="000000"/>
+                <w:sz w:val="19"/>
+                <w:szCs w:val="19"/>
+              </w:rPr>
+              <w:t xml:space="preserve">Command </w:t>
+            </w:r>
+            <w:proofErr w:type="gramStart"/>
+            <w:r>
+              <w:rPr>
+                <w:rFonts w:ascii="Cascadia Mono" w:hAnsi="Cascadia Mono" w:cs="Courier New"/>
+                <w:color w:val="000000"/>
+                <w:sz w:val="19"/>
+                <w:szCs w:val="19"/>
+              </w:rPr>
+              <w:t>Data[</w:t>
+            </w:r>
+            <w:proofErr w:type="gramEnd"/>
+            <w:r>
+              <w:rPr>
+                <w:rFonts w:ascii="Cascadia Mono" w:hAnsi="Cascadia Mono" w:cs="Courier New"/>
+                <w:color w:val="000000"/>
+                <w:sz w:val="19"/>
+                <w:szCs w:val="19"/>
+              </w:rPr>
+              <w:t>0</w:t>
+            </w:r>
+            <w:r>
+              <w:rPr>
+                <w:rFonts w:ascii="Cascadia Mono" w:hAnsi="Cascadia Mono" w:cs="Courier New"/>
+                <w:color w:val="000000"/>
+                <w:sz w:val="19"/>
+                <w:szCs w:val="19"/>
+              </w:rPr>
+              <w:t>]</w:t>
+            </w:r>
+          </w:p>
+        </w:tc>
+        <w:tc>
+          <w:tcPr>
+            <w:tcW w:w="996" w:type="dxa"/>
+          </w:tcPr>
+          <w:p>
+            <w:pPr>
+              <w:autoSpaceDE w:val="0"/>
+              <w:autoSpaceDN w:val="0"/>
+              <w:adjustRightInd w:val="0"/>
+              <w:spacing w:before="0" w:after="0" w:line="240" w:lineRule="auto"/>
+              <w:ind w:firstLine="0"/>
+              <w:jc w:val="left"/>
+              <w:rPr>
+                <w:rFonts w:ascii="Cascadia Mono" w:hAnsi="Cascadia Mono" w:cs="Courier New"/>
+                <w:color w:val="000000"/>
+                <w:sz w:val="19"/>
+                <w:szCs w:val="19"/>
+                <w:rtl/>
+              </w:rPr>
+            </w:pPr>
+            <w:r>
+              <w:rPr>
+                <w:rFonts w:ascii="Cascadia Mono" w:hAnsi="Cascadia Mono" w:cs="Courier New"/>
+                <w:color w:val="000000"/>
+                <w:sz w:val="19"/>
+                <w:szCs w:val="19"/>
+              </w:rPr>
+              <w:t>Command</w:t>
+            </w:r>
+          </w:p>
+        </w:tc>
+        <w:tc>
+          <w:tcPr>
+            <w:tcW w:w="773" w:type="dxa"/>
+          </w:tcPr>
+          <w:p>
+            <w:pPr>
+              <w:autoSpaceDE w:val="0"/>
+              <w:autoSpaceDN w:val="0"/>
+              <w:adjustRightInd w:val="0"/>
+              <w:spacing w:before="0" w:after="0" w:line="240" w:lineRule="auto"/>
+              <w:ind w:firstLine="0"/>
+              <w:jc w:val="left"/>
+              <w:rPr>
+                <w:rFonts w:ascii="Cascadia Mono" w:hAnsi="Cascadia Mono" w:cs="Courier New"/>
+                <w:color w:val="000000"/>
+                <w:sz w:val="19"/>
+                <w:szCs w:val="19"/>
+                <w:rtl/>
+              </w:rPr>
+            </w:pPr>
+            <w:r>
+              <w:rPr>
+                <w:rFonts w:ascii="Cascadia Mono" w:hAnsi="Cascadia Mono" w:cs="Courier New"/>
+                <w:color w:val="000000"/>
+                <w:sz w:val="19"/>
+                <w:szCs w:val="19"/>
+              </w:rPr>
+              <w:t>ADC</w:t>
+            </w:r>
+            <w:r>
+              <w:rPr>
+                <w:rFonts w:ascii="Cascadia Mono" w:hAnsi="Cascadia Mono" w:cs="Courier New"/>
+                <w:color w:val="000000"/>
+                <w:sz w:val="19"/>
+                <w:szCs w:val="19"/>
+              </w:rPr>
+              <w:t>3L</w:t>
+            </w:r>
+          </w:p>
+        </w:tc>
+        <w:tc>
+          <w:tcPr>
+            <w:tcW w:w="773" w:type="dxa"/>
+          </w:tcPr>
+          <w:p>
+            <w:pPr>
+              <w:autoSpaceDE w:val="0"/>
+              <w:autoSpaceDN w:val="0"/>
+              <w:adjustRightInd w:val="0"/>
+              <w:spacing w:before="0" w:after="0" w:line="240" w:lineRule="auto"/>
+              <w:ind w:firstLine="0"/>
+              <w:jc w:val="left"/>
+              <w:rPr>
+                <w:rFonts w:ascii="Cascadia Mono" w:hAnsi="Cascadia Mono" w:cs="Courier New"/>
+                <w:color w:val="000000"/>
+                <w:sz w:val="19"/>
+                <w:szCs w:val="19"/>
+                <w:rtl/>
+              </w:rPr>
+            </w:pPr>
+            <w:r>
+              <w:rPr>
+                <w:rFonts w:ascii="Cascadia Mono" w:hAnsi="Cascadia Mono" w:cs="Courier New"/>
+                <w:color w:val="000000"/>
+                <w:sz w:val="19"/>
+                <w:szCs w:val="19"/>
+              </w:rPr>
+              <w:t>ADC</w:t>
+            </w:r>
+            <w:r>
+              <w:rPr>
+                <w:rFonts w:ascii="Cascadia Mono" w:hAnsi="Cascadia Mono" w:cs="Courier New"/>
+                <w:color w:val="000000"/>
+                <w:sz w:val="19"/>
+                <w:szCs w:val="19"/>
+              </w:rPr>
+              <w:t>3</w:t>
+            </w:r>
+            <w:r>
+              <w:rPr>
+                <w:rFonts w:ascii="Cascadia Mono" w:hAnsi="Cascadia Mono" w:cs="Courier New"/>
+                <w:color w:val="000000"/>
+                <w:sz w:val="19"/>
+                <w:szCs w:val="19"/>
+              </w:rPr>
+              <w:t>H</w:t>
+            </w:r>
+          </w:p>
+        </w:tc>
+        <w:tc>
+          <w:tcPr>
+            <w:tcW w:w="773" w:type="dxa"/>
+          </w:tcPr>
+          <w:p>
+            <w:pPr>
+              <w:autoSpaceDE w:val="0"/>
+              <w:autoSpaceDN w:val="0"/>
+              <w:adjustRightInd w:val="0"/>
+              <w:spacing w:before="0" w:after="0" w:line="240" w:lineRule="auto"/>
+              <w:ind w:firstLine="0"/>
+              <w:jc w:val="left"/>
+              <w:rPr>
+                <w:rFonts w:ascii="Cascadia Mono" w:hAnsi="Cascadia Mono" w:cs="Courier New"/>
+                <w:color w:val="000000"/>
+                <w:sz w:val="19"/>
+                <w:szCs w:val="19"/>
+                <w:rtl/>
+              </w:rPr>
+            </w:pPr>
+            <w:r>
+              <w:rPr>
+                <w:rFonts w:ascii="Cascadia Mono" w:hAnsi="Cascadia Mono" w:cs="Courier New"/>
+                <w:color w:val="000000"/>
+                <w:sz w:val="19"/>
+                <w:szCs w:val="19"/>
+              </w:rPr>
+              <w:t>ADC</w:t>
+            </w:r>
+            <w:r>
+              <w:rPr>
+                <w:rFonts w:ascii="Cascadia Mono" w:hAnsi="Cascadia Mono" w:cs="Courier New"/>
+                <w:color w:val="000000"/>
+                <w:sz w:val="19"/>
+                <w:szCs w:val="19"/>
+              </w:rPr>
+              <w:t>2L</w:t>
+            </w:r>
+          </w:p>
+        </w:tc>
+        <w:tc>
+          <w:tcPr>
+            <w:tcW w:w="773" w:type="dxa"/>
+          </w:tcPr>
+          <w:p>
+            <w:pPr>
+              <w:autoSpaceDE w:val="0"/>
+              <w:autoSpaceDN w:val="0"/>
+              <w:adjustRightInd w:val="0"/>
+              <w:spacing w:before="0" w:after="0" w:line="240" w:lineRule="auto"/>
+              <w:ind w:firstLine="0"/>
+              <w:jc w:val="left"/>
+              <w:rPr>
+                <w:rFonts w:ascii="Cascadia Mono" w:hAnsi="Cascadia Mono" w:cs="Courier New"/>
+                <w:color w:val="000000"/>
+                <w:sz w:val="19"/>
+                <w:szCs w:val="19"/>
+                <w:rtl/>
+              </w:rPr>
+            </w:pPr>
+            <w:r>
+              <w:rPr>
+                <w:rFonts w:ascii="Cascadia Mono" w:hAnsi="Cascadia Mono" w:cs="Courier New"/>
+                <w:color w:val="000000"/>
+                <w:sz w:val="19"/>
+                <w:szCs w:val="19"/>
+              </w:rPr>
+              <w:t>ADC</w:t>
+            </w:r>
+            <w:r>
+              <w:rPr>
+                <w:rFonts w:ascii="Cascadia Mono" w:hAnsi="Cascadia Mono" w:cs="Courier New"/>
+                <w:color w:val="000000"/>
+                <w:sz w:val="19"/>
+                <w:szCs w:val="19"/>
+              </w:rPr>
+              <w:t>2</w:t>
+            </w:r>
+            <w:r>
+              <w:rPr>
+                <w:rFonts w:ascii="Cascadia Mono" w:hAnsi="Cascadia Mono" w:cs="Courier New"/>
+                <w:color w:val="000000"/>
+                <w:sz w:val="19"/>
+                <w:szCs w:val="19"/>
+              </w:rPr>
+              <w:t>H</w:t>
+            </w:r>
+          </w:p>
+        </w:tc>
+        <w:tc>
+          <w:tcPr>
+            <w:tcW w:w="773" w:type="dxa"/>
+          </w:tcPr>
+          <w:p>
+            <w:pPr>
+              <w:autoSpaceDE w:val="0"/>
+              <w:autoSpaceDN w:val="0"/>
+              <w:adjustRightInd w:val="0"/>
+              <w:spacing w:before="0" w:after="0" w:line="240" w:lineRule="auto"/>
+              <w:ind w:firstLine="0"/>
+              <w:jc w:val="left"/>
+              <w:rPr>
+                <w:rFonts w:ascii="Cascadia Mono" w:hAnsi="Cascadia Mono" w:cs="Courier New"/>
+                <w:color w:val="000000"/>
+                <w:sz w:val="19"/>
+                <w:szCs w:val="19"/>
+                <w:rtl/>
+              </w:rPr>
+            </w:pPr>
+            <w:r>
+              <w:rPr>
+                <w:rFonts w:ascii="Cascadia Mono" w:hAnsi="Cascadia Mono" w:cs="Courier New"/>
+                <w:color w:val="000000"/>
+                <w:sz w:val="19"/>
+                <w:szCs w:val="19"/>
+              </w:rPr>
+              <w:t>ADC1</w:t>
+            </w:r>
+            <w:r>
+              <w:rPr>
+                <w:rFonts w:ascii="Cascadia Mono" w:hAnsi="Cascadia Mono" w:cs="Courier New"/>
+                <w:color w:val="000000"/>
+                <w:sz w:val="19"/>
+                <w:szCs w:val="19"/>
+              </w:rPr>
+              <w:t>L</w:t>
+            </w:r>
+          </w:p>
+        </w:tc>
+        <w:tc>
+          <w:tcPr>
+            <w:tcW w:w="773" w:type="dxa"/>
+          </w:tcPr>
+          <w:p>
+            <w:pPr>
+              <w:autoSpaceDE w:val="0"/>
+              <w:autoSpaceDN w:val="0"/>
+              <w:adjustRightInd w:val="0"/>
+              <w:spacing w:before="0" w:after="0" w:line="240" w:lineRule="auto"/>
+              <w:ind w:firstLine="0"/>
+              <w:jc w:val="left"/>
+              <w:rPr>
+                <w:rFonts w:ascii="Cascadia Mono" w:hAnsi="Cascadia Mono" w:cs="Courier New"/>
+                <w:color w:val="000000"/>
+                <w:sz w:val="19"/>
+                <w:szCs w:val="19"/>
+                <w:rtl/>
+              </w:rPr>
+            </w:pPr>
+            <w:r>
+              <w:rPr>
+                <w:rFonts w:ascii="Cascadia Mono" w:hAnsi="Cascadia Mono" w:cs="Courier New"/>
+                <w:color w:val="000000"/>
+                <w:sz w:val="19"/>
+                <w:szCs w:val="19"/>
+              </w:rPr>
+              <w:t>ADC1H</w:t>
+            </w:r>
+          </w:p>
+        </w:tc>
+        <w:tc>
+          <w:tcPr>
+            <w:tcW w:w="996" w:type="dxa"/>
+          </w:tcPr>
+          <w:p>
+            <w:pPr>
+              <w:autoSpaceDE w:val="0"/>
+              <w:autoSpaceDN w:val="0"/>
+              <w:adjustRightInd w:val="0"/>
+              <w:spacing w:before="0" w:after="0" w:line="240" w:lineRule="auto"/>
+              <w:ind w:firstLine="0"/>
+              <w:jc w:val="left"/>
+              <w:rPr>
+                <w:rFonts w:ascii="Cascadia Mono" w:hAnsi="Cascadia Mono" w:cs="Courier New"/>
+                <w:color w:val="000000"/>
+                <w:sz w:val="19"/>
+                <w:szCs w:val="19"/>
+                <w:rtl/>
+              </w:rPr>
+            </w:pPr>
+            <w:r>
+              <w:rPr>
+                <w:rFonts w:ascii="Cascadia Mono" w:hAnsi="Cascadia Mono" w:cs="Courier New"/>
+                <w:color w:val="000000"/>
+                <w:sz w:val="19"/>
+                <w:szCs w:val="19"/>
+              </w:rPr>
+              <w:t>Buttons</w:t>
+            </w:r>
+          </w:p>
+        </w:tc>
+        <w:tc>
+          <w:tcPr>
+            <w:tcW w:w="773" w:type="dxa"/>
+          </w:tcPr>
+          <w:p>
+            <w:pPr>
+              <w:autoSpaceDE w:val="0"/>
+              <w:autoSpaceDN w:val="0"/>
+              <w:adjustRightInd w:val="0"/>
+              <w:spacing w:before="0" w:after="0" w:line="240" w:lineRule="auto"/>
+              <w:ind w:firstLine="0"/>
+              <w:jc w:val="left"/>
+              <w:rPr>
+                <w:rFonts w:ascii="Cascadia Mono" w:hAnsi="Cascadia Mono" w:cs="Courier New"/>
+                <w:color w:val="000000"/>
+                <w:sz w:val="19"/>
+                <w:szCs w:val="19"/>
+              </w:rPr>
+            </w:pPr>
+            <w:r>
+              <w:rPr>
+                <w:rFonts w:ascii="Cascadia Mono" w:hAnsi="Cascadia Mono" w:cs="Courier New"/>
+                <w:color w:val="000000"/>
+                <w:sz w:val="19"/>
+                <w:szCs w:val="19"/>
+              </w:rPr>
+              <w:t>0x1A?</w:t>
+            </w:r>
+          </w:p>
+        </w:tc>
+      </w:tr>
+      <w:tr>
+        <w:tc>
+          <w:tcPr>
+            <w:tcW w:w="328" w:type="dxa"/>
+          </w:tcPr>
+          <w:p>
+            <w:pPr>
+              <w:autoSpaceDE w:val="0"/>
+              <w:autoSpaceDN w:val="0"/>
+              <w:adjustRightInd w:val="0"/>
+              <w:spacing w:before="0" w:after="0" w:line="240" w:lineRule="auto"/>
+              <w:ind w:firstLine="0"/>
+              <w:jc w:val="left"/>
+              <w:rPr>
+                <w:rFonts w:ascii="Cascadia Mono" w:hAnsi="Cascadia Mono" w:cs="Courier New"/>
+                <w:color w:val="000000"/>
+                <w:sz w:val="19"/>
+                <w:szCs w:val="19"/>
+              </w:rPr>
+            </w:pPr>
+            <w:r>
+              <w:rPr>
+                <w:rFonts w:ascii="Cascadia Mono" w:hAnsi="Cascadia Mono" w:cs="Courier New"/>
+                <w:color w:val="000000"/>
+                <w:sz w:val="19"/>
+                <w:szCs w:val="19"/>
+              </w:rPr>
+              <w:t>…</w:t>
+            </w:r>
+          </w:p>
+        </w:tc>
+        <w:tc>
+          <w:tcPr>
+            <w:tcW w:w="996" w:type="dxa"/>
+          </w:tcPr>
+          <w:p>
+            <w:pPr>
+              <w:autoSpaceDE w:val="0"/>
+              <w:autoSpaceDN w:val="0"/>
+              <w:adjustRightInd w:val="0"/>
+              <w:spacing w:before="0" w:after="0" w:line="240" w:lineRule="auto"/>
+              <w:ind w:firstLine="0"/>
+              <w:jc w:val="left"/>
+              <w:rPr>
+                <w:rFonts w:ascii="Cascadia Mono" w:hAnsi="Cascadia Mono" w:cs="Courier New"/>
+                <w:color w:val="000000"/>
+                <w:sz w:val="19"/>
+                <w:szCs w:val="19"/>
+              </w:rPr>
+            </w:pPr>
+            <w:r>
+              <w:rPr>
+                <w:rFonts w:ascii="Cascadia Mono" w:hAnsi="Cascadia Mono" w:cs="Courier New" w:hint="cs"/>
+                <w:color w:val="000000"/>
+                <w:sz w:val="19"/>
+                <w:szCs w:val="19"/>
+                <w:rtl/>
+              </w:rPr>
+              <w:t>9</w:t>
+            </w:r>
+          </w:p>
+        </w:tc>
+        <w:tc>
+          <w:tcPr>
+            <w:tcW w:w="996" w:type="dxa"/>
+          </w:tcPr>
+          <w:p>
+            <w:pPr>
+              <w:autoSpaceDE w:val="0"/>
+              <w:autoSpaceDN w:val="0"/>
+              <w:adjustRightInd w:val="0"/>
+              <w:spacing w:before="0" w:after="0" w:line="240" w:lineRule="auto"/>
+              <w:ind w:firstLine="0"/>
+              <w:jc w:val="left"/>
+              <w:rPr>
+                <w:rFonts w:ascii="Cascadia Mono" w:hAnsi="Cascadia Mono" w:cs="Courier New"/>
+                <w:color w:val="000000"/>
+                <w:sz w:val="19"/>
+                <w:szCs w:val="19"/>
+              </w:rPr>
+            </w:pPr>
+            <w:r>
+              <w:rPr>
+                <w:rFonts w:ascii="Cascadia Mono" w:hAnsi="Cascadia Mono" w:cs="Courier New" w:hint="cs"/>
+                <w:color w:val="000000"/>
+                <w:sz w:val="19"/>
+                <w:szCs w:val="19"/>
+                <w:rtl/>
+              </w:rPr>
+              <w:t>8</w:t>
+            </w:r>
+          </w:p>
+        </w:tc>
+        <w:tc>
+          <w:tcPr>
+            <w:tcW w:w="773" w:type="dxa"/>
+          </w:tcPr>
+          <w:p>
+            <w:pPr>
+              <w:autoSpaceDE w:val="0"/>
+              <w:autoSpaceDN w:val="0"/>
+              <w:adjustRightInd w:val="0"/>
+              <w:spacing w:before="0" w:after="0" w:line="240" w:lineRule="auto"/>
+              <w:ind w:firstLine="0"/>
+              <w:jc w:val="left"/>
+              <w:rPr>
+                <w:rFonts w:ascii="Cascadia Mono" w:hAnsi="Cascadia Mono" w:cs="Courier New"/>
+                <w:color w:val="000000"/>
+                <w:sz w:val="19"/>
+                <w:szCs w:val="19"/>
+              </w:rPr>
+            </w:pPr>
+            <w:r>
+              <w:rPr>
+                <w:rFonts w:ascii="Cascadia Mono" w:hAnsi="Cascadia Mono" w:cs="Courier New" w:hint="cs"/>
+                <w:color w:val="000000"/>
+                <w:sz w:val="19"/>
+                <w:szCs w:val="19"/>
+                <w:rtl/>
+              </w:rPr>
+              <w:t>7</w:t>
+            </w:r>
+          </w:p>
+        </w:tc>
+        <w:tc>
+          <w:tcPr>
+            <w:tcW w:w="773" w:type="dxa"/>
+          </w:tcPr>
+          <w:p>
+            <w:pPr>
+              <w:autoSpaceDE w:val="0"/>
+              <w:autoSpaceDN w:val="0"/>
+              <w:adjustRightInd w:val="0"/>
+              <w:spacing w:before="0" w:after="0" w:line="240" w:lineRule="auto"/>
+              <w:ind w:firstLine="0"/>
+              <w:jc w:val="left"/>
+              <w:rPr>
+                <w:rFonts w:ascii="Cascadia Mono" w:hAnsi="Cascadia Mono" w:cs="Courier New"/>
+                <w:color w:val="000000"/>
+                <w:sz w:val="19"/>
+                <w:szCs w:val="19"/>
+              </w:rPr>
+            </w:pPr>
+            <w:r>
+              <w:rPr>
+                <w:rFonts w:ascii="Cascadia Mono" w:hAnsi="Cascadia Mono" w:cs="Courier New" w:hint="cs"/>
+                <w:color w:val="000000"/>
+                <w:sz w:val="19"/>
+                <w:szCs w:val="19"/>
+                <w:rtl/>
+              </w:rPr>
+              <w:t>6</w:t>
+            </w:r>
+          </w:p>
+        </w:tc>
+        <w:tc>
+          <w:tcPr>
+            <w:tcW w:w="773" w:type="dxa"/>
+          </w:tcPr>
+          <w:p>
+            <w:pPr>
+              <w:autoSpaceDE w:val="0"/>
+              <w:autoSpaceDN w:val="0"/>
+              <w:adjustRightInd w:val="0"/>
+              <w:spacing w:before="0" w:after="0" w:line="240" w:lineRule="auto"/>
+              <w:ind w:firstLine="0"/>
+              <w:jc w:val="left"/>
+              <w:rPr>
+                <w:rFonts w:ascii="Cascadia Mono" w:hAnsi="Cascadia Mono" w:cs="Courier New"/>
+                <w:color w:val="000000"/>
+                <w:sz w:val="19"/>
+                <w:szCs w:val="19"/>
+              </w:rPr>
+            </w:pPr>
+            <w:r>
+              <w:rPr>
+                <w:rFonts w:ascii="Cascadia Mono" w:hAnsi="Cascadia Mono" w:cs="Courier New" w:hint="cs"/>
+                <w:color w:val="000000"/>
+                <w:sz w:val="19"/>
+                <w:szCs w:val="19"/>
+                <w:rtl/>
+              </w:rPr>
+              <w:t>5</w:t>
+            </w:r>
+          </w:p>
+        </w:tc>
+        <w:tc>
+          <w:tcPr>
+            <w:tcW w:w="773" w:type="dxa"/>
+          </w:tcPr>
+          <w:p>
+            <w:pPr>
+              <w:autoSpaceDE w:val="0"/>
+              <w:autoSpaceDN w:val="0"/>
+              <w:adjustRightInd w:val="0"/>
+              <w:spacing w:before="0" w:after="0" w:line="240" w:lineRule="auto"/>
+              <w:ind w:firstLine="0"/>
+              <w:jc w:val="left"/>
+              <w:rPr>
+                <w:rFonts w:ascii="Cascadia Mono" w:hAnsi="Cascadia Mono" w:cs="Courier New"/>
+                <w:color w:val="000000"/>
+                <w:sz w:val="19"/>
+                <w:szCs w:val="19"/>
+              </w:rPr>
+            </w:pPr>
+            <w:r>
+              <w:rPr>
+                <w:rFonts w:ascii="Cascadia Mono" w:hAnsi="Cascadia Mono" w:cs="Courier New" w:hint="cs"/>
+                <w:color w:val="000000"/>
+                <w:sz w:val="19"/>
+                <w:szCs w:val="19"/>
+                <w:rtl/>
+              </w:rPr>
+              <w:t>4</w:t>
+            </w:r>
+          </w:p>
+        </w:tc>
+        <w:tc>
+          <w:tcPr>
+            <w:tcW w:w="773" w:type="dxa"/>
+          </w:tcPr>
+          <w:p>
+            <w:pPr>
+              <w:autoSpaceDE w:val="0"/>
+              <w:autoSpaceDN w:val="0"/>
+              <w:adjustRightInd w:val="0"/>
+              <w:spacing w:before="0" w:after="0" w:line="240" w:lineRule="auto"/>
+              <w:ind w:firstLine="0"/>
+              <w:jc w:val="left"/>
+              <w:rPr>
+                <w:rFonts w:ascii="Cascadia Mono" w:hAnsi="Cascadia Mono" w:cs="Courier New"/>
+                <w:color w:val="000000"/>
+                <w:sz w:val="19"/>
+                <w:szCs w:val="19"/>
+              </w:rPr>
+            </w:pPr>
+            <w:r>
+              <w:rPr>
+                <w:rFonts w:ascii="Cascadia Mono" w:hAnsi="Cascadia Mono" w:cs="Courier New" w:hint="cs"/>
+                <w:color w:val="000000"/>
+                <w:sz w:val="19"/>
+                <w:szCs w:val="19"/>
+                <w:rtl/>
+              </w:rPr>
+              <w:t>3</w:t>
+            </w:r>
+          </w:p>
+        </w:tc>
+        <w:tc>
+          <w:tcPr>
+            <w:tcW w:w="773" w:type="dxa"/>
+          </w:tcPr>
+          <w:p>
+            <w:pPr>
+              <w:autoSpaceDE w:val="0"/>
+              <w:autoSpaceDN w:val="0"/>
+              <w:adjustRightInd w:val="0"/>
+              <w:spacing w:before="0" w:after="0" w:line="240" w:lineRule="auto"/>
+              <w:ind w:firstLine="0"/>
+              <w:jc w:val="left"/>
+              <w:rPr>
+                <w:rFonts w:ascii="Cascadia Mono" w:hAnsi="Cascadia Mono" w:cs="Courier New"/>
+                <w:color w:val="000000"/>
+                <w:sz w:val="19"/>
+                <w:szCs w:val="19"/>
+              </w:rPr>
+            </w:pPr>
+            <w:r>
+              <w:rPr>
+                <w:rFonts w:ascii="Cascadia Mono" w:hAnsi="Cascadia Mono" w:cs="Courier New" w:hint="cs"/>
+                <w:color w:val="000000"/>
+                <w:sz w:val="19"/>
+                <w:szCs w:val="19"/>
+                <w:rtl/>
+              </w:rPr>
+              <w:t>2</w:t>
+            </w:r>
+          </w:p>
+        </w:tc>
+        <w:tc>
+          <w:tcPr>
+            <w:tcW w:w="996" w:type="dxa"/>
+          </w:tcPr>
+          <w:p>
+            <w:pPr>
+              <w:autoSpaceDE w:val="0"/>
+              <w:autoSpaceDN w:val="0"/>
+              <w:adjustRightInd w:val="0"/>
+              <w:spacing w:before="0" w:after="0" w:line="240" w:lineRule="auto"/>
+              <w:ind w:firstLine="0"/>
+              <w:jc w:val="left"/>
+              <w:rPr>
+                <w:rFonts w:ascii="Cascadia Mono" w:hAnsi="Cascadia Mono" w:cs="Courier New"/>
+                <w:color w:val="000000"/>
+                <w:sz w:val="19"/>
+                <w:szCs w:val="19"/>
+              </w:rPr>
+            </w:pPr>
+            <w:r>
+              <w:rPr>
+                <w:rFonts w:ascii="Cascadia Mono" w:hAnsi="Cascadia Mono" w:cs="Courier New" w:hint="cs"/>
+                <w:color w:val="000000"/>
+                <w:sz w:val="19"/>
+                <w:szCs w:val="19"/>
+                <w:rtl/>
+              </w:rPr>
+              <w:t>1</w:t>
+            </w:r>
+          </w:p>
+        </w:tc>
+        <w:tc>
+          <w:tcPr>
+            <w:tcW w:w="773" w:type="dxa"/>
+          </w:tcPr>
+          <w:p>
+            <w:pPr>
+              <w:autoSpaceDE w:val="0"/>
+              <w:autoSpaceDN w:val="0"/>
+              <w:adjustRightInd w:val="0"/>
+              <w:spacing w:before="0" w:after="0" w:line="240" w:lineRule="auto"/>
+              <w:ind w:firstLine="0"/>
+              <w:jc w:val="left"/>
+              <w:rPr>
+                <w:rFonts w:ascii="Cascadia Mono" w:hAnsi="Cascadia Mono" w:cs="Courier New"/>
+                <w:color w:val="000000"/>
+                <w:sz w:val="19"/>
+                <w:szCs w:val="19"/>
+              </w:rPr>
+            </w:pPr>
+            <w:r>
+              <w:rPr>
+                <w:rFonts w:ascii="Cascadia Mono" w:hAnsi="Cascadia Mono" w:cs="Courier New" w:hint="cs"/>
+                <w:color w:val="000000"/>
+                <w:sz w:val="19"/>
+                <w:szCs w:val="19"/>
+                <w:rtl/>
+              </w:rPr>
+              <w:t>0</w:t>
+            </w:r>
+          </w:p>
+        </w:tc>
+      </w:tr>
+    </w:tbl>
+    <w:p>
+      <w:pPr>
+        <w:autoSpaceDE w:val="0"/>
+        <w:autoSpaceDN w:val="0"/>
+        <w:adjustRightInd w:val="0"/>
+        <w:spacing w:before="0" w:after="0" w:line="240" w:lineRule="auto"/>
+        <w:ind w:firstLine="0"/>
+        <w:jc w:val="left"/>
+        <w:rPr>
+          <w:rFonts w:ascii="Cascadia Mono" w:hAnsi="Cascadia Mono" w:cs="Courier New"/>
+          <w:color w:val="000000"/>
+          <w:sz w:val="19"/>
+          <w:szCs w:val="19"/>
+          <w:rtl/>
+        </w:rPr>
+      </w:pPr>
+    </w:p>
+    <w:p>
+      <w:pPr>
         <w:pStyle w:val="Heading2"/>
         <w:rPr>
           <w:rtl/>
@@ -6178,6 +8199,50 @@
           <w:rFonts w:hint="cs"/>
           <w:rtl/>
         </w:rPr>
+        <w:lastRenderedPageBreak/>
+        <w:t xml:space="preserve">تنظیم پورت سریال در </w:t>
+      </w:r>
+      <w:r>
+        <w:t>C#</w:t>
+      </w:r>
+    </w:p>
+    <w:p>
+      <w:pPr>
+        <w:pStyle w:val="Heading2"/>
+        <w:rPr>
+          <w:rtl/>
+        </w:rPr>
+      </w:pPr>
+      <w:r>
+        <w:rPr>
+          <w:rFonts w:hint="cs"/>
+          <w:rtl/>
+        </w:rPr>
+        <w:lastRenderedPageBreak/>
+        <w:t>توابع دریافت داده از جویست</w:t>
+      </w:r>
+      <w:r>
+        <w:rPr>
+          <w:rFonts w:hint="cs"/>
+          <w:rtl/>
+        </w:rPr>
+        <w:lastRenderedPageBreak/>
+        <w:t>یک</w:t>
+      </w:r>
+    </w:p>
+    <w:p>
+      <w:pPr>
+        <w:pStyle w:val="Heading2"/>
+        <w:rPr>
+          <w:rtl/>
+        </w:rPr>
+      </w:pPr>
+      <w:r>
+        <w:rPr>
+          <w:rFonts w:hint="cs"/>
+          <w:rtl/>
+        </w:rPr>
+        <w:lastRenderedPageBreak/>
         <w:t>توابع ارسال داده به جویستیک</w:t>
       </w:r>
     </w:p>
@@ -6348,9 +8413,11 @@
         </w:rPr>
         <w:t xml:space="preserve"> تابع </w:t>
       </w:r>
+      <w:proofErr w:type="spellStart"/>
       <w:r>
         <w:t>UpdateAlarm</w:t>
       </w:r>
+      <w:proofErr w:type="spellEnd"/>
       <w:r>
         <w:t>()</w:t>
       </w:r>
@@ -6801,6 +8868,7 @@
           <w:rFonts w:hint="cs"/>
           <w:rtl/>
         </w:rPr>
+        <w:lastRenderedPageBreak/>
         <w:t xml:space="preserve">کد </w:t>
       </w:r>
       <w:r>
@@ -6861,6 +8929,7 @@
           <w:rFonts w:hint="cs"/>
           <w:rtl/>
         </w:rPr>
+        <w:lastRenderedPageBreak/>
         <w:t>پیوست</w:t>
       </w:r>
       <w:bookmarkEnd w:id="17"/>
@@ -6974,6 +9043,7 @@
           <w:noProof/>
           <w:rtl/>
         </w:rPr>
+        <w:lastRenderedPageBreak/>
         <w:t>ادیت</w:t>
       </w:r>
     </w:p>
@@ -7115,8 +9185,8 @@
       </w:r>
     </w:p>
     <w:sectPr>
-      <w:headerReference w:type="default" r:id="rId17"/>
-      <w:footerReference w:type="default" r:id="rId18"/>
+      <w:headerReference w:type="default" r:id="rId18"/>
+      <w:footerReference w:type="default" r:id="rId19"/>
       <w:footnotePr>
         <w:numRestart w:val="eachPage"/>
       </w:footnotePr>
@@ -7133,7 +9203,7 @@
 </file>
 
 <file path=word/comments.xml><?xml version="1.0" encoding="utf-8"?>
-<w:comments xmlns:wpc="http://schemas.microsoft.com/office/word/2010/wordprocessingCanvas" xmlns:cx="http://schemas.microsoft.com/office/drawing/2014/chartex" xmlns:cx1="http://schemas.microsoft.com/office/drawing/2015/9/8/chartex" xmlns:cx2="http://schemas.microsoft.com/office/drawing/2015/10/21/chartex" xmlns:cx3="http://schemas.microsoft.com/office/drawing/2016/5/9/chartex" xmlns:cx4="http://schemas.microsoft.com/office/drawing/2016/5/10/chartex" xmlns:cx5="http://schemas.microsoft.com/office/drawing/2016/5/11/chartex" xmlns:cx6="http://schemas.microsoft.com/office/drawing/2016/5/12/chartex" xmlns:cx7="http://schemas.microsoft.com/office/drawing/2016/5/13/chartex" xmlns:cx8="http://schemas.microsoft.com/office/drawing/2016/5/14/chartex" xmlns:mc="http://schemas.openxmlformats.org/markup-compatibility/2006" xmlns:aink="http://schemas.microsoft.com/office/drawing/2016/ink" xmlns:am3d="http://schemas.microsoft.com/office/drawing/2017/model3d" xmlns:o="urn:schemas-microsoft-com:office:office" xmlns:oel="http://schemas.microsoft.com/office/2019/extlst" xmlns:r="http://schemas.openxmlformats.org/officeDocument/2006/relationships" xmlns:m="http://schemas.openxmlformats.org/officeDocument/2006/math" xmlns:v="urn:schemas-microsoft-com:vml" xmlns:wp14="http://schemas.microsoft.com/office/word/2010/wordprocessingDrawing" xmlns:wp="http://schemas.openxmlformats.org/drawingml/2006/wordprocessingDrawing" xmlns:w10="urn:schemas-microsoft-com:office:word" xmlns:w="http://schemas.openxmlformats.org/wordprocessingml/2006/main" xmlns:w14="http://schemas.microsoft.com/office/word/2010/wordml" xmlns:w15="http://schemas.microsoft.com/office/word/2012/wordml" xmlns:w16cex="http://schemas.microsoft.com/office/word/2018/wordml/cex" xmlns:w16cid="http://schemas.microsoft.com/office/word/2016/wordml/cid" xmlns:w16="http://schemas.microsoft.com/office/word/2018/wordml" xmlns:w16sdtdh="http://schemas.microsoft.com/office/word/2020/wordml/sdtdatahash" xmlns:w16se="http://schemas.microsoft.com/office/word/2015/wordml/symex" xmlns:wpg="http://schemas.microsoft.com/office/word/2010/wordprocessingGroup" xmlns:wpi="http://schemas.microsoft.com/office/word/2010/wordprocessingInk" xmlns:wne="http://schemas.microsoft.com/office/word/2006/wordml" xmlns:wps="http://schemas.microsoft.com/office/word/2010/wordprocessingShape" mc:Ignorable="w14 w15 w16se w16cid w16 w16cex w16sdtdh wp14">
+<w:comments xmlns:wpc="http://schemas.microsoft.com/office/word/2010/wordprocessingCanvas" xmlns:cx="http://schemas.microsoft.com/office/drawing/2014/chartex" xmlns:cx1="http://schemas.microsoft.com/office/drawing/2015/9/8/chartex" xmlns:cx2="http://schemas.microsoft.com/office/drawing/2015/10/21/chartex" xmlns:cx3="http://schemas.microsoft.com/office/drawing/2016/5/9/chartex" xmlns:cx4="http://schemas.microsoft.com/office/drawing/2016/5/10/chartex" xmlns:cx5="http://schemas.microsoft.com/office/drawing/2016/5/11/chartex" xmlns:cx6="http://schemas.microsoft.com/office/drawing/2016/5/12/chartex" xmlns:cx7="http://schemas.microsoft.com/office/drawing/2016/5/13/chartex" xmlns:cx8="http://schemas.microsoft.com/office/drawing/2016/5/14/chartex" xmlns:mc="http://schemas.openxmlformats.org/markup-compatibility/2006" xmlns:aink="http://schemas.microsoft.com/office/drawing/2016/ink" xmlns:am3d="http://schemas.microsoft.com/office/drawing/2017/model3d" xmlns:o="urn:schemas-microsoft-com:office:office" xmlns:r="http://schemas.openxmlformats.org/officeDocument/2006/relationships" xmlns:m="http://schemas.openxmlformats.org/officeDocument/2006/math" xmlns:v="urn:schemas-microsoft-com:vml" xmlns:wp14="http://schemas.microsoft.com/office/word/2010/wordprocessingDrawing" xmlns:wp="http://schemas.openxmlformats.org/drawingml/2006/wordprocessingDrawing" xmlns:w10="urn:schemas-microsoft-com:office:word" xmlns:w="http://schemas.openxmlformats.org/wordprocessingml/2006/main" xmlns:w14="http://schemas.microsoft.com/office/word/2010/wordml" xmlns:w15="http://schemas.microsoft.com/office/word/2012/wordml" xmlns:w16cex="http://schemas.microsoft.com/office/word/2018/wordml/cex" xmlns:w16cid="http://schemas.microsoft.com/office/word/2016/wordml/cid" xmlns:w16="http://schemas.microsoft.com/office/word/2018/wordml" xmlns:w16se="http://schemas.microsoft.com/office/word/2015/wordml/symex" xmlns:wpg="http://schemas.microsoft.com/office/word/2010/wordprocessingGroup" xmlns:wpi="http://schemas.microsoft.com/office/word/2010/wordprocessingInk" xmlns:wne="http://schemas.microsoft.com/office/word/2006/wordml" xmlns:wps="http://schemas.microsoft.com/office/word/2010/wordprocessingShape" mc:Ignorable="w14 w15 w16se w16cid w16 w16cex wp14">
   <w:comment w:id="0" w:author="Afshin Navabi" w:date="2023-04-05T10:42:00Z" w:initials="AN">
     <w:p>
       <w:pPr>
@@ -7158,19 +9228,19 @@
 </file>
 
 <file path=word/commentsExtended.xml><?xml version="1.0" encoding="utf-8"?>
-<w15:commentsEx xmlns:wpc="http://schemas.microsoft.com/office/word/2010/wordprocessingCanvas" xmlns:cx="http://schemas.microsoft.com/office/drawing/2014/chartex" xmlns:cx1="http://schemas.microsoft.com/office/drawing/2015/9/8/chartex" xmlns:cx2="http://schemas.microsoft.com/office/drawing/2015/10/21/chartex" xmlns:cx3="http://schemas.microsoft.com/office/drawing/2016/5/9/chartex" xmlns:cx4="http://schemas.microsoft.com/office/drawing/2016/5/10/chartex" xmlns:cx5="http://schemas.microsoft.com/office/drawing/2016/5/11/chartex" xmlns:cx6="http://schemas.microsoft.com/office/drawing/2016/5/12/chartex" xmlns:cx7="http://schemas.microsoft.com/office/drawing/2016/5/13/chartex" xmlns:cx8="http://schemas.microsoft.com/office/drawing/2016/5/14/chartex" xmlns:mc="http://schemas.openxmlformats.org/markup-compatibility/2006" xmlns:aink="http://schemas.microsoft.com/office/drawing/2016/ink" xmlns:am3d="http://schemas.microsoft.com/office/drawing/2017/model3d" xmlns:o="urn:schemas-microsoft-com:office:office" xmlns:oel="http://schemas.microsoft.com/office/2019/extlst" xmlns:r="http://schemas.openxmlformats.org/officeDocument/2006/relationships" xmlns:m="http://schemas.openxmlformats.org/officeDocument/2006/math" xmlns:v="urn:schemas-microsoft-com:vml" xmlns:wp14="http://schemas.microsoft.com/office/word/2010/wordprocessingDrawing" xmlns:wp="http://schemas.openxmlformats.org/drawingml/2006/wordprocessingDrawing" xmlns:w10="urn:schemas-microsoft-com:office:word" xmlns:w="http://schemas.openxmlformats.org/wordprocessingml/2006/main" xmlns:w14="http://schemas.microsoft.com/office/word/2010/wordml" xmlns:w15="http://schemas.microsoft.com/office/word/2012/wordml" xmlns:w16cex="http://schemas.microsoft.com/office/word/2018/wordml/cex" xmlns:w16cid="http://schemas.microsoft.com/office/word/2016/wordml/cid" xmlns:w16="http://schemas.microsoft.com/office/word/2018/wordml" xmlns:w16sdtdh="http://schemas.microsoft.com/office/word/2020/wordml/sdtdatahash" xmlns:w16se="http://schemas.microsoft.com/office/word/2015/wordml/symex" xmlns:wpg="http://schemas.microsoft.com/office/word/2010/wordprocessingGroup" xmlns:wpi="http://schemas.microsoft.com/office/word/2010/wordprocessingInk" xmlns:wne="http://schemas.microsoft.com/office/word/2006/wordml" xmlns:wps="http://schemas.microsoft.com/office/word/2010/wordprocessingShape" mc:Ignorable="w14 w15 w16se w16cid w16 w16cex w16sdtdh wp14">
+<w15:commentsEx xmlns:wpc="http://schemas.microsoft.com/office/word/2010/wordprocessingCanvas" xmlns:cx="http://schemas.microsoft.com/office/drawing/2014/chartex" xmlns:cx1="http://schemas.microsoft.com/office/drawing/2015/9/8/chartex" xmlns:cx2="http://schemas.microsoft.com/office/drawing/2015/10/21/chartex" xmlns:cx3="http://schemas.microsoft.com/office/drawing/2016/5/9/chartex" xmlns:cx4="http://schemas.microsoft.com/office/drawing/2016/5/10/chartex" xmlns:cx5="http://schemas.microsoft.com/office/drawing/2016/5/11/chartex" xmlns:cx6="http://schemas.microsoft.com/office/drawing/2016/5/12/chartex" xmlns:cx7="http://schemas.microsoft.com/office/drawing/2016/5/13/chartex" xmlns:cx8="http://schemas.microsoft.com/office/drawing/2016/5/14/chartex" xmlns:mc="http://schemas.openxmlformats.org/markup-compatibility/2006" xmlns:aink="http://schemas.microsoft.com/office/drawing/2016/ink" xmlns:am3d="http://schemas.microsoft.com/office/drawing/2017/model3d" xmlns:o="urn:schemas-microsoft-com:office:office" xmlns:r="http://schemas.openxmlformats.org/officeDocument/2006/relationships" xmlns:m="http://schemas.openxmlformats.org/officeDocument/2006/math" xmlns:v="urn:schemas-microsoft-com:vml" xmlns:wp14="http://schemas.microsoft.com/office/word/2010/wordprocessingDrawing" xmlns:wp="http://schemas.openxmlformats.org/drawingml/2006/wordprocessingDrawing" xmlns:w10="urn:schemas-microsoft-com:office:word" xmlns:w="http://schemas.openxmlformats.org/wordprocessingml/2006/main" xmlns:w14="http://schemas.microsoft.com/office/word/2010/wordml" xmlns:w15="http://schemas.microsoft.com/office/word/2012/wordml" xmlns:w16cex="http://schemas.microsoft.com/office/word/2018/wordml/cex" xmlns:w16cid="http://schemas.microsoft.com/office/word/2016/wordml/cid" xmlns:w16="http://schemas.microsoft.com/office/word/2018/wordml" xmlns:w16se="http://schemas.microsoft.com/office/word/2015/wordml/symex" xmlns:wpg="http://schemas.microsoft.com/office/word/2010/wordprocessingGroup" xmlns:wpi="http://schemas.microsoft.com/office/word/2010/wordprocessingInk" xmlns:wne="http://schemas.microsoft.com/office/word/2006/wordml" xmlns:wps="http://schemas.microsoft.com/office/word/2010/wordprocessingShape" mc:Ignorable="w14 w15 w16se w16cid w16 w16cex wp14">
   <w15:commentEx w15:paraId="5C344BDA" w15:done="0"/>
 </w15:commentsEx>
 </file>
 
 <file path=word/commentsIds.xml><?xml version="1.0" encoding="utf-8"?>
-<w16cid:commentsIds xmlns:wpc="http://schemas.microsoft.com/office/word/2010/wordprocessingCanvas" xmlns:cx="http://schemas.microsoft.com/office/drawing/2014/chartex" xmlns:cx1="http://schemas.microsoft.com/office/drawing/2015/9/8/chartex" xmlns:cx2="http://schemas.microsoft.com/office/drawing/2015/10/21/chartex" xmlns:cx3="http://schemas.microsoft.com/office/drawing/2016/5/9/chartex" xmlns:cx4="http://schemas.microsoft.com/office/drawing/2016/5/10/chartex" xmlns:cx5="http://schemas.microsoft.com/office/drawing/2016/5/11/chartex" xmlns:cx6="http://schemas.microsoft.com/office/drawing/2016/5/12/chartex" xmlns:cx7="http://schemas.microsoft.com/office/drawing/2016/5/13/chartex" xmlns:cx8="http://schemas.microsoft.com/office/drawing/2016/5/14/chartex" xmlns:mc="http://schemas.openxmlformats.org/markup-compatibility/2006" xmlns:aink="http://schemas.microsoft.com/office/drawing/2016/ink" xmlns:am3d="http://schemas.microsoft.com/office/drawing/2017/model3d" xmlns:o="urn:schemas-microsoft-com:office:office" xmlns:oel="http://schemas.microsoft.com/office/2019/extlst" xmlns:r="http://schemas.openxmlformats.org/officeDocument/2006/relationships" xmlns:m="http://schemas.openxmlformats.org/officeDocument/2006/math" xmlns:v="urn:schemas-microsoft-com:vml" xmlns:wp14="http://schemas.microsoft.com/office/word/2010/wordprocessingDrawing" xmlns:wp="http://schemas.openxmlformats.org/drawingml/2006/wordprocessingDrawing" xmlns:w10="urn:schemas-microsoft-com:office:word" xmlns:w="http://schemas.openxmlformats.org/wordprocessingml/2006/main" xmlns:w14="http://schemas.microsoft.com/office/word/2010/wordml" xmlns:w15="http://schemas.microsoft.com/office/word/2012/wordml" xmlns:w16cex="http://schemas.microsoft.com/office/word/2018/wordml/cex" xmlns:w16cid="http://schemas.microsoft.com/office/word/2016/wordml/cid" xmlns:w16="http://schemas.microsoft.com/office/word/2018/wordml" xmlns:w16sdtdh="http://schemas.microsoft.com/office/word/2020/wordml/sdtdatahash" xmlns:w16se="http://schemas.microsoft.com/office/word/2015/wordml/symex" xmlns:wpg="http://schemas.microsoft.com/office/word/2010/wordprocessingGroup" xmlns:wpi="http://schemas.microsoft.com/office/word/2010/wordprocessingInk" xmlns:wne="http://schemas.microsoft.com/office/word/2006/wordml" xmlns:wps="http://schemas.microsoft.com/office/word/2010/wordprocessingShape" mc:Ignorable="w14 w15 w16se w16cid w16 w16cex w16sdtdh wp14">
+<w16cid:commentsIds xmlns:wpc="http://schemas.microsoft.com/office/word/2010/wordprocessingCanvas" xmlns:cx="http://schemas.microsoft.com/office/drawing/2014/chartex" xmlns:cx1="http://schemas.microsoft.com/office/drawing/2015/9/8/chartex" xmlns:cx2="http://schemas.microsoft.com/office/drawing/2015/10/21/chartex" xmlns:cx3="http://schemas.microsoft.com/office/drawing/2016/5/9/chartex" xmlns:cx4="http://schemas.microsoft.com/office/drawing/2016/5/10/chartex" xmlns:cx5="http://schemas.microsoft.com/office/drawing/2016/5/11/chartex" xmlns:cx6="http://schemas.microsoft.com/office/drawing/2016/5/12/chartex" xmlns:cx7="http://schemas.microsoft.com/office/drawing/2016/5/13/chartex" xmlns:cx8="http://schemas.microsoft.com/office/drawing/2016/5/14/chartex" xmlns:mc="http://schemas.openxmlformats.org/markup-compatibility/2006" xmlns:aink="http://schemas.microsoft.com/office/drawing/2016/ink" xmlns:am3d="http://schemas.microsoft.com/office/drawing/2017/model3d" xmlns:o="urn:schemas-microsoft-com:office:office" xmlns:r="http://schemas.openxmlformats.org/officeDocument/2006/relationships" xmlns:m="http://schemas.openxmlformats.org/officeDocument/2006/math" xmlns:v="urn:schemas-microsoft-com:vml" xmlns:wp14="http://schemas.microsoft.com/office/word/2010/wordprocessingDrawing" xmlns:wp="http://schemas.openxmlformats.org/drawingml/2006/wordprocessingDrawing" xmlns:w10="urn:schemas-microsoft-com:office:word" xmlns:w="http://schemas.openxmlformats.org/wordprocessingml/2006/main" xmlns:w14="http://schemas.microsoft.com/office/word/2010/wordml" xmlns:w15="http://schemas.microsoft.com/office/word/2012/wordml" xmlns:w16cex="http://schemas.microsoft.com/office/word/2018/wordml/cex" xmlns:w16cid="http://schemas.microsoft.com/office/word/2016/wordml/cid" xmlns:w16="http://schemas.microsoft.com/office/word/2018/wordml" xmlns:w16se="http://schemas.microsoft.com/office/word/2015/wordml/symex" xmlns:wpg="http://schemas.microsoft.com/office/word/2010/wordprocessingGroup" xmlns:wpi="http://schemas.microsoft.com/office/word/2010/wordprocessingInk" xmlns:wne="http://schemas.microsoft.com/office/word/2006/wordml" xmlns:wps="http://schemas.microsoft.com/office/word/2010/wordprocessingShape" mc:Ignorable="w14 w15 w16se w16cid w16 w16cex wp14">
   <w16cid:commentId w16cid:paraId="5C344BDA" w16cid:durableId="27D7EC2C"/>
 </w16cid:commentsIds>
 </file>
 
 <file path=word/endnotes.xml><?xml version="1.0" encoding="utf-8"?>
-<w:endnotes xmlns:wpc="http://schemas.microsoft.com/office/word/2010/wordprocessingCanvas" xmlns:cx="http://schemas.microsoft.com/office/drawing/2014/chartex" xmlns:cx1="http://schemas.microsoft.com/office/drawing/2015/9/8/chartex" xmlns:cx2="http://schemas.microsoft.com/office/drawing/2015/10/21/chartex" xmlns:cx3="http://schemas.microsoft.com/office/drawing/2016/5/9/chartex" xmlns:cx4="http://schemas.microsoft.com/office/drawing/2016/5/10/chartex" xmlns:cx5="http://schemas.microsoft.com/office/drawing/2016/5/11/chartex" xmlns:cx6="http://schemas.microsoft.com/office/drawing/2016/5/12/chartex" xmlns:cx7="http://schemas.microsoft.com/office/drawing/2016/5/13/chartex" xmlns:cx8="http://schemas.microsoft.com/office/drawing/2016/5/14/chartex" xmlns:mc="http://schemas.openxmlformats.org/markup-compatibility/2006" xmlns:aink="http://schemas.microsoft.com/office/drawing/2016/ink" xmlns:am3d="http://schemas.microsoft.com/office/drawing/2017/model3d" xmlns:o="urn:schemas-microsoft-com:office:office" xmlns:oel="http://schemas.microsoft.com/office/2019/extlst" xmlns:r="http://schemas.openxmlformats.org/officeDocument/2006/relationships" xmlns:m="http://schemas.openxmlformats.org/officeDocument/2006/math" xmlns:v="urn:schemas-microsoft-com:vml" xmlns:wp14="http://schemas.microsoft.com/office/word/2010/wordprocessingDrawing" xmlns:wp="http://schemas.openxmlformats.org/drawingml/2006/wordprocessingDrawing" xmlns:w10="urn:schemas-microsoft-com:office:word" xmlns:w="http://schemas.openxmlformats.org/wordprocessingml/2006/main" xmlns:w14="http://schemas.microsoft.com/office/word/2010/wordml" xmlns:w15="http://schemas.microsoft.com/office/word/2012/wordml" xmlns:w16cex="http://schemas.microsoft.com/office/word/2018/wordml/cex" xmlns:w16cid="http://schemas.microsoft.com/office/word/2016/wordml/cid" xmlns:w16="http://schemas.microsoft.com/office/word/2018/wordml" xmlns:w16sdtdh="http://schemas.microsoft.com/office/word/2020/wordml/sdtdatahash" xmlns:w16se="http://schemas.microsoft.com/office/word/2015/wordml/symex" xmlns:wpg="http://schemas.microsoft.com/office/word/2010/wordprocessingGroup" xmlns:wpi="http://schemas.microsoft.com/office/word/2010/wordprocessingInk" xmlns:wne="http://schemas.microsoft.com/office/word/2006/wordml" xmlns:wps="http://schemas.microsoft.com/office/word/2010/wordprocessingShape" mc:Ignorable="w14 w15 w16se w16cid w16 w16cex w16sdtdh wp14">
+<w:endnotes xmlns:wpc="http://schemas.microsoft.com/office/word/2010/wordprocessingCanvas" xmlns:cx="http://schemas.microsoft.com/office/drawing/2014/chartex" xmlns:cx1="http://schemas.microsoft.com/office/drawing/2015/9/8/chartex" xmlns:cx2="http://schemas.microsoft.com/office/drawing/2015/10/21/chartex" xmlns:cx3="http://schemas.microsoft.com/office/drawing/2016/5/9/chartex" xmlns:cx4="http://schemas.microsoft.com/office/drawing/2016/5/10/chartex" xmlns:cx5="http://schemas.microsoft.com/office/drawing/2016/5/11/chartex" xmlns:cx6="http://schemas.microsoft.com/office/drawing/2016/5/12/chartex" xmlns:cx7="http://schemas.microsoft.com/office/drawing/2016/5/13/chartex" xmlns:cx8="http://schemas.microsoft.com/office/drawing/2016/5/14/chartex" xmlns:mc="http://schemas.openxmlformats.org/markup-compatibility/2006" xmlns:aink="http://schemas.microsoft.com/office/drawing/2016/ink" xmlns:am3d="http://schemas.microsoft.com/office/drawing/2017/model3d" xmlns:o="urn:schemas-microsoft-com:office:office" xmlns:r="http://schemas.openxmlformats.org/officeDocument/2006/relationships" xmlns:m="http://schemas.openxmlformats.org/officeDocument/2006/math" xmlns:v="urn:schemas-microsoft-com:vml" xmlns:wp14="http://schemas.microsoft.com/office/word/2010/wordprocessingDrawing" xmlns:wp="http://schemas.openxmlformats.org/drawingml/2006/wordprocessingDrawing" xmlns:w10="urn:schemas-microsoft-com:office:word" xmlns:w="http://schemas.openxmlformats.org/wordprocessingml/2006/main" xmlns:w14="http://schemas.microsoft.com/office/word/2010/wordml" xmlns:w15="http://schemas.microsoft.com/office/word/2012/wordml" xmlns:w16cex="http://schemas.microsoft.com/office/word/2018/wordml/cex" xmlns:w16cid="http://schemas.microsoft.com/office/word/2016/wordml/cid" xmlns:w16="http://schemas.microsoft.com/office/word/2018/wordml" xmlns:w16se="http://schemas.microsoft.com/office/word/2015/wordml/symex" xmlns:wpg="http://schemas.microsoft.com/office/word/2010/wordprocessingGroup" xmlns:wpi="http://schemas.microsoft.com/office/word/2010/wordprocessingInk" xmlns:wne="http://schemas.microsoft.com/office/word/2006/wordml" xmlns:wps="http://schemas.microsoft.com/office/word/2010/wordprocessingShape" mc:Ignorable="w14 w15 w16se w16cid w16 w16cex wp14">
   <w:endnote w:type="separator" w:id="-1">
     <w:p>
       <w:r>
@@ -7189,7 +9259,7 @@
 </file>
 
 <file path=word/footer1.xml><?xml version="1.0" encoding="utf-8"?>
-<w:ftr xmlns:wpc="http://schemas.microsoft.com/office/word/2010/wordprocessingCanvas" xmlns:cx="http://schemas.microsoft.com/office/drawing/2014/chartex" xmlns:cx1="http://schemas.microsoft.com/office/drawing/2015/9/8/chartex" xmlns:cx2="http://schemas.microsoft.com/office/drawing/2015/10/21/chartex" xmlns:cx3="http://schemas.microsoft.com/office/drawing/2016/5/9/chartex" xmlns:cx4="http://schemas.microsoft.com/office/drawing/2016/5/10/chartex" xmlns:cx5="http://schemas.microsoft.com/office/drawing/2016/5/11/chartex" xmlns:cx6="http://schemas.microsoft.com/office/drawing/2016/5/12/chartex" xmlns:cx7="http://schemas.microsoft.com/office/drawing/2016/5/13/chartex" xmlns:cx8="http://schemas.microsoft.com/office/drawing/2016/5/14/chartex" xmlns:mc="http://schemas.openxmlformats.org/markup-compatibility/2006" xmlns:aink="http://schemas.microsoft.com/office/drawing/2016/ink" xmlns:am3d="http://schemas.microsoft.com/office/drawing/2017/model3d" xmlns:o="urn:schemas-microsoft-com:office:office" xmlns:oel="http://schemas.microsoft.com/office/2019/extlst" xmlns:r="http://schemas.openxmlformats.org/officeDocument/2006/relationships" xmlns:m="http://schemas.openxmlformats.org/officeDocument/2006/math" xmlns:v="urn:schemas-microsoft-com:vml" xmlns:wp14="http://schemas.microsoft.com/office/word/2010/wordprocessingDrawing" xmlns:wp="http://schemas.openxmlformats.org/drawingml/2006/wordprocessingDrawing" xmlns:w10="urn:schemas-microsoft-com:office:word" xmlns:w="http://schemas.openxmlformats.org/wordprocessingml/2006/main" xmlns:w14="http://schemas.microsoft.com/office/word/2010/wordml" xmlns:w15="http://schemas.microsoft.com/office/word/2012/wordml" xmlns:w16cex="http://schemas.microsoft.com/office/word/2018/wordml/cex" xmlns:w16cid="http://schemas.microsoft.com/office/word/2016/wordml/cid" xmlns:w16="http://schemas.microsoft.com/office/word/2018/wordml" xmlns:w16sdtdh="http://schemas.microsoft.com/office/word/2020/wordml/sdtdatahash" xmlns:w16se="http://schemas.microsoft.com/office/word/2015/wordml/symex" xmlns:wpg="http://schemas.microsoft.com/office/word/2010/wordprocessingGroup" xmlns:wpi="http://schemas.microsoft.com/office/word/2010/wordprocessingInk" xmlns:wne="http://schemas.microsoft.com/office/word/2006/wordml" xmlns:wps="http://schemas.microsoft.com/office/word/2010/wordprocessingShape" mc:Ignorable="w14 w15 w16se w16cid w16 w16cex w16sdtdh wp14">
+<w:ftr xmlns:wpc="http://schemas.microsoft.com/office/word/2010/wordprocessingCanvas" xmlns:cx="http://schemas.microsoft.com/office/drawing/2014/chartex" xmlns:cx1="http://schemas.microsoft.com/office/drawing/2015/9/8/chartex" xmlns:cx2="http://schemas.microsoft.com/office/drawing/2015/10/21/chartex" xmlns:cx3="http://schemas.microsoft.com/office/drawing/2016/5/9/chartex" xmlns:cx4="http://schemas.microsoft.com/office/drawing/2016/5/10/chartex" xmlns:cx5="http://schemas.microsoft.com/office/drawing/2016/5/11/chartex" xmlns:cx6="http://schemas.microsoft.com/office/drawing/2016/5/12/chartex" xmlns:cx7="http://schemas.microsoft.com/office/drawing/2016/5/13/chartex" xmlns:cx8="http://schemas.microsoft.com/office/drawing/2016/5/14/chartex" xmlns:mc="http://schemas.openxmlformats.org/markup-compatibility/2006" xmlns:aink="http://schemas.microsoft.com/office/drawing/2016/ink" xmlns:am3d="http://schemas.microsoft.com/office/drawing/2017/model3d" xmlns:o="urn:schemas-microsoft-com:office:office" xmlns:r="http://schemas.openxmlformats.org/officeDocument/2006/relationships" xmlns:m="http://schemas.openxmlformats.org/officeDocument/2006/math" xmlns:v="urn:schemas-microsoft-com:vml" xmlns:wp14="http://schemas.microsoft.com/office/word/2010/wordprocessingDrawing" xmlns:wp="http://schemas.openxmlformats.org/drawingml/2006/wordprocessingDrawing" xmlns:w10="urn:schemas-microsoft-com:office:word" xmlns:w="http://schemas.openxmlformats.org/wordprocessingml/2006/main" xmlns:w14="http://schemas.microsoft.com/office/word/2010/wordml" xmlns:w15="http://schemas.microsoft.com/office/word/2012/wordml" xmlns:w16cex="http://schemas.microsoft.com/office/word/2018/wordml/cex" xmlns:w16cid="http://schemas.microsoft.com/office/word/2016/wordml/cid" xmlns:w16="http://schemas.microsoft.com/office/word/2018/wordml" xmlns:w16se="http://schemas.microsoft.com/office/word/2015/wordml/symex" xmlns:wpg="http://schemas.microsoft.com/office/word/2010/wordprocessingGroup" xmlns:wpi="http://schemas.microsoft.com/office/word/2010/wordprocessingInk" xmlns:wne="http://schemas.microsoft.com/office/word/2006/wordml" xmlns:wps="http://schemas.microsoft.com/office/word/2010/wordprocessingShape" mc:Ignorable="w14 w15 w16se w16cid w16 w16cex wp14">
   <w:p>
     <w:pPr>
       <w:pStyle w:val="Footer"/>
@@ -7205,7 +9275,7 @@
 </file>
 
 <file path=word/footer2.xml><?xml version="1.0" encoding="utf-8"?>
-<w:ftr xmlns:wpc="http://schemas.microsoft.com/office/word/2010/wordprocessingCanvas" xmlns:cx="http://schemas.microsoft.com/office/drawing/2014/chartex" xmlns:cx1="http://schemas.microsoft.com/office/drawing/2015/9/8/chartex" xmlns:cx2="http://schemas.microsoft.com/office/drawing/2015/10/21/chartex" xmlns:cx3="http://schemas.microsoft.com/office/drawing/2016/5/9/chartex" xmlns:cx4="http://schemas.microsoft.com/office/drawing/2016/5/10/chartex" xmlns:cx5="http://schemas.microsoft.com/office/drawing/2016/5/11/chartex" xmlns:cx6="http://schemas.microsoft.com/office/drawing/2016/5/12/chartex" xmlns:cx7="http://schemas.microsoft.com/office/drawing/2016/5/13/chartex" xmlns:cx8="http://schemas.microsoft.com/office/drawing/2016/5/14/chartex" xmlns:mc="http://schemas.openxmlformats.org/markup-compatibility/2006" xmlns:aink="http://schemas.microsoft.com/office/drawing/2016/ink" xmlns:am3d="http://schemas.microsoft.com/office/drawing/2017/model3d" xmlns:o="urn:schemas-microsoft-com:office:office" xmlns:oel="http://schemas.microsoft.com/office/2019/extlst" xmlns:r="http://schemas.openxmlformats.org/officeDocument/2006/relationships" xmlns:m="http://schemas.openxmlformats.org/officeDocument/2006/math" xmlns:v="urn:schemas-microsoft-com:vml" xmlns:wp14="http://schemas.microsoft.com/office/word/2010/wordprocessingDrawing" xmlns:wp="http://schemas.openxmlformats.org/drawingml/2006/wordprocessingDrawing" xmlns:w10="urn:schemas-microsoft-com:office:word" xmlns:w="http://schemas.openxmlformats.org/wordprocessingml/2006/main" xmlns:w14="http://schemas.microsoft.com/office/word/2010/wordml" xmlns:w15="http://schemas.microsoft.com/office/word/2012/wordml" xmlns:w16cex="http://schemas.microsoft.com/office/word/2018/wordml/cex" xmlns:w16cid="http://schemas.microsoft.com/office/word/2016/wordml/cid" xmlns:w16="http://schemas.microsoft.com/office/word/2018/wordml" xmlns:w16sdtdh="http://schemas.microsoft.com/office/word/2020/wordml/sdtdatahash" xmlns:w16se="http://schemas.microsoft.com/office/word/2015/wordml/symex" xmlns:wpg="http://schemas.microsoft.com/office/word/2010/wordprocessingGroup" xmlns:wpi="http://schemas.microsoft.com/office/word/2010/wordprocessingInk" xmlns:wne="http://schemas.microsoft.com/office/word/2006/wordml" xmlns:wps="http://schemas.microsoft.com/office/word/2010/wordprocessingShape" mc:Ignorable="w14 w15 w16se w16cid w16 w16cex w16sdtdh wp14">
+<w:ftr xmlns:wpc="http://schemas.microsoft.com/office/word/2010/wordprocessingCanvas" xmlns:cx="http://schemas.microsoft.com/office/drawing/2014/chartex" xmlns:cx1="http://schemas.microsoft.com/office/drawing/2015/9/8/chartex" xmlns:cx2="http://schemas.microsoft.com/office/drawing/2015/10/21/chartex" xmlns:cx3="http://schemas.microsoft.com/office/drawing/2016/5/9/chartex" xmlns:cx4="http://schemas.microsoft.com/office/drawing/2016/5/10/chartex" xmlns:cx5="http://schemas.microsoft.com/office/drawing/2016/5/11/chartex" xmlns:cx6="http://schemas.microsoft.com/office/drawing/2016/5/12/chartex" xmlns:cx7="http://schemas.microsoft.com/office/drawing/2016/5/13/chartex" xmlns:cx8="http://schemas.microsoft.com/office/drawing/2016/5/14/chartex" xmlns:mc="http://schemas.openxmlformats.org/markup-compatibility/2006" xmlns:aink="http://schemas.microsoft.com/office/drawing/2016/ink" xmlns:am3d="http://schemas.microsoft.com/office/drawing/2017/model3d" xmlns:o="urn:schemas-microsoft-com:office:office" xmlns:r="http://schemas.openxmlformats.org/officeDocument/2006/relationships" xmlns:m="http://schemas.openxmlformats.org/officeDocument/2006/math" xmlns:v="urn:schemas-microsoft-com:vml" xmlns:wp14="http://schemas.microsoft.com/office/word/2010/wordprocessingDrawing" xmlns:wp="http://schemas.openxmlformats.org/drawingml/2006/wordprocessingDrawing" xmlns:w10="urn:schemas-microsoft-com:office:word" xmlns:w="http://schemas.openxmlformats.org/wordprocessingml/2006/main" xmlns:w14="http://schemas.microsoft.com/office/word/2010/wordml" xmlns:w15="http://schemas.microsoft.com/office/word/2012/wordml" xmlns:w16cex="http://schemas.microsoft.com/office/word/2018/wordml/cex" xmlns:w16cid="http://schemas.microsoft.com/office/word/2016/wordml/cid" xmlns:w16="http://schemas.microsoft.com/office/word/2018/wordml" xmlns:w16se="http://schemas.microsoft.com/office/word/2015/wordml/symex" xmlns:wpg="http://schemas.microsoft.com/office/word/2010/wordprocessingGroup" xmlns:wpi="http://schemas.microsoft.com/office/word/2010/wordprocessingInk" xmlns:wne="http://schemas.microsoft.com/office/word/2006/wordml" xmlns:wps="http://schemas.microsoft.com/office/word/2010/wordprocessingShape" mc:Ignorable="w14 w15 w16se w16cid w16 w16cex wp14">
   <w:p>
     <w:pPr>
       <w:pStyle w:val="Footer"/>
@@ -7403,7 +9473,7 @@
               <v:stroke joinstyle="miter"/>
               <v:path gradientshapeok="t" o:connecttype="rect"/>
             </v:shapetype>
-            <v:shape id="Text Box 16" o:spid="_x0000_s1028" type="#_x0000_t202" style="position:absolute;left:0;text-align:left;margin-left:-115.95pt;margin-top:-36.6pt;width:374.25pt;height:54.75pt;z-index:251684864;visibility:visible;mso-wrap-style:square;mso-width-percent:0;mso-height-percent:0;mso-wrap-distance-left:9pt;mso-wrap-distance-top:0;mso-wrap-distance-right:9pt;mso-wrap-distance-bottom:0;mso-position-horizontal:absolute;mso-position-horizontal-relative:text;mso-position-vertical:absolute;mso-position-vertical-relative:text;mso-width-percent:0;mso-height-percent:0;mso-width-relative:page;mso-height-relative:page;v-text-anchor:top" o:gfxdata="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" stroked="f">
+            <v:shape id="Text Box 16" o:spid="_x0000_s1028" type="#_x0000_t202" style="position:absolute;left:0;text-align:left;margin-left:-115.95pt;margin-top:-36.6pt;width:374.25pt;height:54.75pt;z-index:251684864;visibility:visible;mso-wrap-style:square;mso-width-percent:0;mso-height-percent:0;mso-wrap-distance-left:9pt;mso-wrap-distance-top:0;mso-wrap-distance-right:9pt;mso-wrap-distance-bottom:0;mso-position-horizontal:absolute;mso-position-horizontal-relative:text;mso-position-vertical:absolute;mso-position-vertical-relative:text;mso-width-percent:0;mso-height-percent:0;mso-width-relative:page;mso-height-relative:page;v-text-anchor:top" o:gfxdata="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" stroked="f">
               <v:textbox>
                 <w:txbxContent>
                   <w:p>
@@ -7632,7 +9702,7 @@
         </mc:Choice>
         <mc:Fallback>
           <w:pict>
-            <v:shape w14:anchorId="353350A6" id="Text Box 15" o:spid="_x0000_s1029" type="#_x0000_t202" style="position:absolute;left:0;text-align:left;margin-left:308.55pt;margin-top:-35.7pt;width:213.75pt;height:42.75pt;z-index:251683840;visibility:visible;mso-wrap-style:square;mso-width-percent:0;mso-height-percent:0;mso-wrap-distance-left:9pt;mso-wrap-distance-top:0;mso-wrap-distance-right:9pt;mso-wrap-distance-bottom:0;mso-position-horizontal:absolute;mso-position-horizontal-relative:text;mso-position-vertical:absolute;mso-position-vertical-relative:text;mso-width-percent:0;mso-height-percent:0;mso-width-relative:page;mso-height-relative:page;v-text-anchor:top" o:gfxdata="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" stroked="f">
+            <v:shape w14:anchorId="353350A6" id="Text Box 15" o:spid="_x0000_s1029" type="#_x0000_t202" style="position:absolute;left:0;text-align:left;margin-left:308.55pt;margin-top:-35.7pt;width:213.75pt;height:42.75pt;z-index:251683840;visibility:visible;mso-wrap-style:square;mso-width-percent:0;mso-height-percent:0;mso-wrap-distance-left:9pt;mso-wrap-distance-top:0;mso-wrap-distance-right:9pt;mso-wrap-distance-bottom:0;mso-position-horizontal:absolute;mso-position-horizontal-relative:text;mso-position-vertical:absolute;mso-position-vertical-relative:text;mso-width-percent:0;mso-height-percent:0;mso-width-relative:page;mso-height-relative:page;v-text-anchor:top" o:gfxdata="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" stroked="f">
               <v:textbox>
                 <w:txbxContent>
                   <w:p>
@@ -7796,7 +9866,7 @@
         </mc:Choice>
         <mc:Fallback>
           <w:pict>
-            <v:shape w14:anchorId="6663FA24" id="_x0000_s1030" type="#_x0000_t202" style="position:absolute;left:0;text-align:left;margin-left:386.2pt;margin-top:778.5pt;width:181.45pt;height:33.2pt;z-index:251682816;visibility:visible;mso-wrap-style:square;mso-width-percent:400;mso-height-percent:0;mso-wrap-distance-left:9pt;mso-wrap-distance-top:3.6pt;mso-wrap-distance-right:9pt;mso-wrap-distance-bottom:3.6pt;mso-position-horizontal:absolute;mso-position-horizontal-relative:margin;mso-position-vertical:absolute;mso-position-vertical-relative:margin;mso-width-percent:400;mso-height-percent:0;mso-width-relative:margin;mso-height-relative:margin;v-text-anchor:top" o:gfxdata="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" stroked="f">
+            <v:shape w14:anchorId="6663FA24" id="_x0000_s1030" type="#_x0000_t202" style="position:absolute;left:0;text-align:left;margin-left:386.2pt;margin-top:778.5pt;width:181.45pt;height:33.2pt;z-index:251682816;visibility:visible;mso-wrap-style:square;mso-width-percent:400;mso-height-percent:0;mso-wrap-distance-left:9pt;mso-wrap-distance-top:3.6pt;mso-wrap-distance-right:9pt;mso-wrap-distance-bottom:3.6pt;mso-position-horizontal:absolute;mso-position-horizontal-relative:margin;mso-position-vertical:absolute;mso-position-vertical-relative:margin;mso-width-percent:400;mso-height-percent:0;mso-width-relative:margin;mso-height-relative:margin;v-text-anchor:top" o:gfxdata="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" stroked="f">
               <v:textbox>
                 <w:txbxContent>
                   <w:p>
@@ -7977,7 +10047,7 @@
         </mc:Choice>
         <mc:Fallback>
           <w:pict>
-            <v:shape w14:anchorId="629C9BF1" id="_x0000_s1031" type="#_x0000_t202" style="position:absolute;left:0;text-align:left;margin-left:386.2pt;margin-top:778.5pt;width:181.45pt;height:33.2pt;z-index:251681792;visibility:visible;mso-wrap-style:square;mso-width-percent:400;mso-height-percent:0;mso-wrap-distance-left:9pt;mso-wrap-distance-top:3.6pt;mso-wrap-distance-right:9pt;mso-wrap-distance-bottom:3.6pt;mso-position-horizontal:absolute;mso-position-horizontal-relative:margin;mso-position-vertical:absolute;mso-position-vertical-relative:margin;mso-width-percent:400;mso-height-percent:0;mso-width-relative:margin;mso-height-relative:margin;v-text-anchor:top" o:gfxdata="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" stroked="f">
+            <v:shape w14:anchorId="629C9BF1" id="_x0000_s1031" type="#_x0000_t202" style="position:absolute;left:0;text-align:left;margin-left:386.2pt;margin-top:778.5pt;width:181.45pt;height:33.2pt;z-index:251681792;visibility:visible;mso-wrap-style:square;mso-width-percent:400;mso-height-percent:0;mso-wrap-distance-left:9pt;mso-wrap-distance-top:3.6pt;mso-wrap-distance-right:9pt;mso-wrap-distance-bottom:3.6pt;mso-position-horizontal:absolute;mso-position-horizontal-relative:margin;mso-position-vertical:absolute;mso-position-vertical-relative:margin;mso-width-percent:400;mso-height-percent:0;mso-width-relative:margin;mso-height-relative:margin;v-text-anchor:top" o:gfxdata="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" stroked="f">
               <v:textbox>
                 <w:txbxContent>
                   <w:p>
@@ -8158,7 +10228,7 @@
         </mc:Choice>
         <mc:Fallback>
           <w:pict>
-            <v:shape w14:anchorId="75A8A5CF" id="_x0000_s1032" type="#_x0000_t202" style="position:absolute;left:0;text-align:left;margin-left:386.2pt;margin-top:778.5pt;width:181.45pt;height:33.2pt;z-index:251680768;visibility:visible;mso-wrap-style:square;mso-width-percent:400;mso-height-percent:0;mso-wrap-distance-left:9pt;mso-wrap-distance-top:3.6pt;mso-wrap-distance-right:9pt;mso-wrap-distance-bottom:3.6pt;mso-position-horizontal:absolute;mso-position-horizontal-relative:margin;mso-position-vertical:absolute;mso-position-vertical-relative:margin;mso-width-percent:400;mso-height-percent:0;mso-width-relative:margin;mso-height-relative:margin;v-text-anchor:top" o:gfxdata="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" stroked="f">
+            <v:shape w14:anchorId="75A8A5CF" id="_x0000_s1032" type="#_x0000_t202" style="position:absolute;left:0;text-align:left;margin-left:386.2pt;margin-top:778.5pt;width:181.45pt;height:33.2pt;z-index:251680768;visibility:visible;mso-wrap-style:square;mso-width-percent:400;mso-height-percent:0;mso-wrap-distance-left:9pt;mso-wrap-distance-top:3.6pt;mso-wrap-distance-right:9pt;mso-wrap-distance-bottom:3.6pt;mso-position-horizontal:absolute;mso-position-horizontal-relative:margin;mso-position-vertical:absolute;mso-position-vertical-relative:margin;mso-width-percent:400;mso-height-percent:0;mso-width-relative:margin;mso-height-relative:margin;v-text-anchor:top" o:gfxdata="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" stroked="f">
               <v:textbox>
                 <w:txbxContent>
                   <w:p>
@@ -8221,7 +10291,7 @@
 </file>
 
 <file path=word/footer3.xml><?xml version="1.0" encoding="utf-8"?>
-<w:ftr xmlns:wpc="http://schemas.microsoft.com/office/word/2010/wordprocessingCanvas" xmlns:cx="http://schemas.microsoft.com/office/drawing/2014/chartex" xmlns:cx1="http://schemas.microsoft.com/office/drawing/2015/9/8/chartex" xmlns:cx2="http://schemas.microsoft.com/office/drawing/2015/10/21/chartex" xmlns:cx3="http://schemas.microsoft.com/office/drawing/2016/5/9/chartex" xmlns:cx4="http://schemas.microsoft.com/office/drawing/2016/5/10/chartex" xmlns:cx5="http://schemas.microsoft.com/office/drawing/2016/5/11/chartex" xmlns:cx6="http://schemas.microsoft.com/office/drawing/2016/5/12/chartex" xmlns:cx7="http://schemas.microsoft.com/office/drawing/2016/5/13/chartex" xmlns:cx8="http://schemas.microsoft.com/office/drawing/2016/5/14/chartex" xmlns:mc="http://schemas.openxmlformats.org/markup-compatibility/2006" xmlns:aink="http://schemas.microsoft.com/office/drawing/2016/ink" xmlns:am3d="http://schemas.microsoft.com/office/drawing/2017/model3d" xmlns:o="urn:schemas-microsoft-com:office:office" xmlns:oel="http://schemas.microsoft.com/office/2019/extlst" xmlns:r="http://schemas.openxmlformats.org/officeDocument/2006/relationships" xmlns:m="http://schemas.openxmlformats.org/officeDocument/2006/math" xmlns:v="urn:schemas-microsoft-com:vml" xmlns:wp14="http://schemas.microsoft.com/office/word/2010/wordprocessingDrawing" xmlns:wp="http://schemas.openxmlformats.org/drawingml/2006/wordprocessingDrawing" xmlns:w10="urn:schemas-microsoft-com:office:word" xmlns:w="http://schemas.openxmlformats.org/wordprocessingml/2006/main" xmlns:w14="http://schemas.microsoft.com/office/word/2010/wordml" xmlns:w15="http://schemas.microsoft.com/office/word/2012/wordml" xmlns:w16cex="http://schemas.microsoft.com/office/word/2018/wordml/cex" xmlns:w16cid="http://schemas.microsoft.com/office/word/2016/wordml/cid" xmlns:w16="http://schemas.microsoft.com/office/word/2018/wordml" xmlns:w16sdtdh="http://schemas.microsoft.com/office/word/2020/wordml/sdtdatahash" xmlns:w16se="http://schemas.microsoft.com/office/word/2015/wordml/symex" xmlns:wpg="http://schemas.microsoft.com/office/word/2010/wordprocessingGroup" xmlns:wpi="http://schemas.microsoft.com/office/word/2010/wordprocessingInk" xmlns:wne="http://schemas.microsoft.com/office/word/2006/wordml" xmlns:wps="http://schemas.microsoft.com/office/word/2010/wordprocessingShape" mc:Ignorable="w14 w15 w16se w16cid w16 w16cex w16sdtdh wp14">
+<w:ftr xmlns:wpc="http://schemas.microsoft.com/office/word/2010/wordprocessingCanvas" xmlns:cx="http://schemas.microsoft.com/office/drawing/2014/chartex" xmlns:cx1="http://schemas.microsoft.com/office/drawing/2015/9/8/chartex" xmlns:cx2="http://schemas.microsoft.com/office/drawing/2015/10/21/chartex" xmlns:cx3="http://schemas.microsoft.com/office/drawing/2016/5/9/chartex" xmlns:cx4="http://schemas.microsoft.com/office/drawing/2016/5/10/chartex" xmlns:cx5="http://schemas.microsoft.com/office/drawing/2016/5/11/chartex" xmlns:cx6="http://schemas.microsoft.com/office/drawing/2016/5/12/chartex" xmlns:cx7="http://schemas.microsoft.com/office/drawing/2016/5/13/chartex" xmlns:cx8="http://schemas.microsoft.com/office/drawing/2016/5/14/chartex" xmlns:mc="http://schemas.openxmlformats.org/markup-compatibility/2006" xmlns:aink="http://schemas.microsoft.com/office/drawing/2016/ink" xmlns:am3d="http://schemas.microsoft.com/office/drawing/2017/model3d" xmlns:o="urn:schemas-microsoft-com:office:office" xmlns:r="http://schemas.openxmlformats.org/officeDocument/2006/relationships" xmlns:m="http://schemas.openxmlformats.org/officeDocument/2006/math" xmlns:v="urn:schemas-microsoft-com:vml" xmlns:wp14="http://schemas.microsoft.com/office/word/2010/wordprocessingDrawing" xmlns:wp="http://schemas.openxmlformats.org/drawingml/2006/wordprocessingDrawing" xmlns:w10="urn:schemas-microsoft-com:office:word" xmlns:w="http://schemas.openxmlformats.org/wordprocessingml/2006/main" xmlns:w14="http://schemas.microsoft.com/office/word/2010/wordml" xmlns:w15="http://schemas.microsoft.com/office/word/2012/wordml" xmlns:w16cex="http://schemas.microsoft.com/office/word/2018/wordml/cex" xmlns:w16cid="http://schemas.microsoft.com/office/word/2016/wordml/cid" xmlns:w16="http://schemas.microsoft.com/office/word/2018/wordml" xmlns:w16se="http://schemas.microsoft.com/office/word/2015/wordml/symex" xmlns:wpg="http://schemas.microsoft.com/office/word/2010/wordprocessingGroup" xmlns:wpi="http://schemas.microsoft.com/office/word/2010/wordprocessingInk" xmlns:wne="http://schemas.microsoft.com/office/word/2006/wordml" xmlns:wps="http://schemas.microsoft.com/office/word/2010/wordprocessingShape" mc:Ignorable="w14 w15 w16se w16cid w16 w16cex wp14">
   <w:p>
     <w:pPr>
       <w:pStyle w:val="Footer"/>
@@ -8338,7 +10408,7 @@
               <v:stroke joinstyle="miter"/>
               <v:path gradientshapeok="t" o:connecttype="rect"/>
             </v:shapetype>
-            <v:shape id="_x0000_s1033" type="#_x0000_t202" style="position:absolute;left:0;text-align:left;margin-left:284.2pt;margin-top:5.55pt;width:213.75pt;height:42.75pt;z-index:251675648;visibility:visible;mso-wrap-style:square;mso-width-percent:0;mso-height-percent:0;mso-wrap-distance-left:9pt;mso-wrap-distance-top:0;mso-wrap-distance-right:9pt;mso-wrap-distance-bottom:0;mso-position-horizontal:absolute;mso-position-horizontal-relative:text;mso-position-vertical:absolute;mso-position-vertical-relative:text;mso-width-percent:0;mso-height-percent:0;mso-width-relative:page;mso-height-relative:page;v-text-anchor:top" o:gfxdata="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" stroked="f">
+            <v:shape id="_x0000_s1033" type="#_x0000_t202" style="position:absolute;left:0;text-align:left;margin-left:284.2pt;margin-top:5.55pt;width:213.75pt;height:42.75pt;z-index:251675648;visibility:visible;mso-wrap-style:square;mso-width-percent:0;mso-height-percent:0;mso-wrap-distance-left:9pt;mso-wrap-distance-top:0;mso-wrap-distance-right:9pt;mso-wrap-distance-bottom:0;mso-position-horizontal:absolute;mso-position-horizontal-relative:text;mso-position-vertical:absolute;mso-position-vertical-relative:text;mso-width-percent:0;mso-height-percent:0;mso-width-relative:page;mso-height-relative:page;v-text-anchor:top" o:gfxdata="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" stroked="f">
               <v:textbox>
                 <w:txbxContent>
                   <w:p>
@@ -8452,7 +10522,7 @@
 </file>
 
 <file path=word/footnotes.xml><?xml version="1.0" encoding="utf-8"?>
-<w:footnotes xmlns:wpc="http://schemas.microsoft.com/office/word/2010/wordprocessingCanvas" xmlns:cx="http://schemas.microsoft.com/office/drawing/2014/chartex" xmlns:cx1="http://schemas.microsoft.com/office/drawing/2015/9/8/chartex" xmlns:cx2="http://schemas.microsoft.com/office/drawing/2015/10/21/chartex" xmlns:cx3="http://schemas.microsoft.com/office/drawing/2016/5/9/chartex" xmlns:cx4="http://schemas.microsoft.com/office/drawing/2016/5/10/chartex" xmlns:cx5="http://schemas.microsoft.com/office/drawing/2016/5/11/chartex" xmlns:cx6="http://schemas.microsoft.com/office/drawing/2016/5/12/chartex" xmlns:cx7="http://schemas.microsoft.com/office/drawing/2016/5/13/chartex" xmlns:cx8="http://schemas.microsoft.com/office/drawing/2016/5/14/chartex" xmlns:mc="http://schemas.openxmlformats.org/markup-compatibility/2006" xmlns:aink="http://schemas.microsoft.com/office/drawing/2016/ink" xmlns:am3d="http://schemas.microsoft.com/office/drawing/2017/model3d" xmlns:o="urn:schemas-microsoft-com:office:office" xmlns:oel="http://schemas.microsoft.com/office/2019/extlst" xmlns:r="http://schemas.openxmlformats.org/officeDocument/2006/relationships" xmlns:m="http://schemas.openxmlformats.org/officeDocument/2006/math" xmlns:v="urn:schemas-microsoft-com:vml" xmlns:wp14="http://schemas.microsoft.com/office/word/2010/wordprocessingDrawing" xmlns:wp="http://schemas.openxmlformats.org/drawingml/2006/wordprocessingDrawing" xmlns:w10="urn:schemas-microsoft-com:office:word" xmlns:w="http://schemas.openxmlformats.org/wordprocessingml/2006/main" xmlns:w14="http://schemas.microsoft.com/office/word/2010/wordml" xmlns:w15="http://schemas.microsoft.com/office/word/2012/wordml" xmlns:w16cex="http://schemas.microsoft.com/office/word/2018/wordml/cex" xmlns:w16cid="http://schemas.microsoft.com/office/word/2016/wordml/cid" xmlns:w16="http://schemas.microsoft.com/office/word/2018/wordml" xmlns:w16sdtdh="http://schemas.microsoft.com/office/word/2020/wordml/sdtdatahash" xmlns:w16se="http://schemas.microsoft.com/office/word/2015/wordml/symex" xmlns:wpg="http://schemas.microsoft.com/office/word/2010/wordprocessingGroup" xmlns:wpi="http://schemas.microsoft.com/office/word/2010/wordprocessingInk" xmlns:wne="http://schemas.microsoft.com/office/word/2006/wordml" xmlns:wps="http://schemas.microsoft.com/office/word/2010/wordprocessingShape" mc:Ignorable="w14 w15 w16se w16cid w16 w16cex w16sdtdh wp14">
+<w:footnotes xmlns:wpc="http://schemas.microsoft.com/office/word/2010/wordprocessingCanvas" xmlns:cx="http://schemas.microsoft.com/office/drawing/2014/chartex" xmlns:cx1="http://schemas.microsoft.com/office/drawing/2015/9/8/chartex" xmlns:cx2="http://schemas.microsoft.com/office/drawing/2015/10/21/chartex" xmlns:cx3="http://schemas.microsoft.com/office/drawing/2016/5/9/chartex" xmlns:cx4="http://schemas.microsoft.com/office/drawing/2016/5/10/chartex" xmlns:cx5="http://schemas.microsoft.com/office/drawing/2016/5/11/chartex" xmlns:cx6="http://schemas.microsoft.com/office/drawing/2016/5/12/chartex" xmlns:cx7="http://schemas.microsoft.com/office/drawing/2016/5/13/chartex" xmlns:cx8="http://schemas.microsoft.com/office/drawing/2016/5/14/chartex" xmlns:mc="http://schemas.openxmlformats.org/markup-compatibility/2006" xmlns:aink="http://schemas.microsoft.com/office/drawing/2016/ink" xmlns:am3d="http://schemas.microsoft.com/office/drawing/2017/model3d" xmlns:o="urn:schemas-microsoft-com:office:office" xmlns:r="http://schemas.openxmlformats.org/officeDocument/2006/relationships" xmlns:m="http://schemas.openxmlformats.org/officeDocument/2006/math" xmlns:v="urn:schemas-microsoft-com:vml" xmlns:wp14="http://schemas.microsoft.com/office/word/2010/wordprocessingDrawing" xmlns:wp="http://schemas.openxmlformats.org/drawingml/2006/wordprocessingDrawing" xmlns:w10="urn:schemas-microsoft-com:office:word" xmlns:w="http://schemas.openxmlformats.org/wordprocessingml/2006/main" xmlns:w14="http://schemas.microsoft.com/office/word/2010/wordml" xmlns:w15="http://schemas.microsoft.com/office/word/2012/wordml" xmlns:w16cex="http://schemas.microsoft.com/office/word/2018/wordml/cex" xmlns:w16cid="http://schemas.microsoft.com/office/word/2016/wordml/cid" xmlns:w16="http://schemas.microsoft.com/office/word/2018/wordml" xmlns:w16se="http://schemas.microsoft.com/office/word/2015/wordml/symex" xmlns:wpg="http://schemas.microsoft.com/office/word/2010/wordprocessingGroup" xmlns:wpi="http://schemas.microsoft.com/office/word/2010/wordprocessingInk" xmlns:wne="http://schemas.microsoft.com/office/word/2006/wordml" xmlns:wps="http://schemas.microsoft.com/office/word/2010/wordprocessingShape" mc:Ignorable="w14 w15 w16se w16cid w16 w16cex wp14">
   <w:footnote w:type="separator" w:id="-1">
     <w:p>
       <w:pPr>
@@ -8474,7 +10544,7 @@
 </file>
 
 <file path=word/header1.xml><?xml version="1.0" encoding="utf-8"?>
-<w:hdr xmlns:wpc="http://schemas.microsoft.com/office/word/2010/wordprocessingCanvas" xmlns:cx="http://schemas.microsoft.com/office/drawing/2014/chartex" xmlns:cx1="http://schemas.microsoft.com/office/drawing/2015/9/8/chartex" xmlns:cx2="http://schemas.microsoft.com/office/drawing/2015/10/21/chartex" xmlns:cx3="http://schemas.microsoft.com/office/drawing/2016/5/9/chartex" xmlns:cx4="http://schemas.microsoft.com/office/drawing/2016/5/10/chartex" xmlns:cx5="http://schemas.microsoft.com/office/drawing/2016/5/11/chartex" xmlns:cx6="http://schemas.microsoft.com/office/drawing/2016/5/12/chartex" xmlns:cx7="http://schemas.microsoft.com/office/drawing/2016/5/13/chartex" xmlns:cx8="http://schemas.microsoft.com/office/drawing/2016/5/14/chartex" xmlns:mc="http://schemas.openxmlformats.org/markup-compatibility/2006" xmlns:aink="http://schemas.microsoft.com/office/drawing/2016/ink" xmlns:am3d="http://schemas.microsoft.com/office/drawing/2017/model3d" xmlns:o="urn:schemas-microsoft-com:office:office" xmlns:oel="http://schemas.microsoft.com/office/2019/extlst" xmlns:r="http://schemas.openxmlformats.org/officeDocument/2006/relationships" xmlns:m="http://schemas.openxmlformats.org/officeDocument/2006/math" xmlns:v="urn:schemas-microsoft-com:vml" xmlns:wp14="http://schemas.microsoft.com/office/word/2010/wordprocessingDrawing" xmlns:wp="http://schemas.openxmlformats.org/drawingml/2006/wordprocessingDrawing" xmlns:w10="urn:schemas-microsoft-com:office:word" xmlns:w="http://schemas.openxmlformats.org/wordprocessingml/2006/main" xmlns:w14="http://schemas.microsoft.com/office/word/2010/wordml" xmlns:w15="http://schemas.microsoft.com/office/word/2012/wordml" xmlns:w16cex="http://schemas.microsoft.com/office/word/2018/wordml/cex" xmlns:w16cid="http://schemas.microsoft.com/office/word/2016/wordml/cid" xmlns:w16="http://schemas.microsoft.com/office/word/2018/wordml" xmlns:w16sdtdh="http://schemas.microsoft.com/office/word/2020/wordml/sdtdatahash" xmlns:w16se="http://schemas.microsoft.com/office/word/2015/wordml/symex" xmlns:wpg="http://schemas.microsoft.com/office/word/2010/wordprocessingGroup" xmlns:wpi="http://schemas.microsoft.com/office/word/2010/wordprocessingInk" xmlns:wne="http://schemas.microsoft.com/office/word/2006/wordml" xmlns:wps="http://schemas.microsoft.com/office/word/2010/wordprocessingShape" mc:Ignorable="w14 w15 w16se w16cid w16 w16cex w16sdtdh wp14">
+<w:hdr xmlns:wpc="http://schemas.microsoft.com/office/word/2010/wordprocessingCanvas" xmlns:cx="http://schemas.microsoft.com/office/drawing/2014/chartex" xmlns:cx1="http://schemas.microsoft.com/office/drawing/2015/9/8/chartex" xmlns:cx2="http://schemas.microsoft.com/office/drawing/2015/10/21/chartex" xmlns:cx3="http://schemas.microsoft.com/office/drawing/2016/5/9/chartex" xmlns:cx4="http://schemas.microsoft.com/office/drawing/2016/5/10/chartex" xmlns:cx5="http://schemas.microsoft.com/office/drawing/2016/5/11/chartex" xmlns:cx6="http://schemas.microsoft.com/office/drawing/2016/5/12/chartex" xmlns:cx7="http://schemas.microsoft.com/office/drawing/2016/5/13/chartex" xmlns:cx8="http://schemas.microsoft.com/office/drawing/2016/5/14/chartex" xmlns:mc="http://schemas.openxmlformats.org/markup-compatibility/2006" xmlns:aink="http://schemas.microsoft.com/office/drawing/2016/ink" xmlns:am3d="http://schemas.microsoft.com/office/drawing/2017/model3d" xmlns:o="urn:schemas-microsoft-com:office:office" xmlns:r="http://schemas.openxmlformats.org/officeDocument/2006/relationships" xmlns:m="http://schemas.openxmlformats.org/officeDocument/2006/math" xmlns:v="urn:schemas-microsoft-com:vml" xmlns:wp14="http://schemas.microsoft.com/office/word/2010/wordprocessingDrawing" xmlns:wp="http://schemas.openxmlformats.org/drawingml/2006/wordprocessingDrawing" xmlns:w10="urn:schemas-microsoft-com:office:word" xmlns:w="http://schemas.openxmlformats.org/wordprocessingml/2006/main" xmlns:w14="http://schemas.microsoft.com/office/word/2010/wordml" xmlns:w15="http://schemas.microsoft.com/office/word/2012/wordml" xmlns:w16cex="http://schemas.microsoft.com/office/word/2018/wordml/cex" xmlns:w16cid="http://schemas.microsoft.com/office/word/2016/wordml/cid" xmlns:w16="http://schemas.microsoft.com/office/word/2018/wordml" xmlns:w16se="http://schemas.microsoft.com/office/word/2015/wordml/symex" xmlns:wpg="http://schemas.microsoft.com/office/word/2010/wordprocessingGroup" xmlns:wpi="http://schemas.microsoft.com/office/word/2010/wordprocessingInk" xmlns:wne="http://schemas.microsoft.com/office/word/2006/wordml" xmlns:wps="http://schemas.microsoft.com/office/word/2010/wordprocessingShape" mc:Ignorable="w14 w15 w16se w16cid w16 w16cex wp14">
   <w:p>
     <w:pPr>
       <w:pStyle w:val="Header"/>
@@ -8548,7 +10618,7 @@
 </file>
 
 <file path=word/header2.xml><?xml version="1.0" encoding="utf-8"?>
-<w:hdr xmlns:wpc="http://schemas.microsoft.com/office/word/2010/wordprocessingCanvas" xmlns:cx="http://schemas.microsoft.com/office/drawing/2014/chartex" xmlns:cx1="http://schemas.microsoft.com/office/drawing/2015/9/8/chartex" xmlns:cx2="http://schemas.microsoft.com/office/drawing/2015/10/21/chartex" xmlns:cx3="http://schemas.microsoft.com/office/drawing/2016/5/9/chartex" xmlns:cx4="http://schemas.microsoft.com/office/drawing/2016/5/10/chartex" xmlns:cx5="http://schemas.microsoft.com/office/drawing/2016/5/11/chartex" xmlns:cx6="http://schemas.microsoft.com/office/drawing/2016/5/12/chartex" xmlns:cx7="http://schemas.microsoft.com/office/drawing/2016/5/13/chartex" xmlns:cx8="http://schemas.microsoft.com/office/drawing/2016/5/14/chartex" xmlns:mc="http://schemas.openxmlformats.org/markup-compatibility/2006" xmlns:aink="http://schemas.microsoft.com/office/drawing/2016/ink" xmlns:am3d="http://schemas.microsoft.com/office/drawing/2017/model3d" xmlns:o="urn:schemas-microsoft-com:office:office" xmlns:oel="http://schemas.microsoft.com/office/2019/extlst" xmlns:r="http://schemas.openxmlformats.org/officeDocument/2006/relationships" xmlns:m="http://schemas.openxmlformats.org/officeDocument/2006/math" xmlns:v="urn:schemas-microsoft-com:vml" xmlns:wp14="http://schemas.microsoft.com/office/word/2010/wordprocessingDrawing" xmlns:wp="http://schemas.openxmlformats.org/drawingml/2006/wordprocessingDrawing" xmlns:w10="urn:schemas-microsoft-com:office:word" xmlns:w="http://schemas.openxmlformats.org/wordprocessingml/2006/main" xmlns:w14="http://schemas.microsoft.com/office/word/2010/wordml" xmlns:w15="http://schemas.microsoft.com/office/word/2012/wordml" xmlns:w16cex="http://schemas.microsoft.com/office/word/2018/wordml/cex" xmlns:w16cid="http://schemas.microsoft.com/office/word/2016/wordml/cid" xmlns:w16="http://schemas.microsoft.com/office/word/2018/wordml" xmlns:w16sdtdh="http://schemas.microsoft.com/office/word/2020/wordml/sdtdatahash" xmlns:w16se="http://schemas.microsoft.com/office/word/2015/wordml/symex" xmlns:wpg="http://schemas.microsoft.com/office/word/2010/wordprocessingGroup" xmlns:wpi="http://schemas.microsoft.com/office/word/2010/wordprocessingInk" xmlns:wne="http://schemas.microsoft.com/office/word/2006/wordml" xmlns:wps="http://schemas.microsoft.com/office/word/2010/wordprocessingShape" mc:Ignorable="w14 w15 w16se w16cid w16 w16cex w16sdtdh wp14">
+<w:hdr xmlns:wpc="http://schemas.microsoft.com/office/word/2010/wordprocessingCanvas" xmlns:cx="http://schemas.microsoft.com/office/drawing/2014/chartex" xmlns:cx1="http://schemas.microsoft.com/office/drawing/2015/9/8/chartex" xmlns:cx2="http://schemas.microsoft.com/office/drawing/2015/10/21/chartex" xmlns:cx3="http://schemas.microsoft.com/office/drawing/2016/5/9/chartex" xmlns:cx4="http://schemas.microsoft.com/office/drawing/2016/5/10/chartex" xmlns:cx5="http://schemas.microsoft.com/office/drawing/2016/5/11/chartex" xmlns:cx6="http://schemas.microsoft.com/office/drawing/2016/5/12/chartex" xmlns:cx7="http://schemas.microsoft.com/office/drawing/2016/5/13/chartex" xmlns:cx8="http://schemas.microsoft.com/office/drawing/2016/5/14/chartex" xmlns:mc="http://schemas.openxmlformats.org/markup-compatibility/2006" xmlns:aink="http://schemas.microsoft.com/office/drawing/2016/ink" xmlns:am3d="http://schemas.microsoft.com/office/drawing/2017/model3d" xmlns:o="urn:schemas-microsoft-com:office:office" xmlns:r="http://schemas.openxmlformats.org/officeDocument/2006/relationships" xmlns:m="http://schemas.openxmlformats.org/officeDocument/2006/math" xmlns:v="urn:schemas-microsoft-com:vml" xmlns:wp14="http://schemas.microsoft.com/office/word/2010/wordprocessingDrawing" xmlns:wp="http://schemas.openxmlformats.org/drawingml/2006/wordprocessingDrawing" xmlns:w10="urn:schemas-microsoft-com:office:word" xmlns:w="http://schemas.openxmlformats.org/wordprocessingml/2006/main" xmlns:w14="http://schemas.microsoft.com/office/word/2010/wordml" xmlns:w15="http://schemas.microsoft.com/office/word/2012/wordml" xmlns:w16cex="http://schemas.microsoft.com/office/word/2018/wordml/cex" xmlns:w16cid="http://schemas.microsoft.com/office/word/2016/wordml/cid" xmlns:w16="http://schemas.microsoft.com/office/word/2018/wordml" xmlns:w16se="http://schemas.microsoft.com/office/word/2015/wordml/symex" xmlns:wpg="http://schemas.microsoft.com/office/word/2010/wordprocessingGroup" xmlns:wpi="http://schemas.microsoft.com/office/word/2010/wordprocessingInk" xmlns:wne="http://schemas.microsoft.com/office/word/2006/wordml" xmlns:wps="http://schemas.microsoft.com/office/word/2010/wordprocessingShape" mc:Ignorable="w14 w15 w16se w16cid w16 w16cex wp14">
   <w:p>
     <w:pPr>
       <w:pStyle w:val="Header"/>
@@ -8603,7 +10673,7 @@
 </file>
 
 <file path=word/header3.xml><?xml version="1.0" encoding="utf-8"?>
-<w:hdr xmlns:wpc="http://schemas.microsoft.com/office/word/2010/wordprocessingCanvas" xmlns:cx="http://schemas.microsoft.com/office/drawing/2014/chartex" xmlns:cx1="http://schemas.microsoft.com/office/drawing/2015/9/8/chartex" xmlns:cx2="http://schemas.microsoft.com/office/drawing/2015/10/21/chartex" xmlns:cx3="http://schemas.microsoft.com/office/drawing/2016/5/9/chartex" xmlns:cx4="http://schemas.microsoft.com/office/drawing/2016/5/10/chartex" xmlns:cx5="http://schemas.microsoft.com/office/drawing/2016/5/11/chartex" xmlns:cx6="http://schemas.microsoft.com/office/drawing/2016/5/12/chartex" xmlns:cx7="http://schemas.microsoft.com/office/drawing/2016/5/13/chartex" xmlns:cx8="http://schemas.microsoft.com/office/drawing/2016/5/14/chartex" xmlns:mc="http://schemas.openxmlformats.org/markup-compatibility/2006" xmlns:aink="http://schemas.microsoft.com/office/drawing/2016/ink" xmlns:am3d="http://schemas.microsoft.com/office/drawing/2017/model3d" xmlns:o="urn:schemas-microsoft-com:office:office" xmlns:oel="http://schemas.microsoft.com/office/2019/extlst" xmlns:r="http://schemas.openxmlformats.org/officeDocument/2006/relationships" xmlns:m="http://schemas.openxmlformats.org/officeDocument/2006/math" xmlns:v="urn:schemas-microsoft-com:vml" xmlns:wp14="http://schemas.microsoft.com/office/word/2010/wordprocessingDrawing" xmlns:wp="http://schemas.openxmlformats.org/drawingml/2006/wordprocessingDrawing" xmlns:w10="urn:schemas-microsoft-com:office:word" xmlns:w="http://schemas.openxmlformats.org/wordprocessingml/2006/main" xmlns:w14="http://schemas.microsoft.com/office/word/2010/wordml" xmlns:w15="http://schemas.microsoft.com/office/word/2012/wordml" xmlns:w16cex="http://schemas.microsoft.com/office/word/2018/wordml/cex" xmlns:w16cid="http://schemas.microsoft.com/office/word/2016/wordml/cid" xmlns:w16="http://schemas.microsoft.com/office/word/2018/wordml" xmlns:w16sdtdh="http://schemas.microsoft.com/office/word/2020/wordml/sdtdatahash" xmlns:w16se="http://schemas.microsoft.com/office/word/2015/wordml/symex" xmlns:wpg="http://schemas.microsoft.com/office/word/2010/wordprocessingGroup" xmlns:wpi="http://schemas.microsoft.com/office/word/2010/wordprocessingInk" xmlns:wne="http://schemas.microsoft.com/office/word/2006/wordml" xmlns:wps="http://schemas.microsoft.com/office/word/2010/wordprocessingShape" mc:Ignorable="w14 w15 w16se w16cid w16 w16cex w16sdtdh wp14">
+<w:hdr xmlns:wpc="http://schemas.microsoft.com/office/word/2010/wordprocessingCanvas" xmlns:cx="http://schemas.microsoft.com/office/drawing/2014/chartex" xmlns:cx1="http://schemas.microsoft.com/office/drawing/2015/9/8/chartex" xmlns:cx2="http://schemas.microsoft.com/office/drawing/2015/10/21/chartex" xmlns:cx3="http://schemas.microsoft.com/office/drawing/2016/5/9/chartex" xmlns:cx4="http://schemas.microsoft.com/office/drawing/2016/5/10/chartex" xmlns:cx5="http://schemas.microsoft.com/office/drawing/2016/5/11/chartex" xmlns:cx6="http://schemas.microsoft.com/office/drawing/2016/5/12/chartex" xmlns:cx7="http://schemas.microsoft.com/office/drawing/2016/5/13/chartex" xmlns:cx8="http://schemas.microsoft.com/office/drawing/2016/5/14/chartex" xmlns:mc="http://schemas.openxmlformats.org/markup-compatibility/2006" xmlns:aink="http://schemas.microsoft.com/office/drawing/2016/ink" xmlns:am3d="http://schemas.microsoft.com/office/drawing/2017/model3d" xmlns:o="urn:schemas-microsoft-com:office:office" xmlns:r="http://schemas.openxmlformats.org/officeDocument/2006/relationships" xmlns:m="http://schemas.openxmlformats.org/officeDocument/2006/math" xmlns:v="urn:schemas-microsoft-com:vml" xmlns:wp14="http://schemas.microsoft.com/office/word/2010/wordprocessingDrawing" xmlns:wp="http://schemas.openxmlformats.org/drawingml/2006/wordprocessingDrawing" xmlns:w10="urn:schemas-microsoft-com:office:word" xmlns:w="http://schemas.openxmlformats.org/wordprocessingml/2006/main" xmlns:w14="http://schemas.microsoft.com/office/word/2010/wordml" xmlns:w15="http://schemas.microsoft.com/office/word/2012/wordml" xmlns:w16cex="http://schemas.microsoft.com/office/word/2018/wordml/cex" xmlns:w16cid="http://schemas.microsoft.com/office/word/2016/wordml/cid" xmlns:w16="http://schemas.microsoft.com/office/word/2018/wordml" xmlns:w16se="http://schemas.microsoft.com/office/word/2015/wordml/symex" xmlns:wpg="http://schemas.microsoft.com/office/word/2010/wordprocessingGroup" xmlns:wpi="http://schemas.microsoft.com/office/word/2010/wordprocessingInk" xmlns:wne="http://schemas.microsoft.com/office/word/2006/wordml" xmlns:wps="http://schemas.microsoft.com/office/word/2010/wordprocessingShape" mc:Ignorable="w14 w15 w16se w16cid w16 w16cex wp14">
   <w:p>
     <w:pPr>
       <w:pStyle w:val="Header"/>
@@ -8677,7 +10747,7 @@
 </file>
 
 <file path=word/header4.xml><?xml version="1.0" encoding="utf-8"?>
-<w:hdr xmlns:wpc="http://schemas.microsoft.com/office/word/2010/wordprocessingCanvas" xmlns:cx="http://schemas.microsoft.com/office/drawing/2014/chartex" xmlns:cx1="http://schemas.microsoft.com/office/drawing/2015/9/8/chartex" xmlns:cx2="http://schemas.microsoft.com/office/drawing/2015/10/21/chartex" xmlns:cx3="http://schemas.microsoft.com/office/drawing/2016/5/9/chartex" xmlns:cx4="http://schemas.microsoft.com/office/drawing/2016/5/10/chartex" xmlns:cx5="http://schemas.microsoft.com/office/drawing/2016/5/11/chartex" xmlns:cx6="http://schemas.microsoft.com/office/drawing/2016/5/12/chartex" xmlns:cx7="http://schemas.microsoft.com/office/drawing/2016/5/13/chartex" xmlns:cx8="http://schemas.microsoft.com/office/drawing/2016/5/14/chartex" xmlns:mc="http://schemas.openxmlformats.org/markup-compatibility/2006" xmlns:aink="http://schemas.microsoft.com/office/drawing/2016/ink" xmlns:am3d="http://schemas.microsoft.com/office/drawing/2017/model3d" xmlns:o="urn:schemas-microsoft-com:office:office" xmlns:oel="http://schemas.microsoft.com/office/2019/extlst" xmlns:r="http://schemas.openxmlformats.org/officeDocument/2006/relationships" xmlns:m="http://schemas.openxmlformats.org/officeDocument/2006/math" xmlns:v="urn:schemas-microsoft-com:vml" xmlns:wp14="http://schemas.microsoft.com/office/word/2010/wordprocessingDrawing" xmlns:wp="http://schemas.openxmlformats.org/drawingml/2006/wordprocessingDrawing" xmlns:w10="urn:schemas-microsoft-com:office:word" xmlns:w="http://schemas.openxmlformats.org/wordprocessingml/2006/main" xmlns:w14="http://schemas.microsoft.com/office/word/2010/wordml" xmlns:w15="http://schemas.microsoft.com/office/word/2012/wordml" xmlns:w16cex="http://schemas.microsoft.com/office/word/2018/wordml/cex" xmlns:w16cid="http://schemas.microsoft.com/office/word/2016/wordml/cid" xmlns:w16="http://schemas.microsoft.com/office/word/2018/wordml" xmlns:w16sdtdh="http://schemas.microsoft.com/office/word/2020/wordml/sdtdatahash" xmlns:w16se="http://schemas.microsoft.com/office/word/2015/wordml/symex" xmlns:wpg="http://schemas.microsoft.com/office/word/2010/wordprocessingGroup" xmlns:wpi="http://schemas.microsoft.com/office/word/2010/wordprocessingInk" xmlns:wne="http://schemas.microsoft.com/office/word/2006/wordml" xmlns:wps="http://schemas.microsoft.com/office/word/2010/wordprocessingShape" mc:Ignorable="w14 w15 w16se w16cid w16 w16cex w16sdtdh wp14">
+<w:hdr xmlns:wpc="http://schemas.microsoft.com/office/word/2010/wordprocessingCanvas" xmlns:cx="http://schemas.microsoft.com/office/drawing/2014/chartex" xmlns:cx1="http://schemas.microsoft.com/office/drawing/2015/9/8/chartex" xmlns:cx2="http://schemas.microsoft.com/office/drawing/2015/10/21/chartex" xmlns:cx3="http://schemas.microsoft.com/office/drawing/2016/5/9/chartex" xmlns:cx4="http://schemas.microsoft.com/office/drawing/2016/5/10/chartex" xmlns:cx5="http://schemas.microsoft.com/office/drawing/2016/5/11/chartex" xmlns:cx6="http://schemas.microsoft.com/office/drawing/2016/5/12/chartex" xmlns:cx7="http://schemas.microsoft.com/office/drawing/2016/5/13/chartex" xmlns:cx8="http://schemas.microsoft.com/office/drawing/2016/5/14/chartex" xmlns:mc="http://schemas.openxmlformats.org/markup-compatibility/2006" xmlns:aink="http://schemas.microsoft.com/office/drawing/2016/ink" xmlns:am3d="http://schemas.microsoft.com/office/drawing/2017/model3d" xmlns:o="urn:schemas-microsoft-com:office:office" xmlns:r="http://schemas.openxmlformats.org/officeDocument/2006/relationships" xmlns:m="http://schemas.openxmlformats.org/officeDocument/2006/math" xmlns:v="urn:schemas-microsoft-com:vml" xmlns:wp14="http://schemas.microsoft.com/office/word/2010/wordprocessingDrawing" xmlns:wp="http://schemas.openxmlformats.org/drawingml/2006/wordprocessingDrawing" xmlns:w10="urn:schemas-microsoft-com:office:word" xmlns:w="http://schemas.openxmlformats.org/wordprocessingml/2006/main" xmlns:w14="http://schemas.microsoft.com/office/word/2010/wordml" xmlns:w15="http://schemas.microsoft.com/office/word/2012/wordml" xmlns:w16cex="http://schemas.microsoft.com/office/word/2018/wordml/cex" xmlns:w16cid="http://schemas.microsoft.com/office/word/2016/wordml/cid" xmlns:w16="http://schemas.microsoft.com/office/word/2018/wordml" xmlns:w16se="http://schemas.microsoft.com/office/word/2015/wordml/symex" xmlns:wpg="http://schemas.microsoft.com/office/word/2010/wordprocessingGroup" xmlns:wpi="http://schemas.microsoft.com/office/word/2010/wordprocessingInk" xmlns:wne="http://schemas.microsoft.com/office/word/2006/wordml" xmlns:wps="http://schemas.microsoft.com/office/word/2010/wordprocessingShape" mc:Ignorable="w14 w15 w16se w16cid w16 w16cex wp14">
   <w:tbl>
     <w:tblPr>
       <w:bidiVisual/>
@@ -8770,7 +10840,7 @@
 </file>
 
 <file path=word/numbering.xml><?xml version="1.0" encoding="utf-8"?>
-<w:numbering xmlns:wpc="http://schemas.microsoft.com/office/word/2010/wordprocessingCanvas" xmlns:cx="http://schemas.microsoft.com/office/drawing/2014/chartex" xmlns:cx1="http://schemas.microsoft.com/office/drawing/2015/9/8/chartex" xmlns:cx2="http://schemas.microsoft.com/office/drawing/2015/10/21/chartex" xmlns:cx3="http://schemas.microsoft.com/office/drawing/2016/5/9/chartex" xmlns:cx4="http://schemas.microsoft.com/office/drawing/2016/5/10/chartex" xmlns:cx5="http://schemas.microsoft.com/office/drawing/2016/5/11/chartex" xmlns:cx6="http://schemas.microsoft.com/office/drawing/2016/5/12/chartex" xmlns:cx7="http://schemas.microsoft.com/office/drawing/2016/5/13/chartex" xmlns:cx8="http://schemas.microsoft.com/office/drawing/2016/5/14/chartex" xmlns:mc="http://schemas.openxmlformats.org/markup-compatibility/2006" xmlns:aink="http://schemas.microsoft.com/office/drawing/2016/ink" xmlns:am3d="http://schemas.microsoft.com/office/drawing/2017/model3d" xmlns:o="urn:schemas-microsoft-com:office:office" xmlns:oel="http://schemas.microsoft.com/office/2019/extlst" xmlns:r="http://schemas.openxmlformats.org/officeDocument/2006/relationships" xmlns:m="http://schemas.openxmlformats.org/officeDocument/2006/math" xmlns:v="urn:schemas-microsoft-com:vml" xmlns:wp14="http://schemas.microsoft.com/office/word/2010/wordprocessingDrawing" xmlns:wp="http://schemas.openxmlformats.org/drawingml/2006/wordprocessingDrawing" xmlns:w10="urn:schemas-microsoft-com:office:word" xmlns:w="http://schemas.openxmlformats.org/wordprocessingml/2006/main" xmlns:w14="http://schemas.microsoft.com/office/word/2010/wordml" xmlns:w15="http://schemas.microsoft.com/office/word/2012/wordml" xmlns:w16cex="http://schemas.microsoft.com/office/word/2018/wordml/cex" xmlns:w16cid="http://schemas.microsoft.com/office/word/2016/wordml/cid" xmlns:w16="http://schemas.microsoft.com/office/word/2018/wordml" xmlns:w16sdtdh="http://schemas.microsoft.com/office/word/2020/wordml/sdtdatahash" xmlns:w16se="http://schemas.microsoft.com/office/word/2015/wordml/symex" xmlns:wpg="http://schemas.microsoft.com/office/word/2010/wordprocessingGroup" xmlns:wpi="http://schemas.microsoft.com/office/word/2010/wordprocessingInk" xmlns:wne="http://schemas.microsoft.com/office/word/2006/wordml" xmlns:wps="http://schemas.microsoft.com/office/word/2010/wordprocessingShape" mc:Ignorable="w14 w15 w16se w16cid w16 w16cex w16sdtdh wp14">
+<w:numbering xmlns:wpc="http://schemas.microsoft.com/office/word/2010/wordprocessingCanvas" xmlns:cx="http://schemas.microsoft.com/office/drawing/2014/chartex" xmlns:cx1="http://schemas.microsoft.com/office/drawing/2015/9/8/chartex" xmlns:cx2="http://schemas.microsoft.com/office/drawing/2015/10/21/chartex" xmlns:cx3="http://schemas.microsoft.com/office/drawing/2016/5/9/chartex" xmlns:cx4="http://schemas.microsoft.com/office/drawing/2016/5/10/chartex" xmlns:cx5="http://schemas.microsoft.com/office/drawing/2016/5/11/chartex" xmlns:cx6="http://schemas.microsoft.com/office/drawing/2016/5/12/chartex" xmlns:cx7="http://schemas.microsoft.com/office/drawing/2016/5/13/chartex" xmlns:cx8="http://schemas.microsoft.com/office/drawing/2016/5/14/chartex" xmlns:mc="http://schemas.openxmlformats.org/markup-compatibility/2006" xmlns:aink="http://schemas.microsoft.com/office/drawing/2016/ink" xmlns:am3d="http://schemas.microsoft.com/office/drawing/2017/model3d" xmlns:o="urn:schemas-microsoft-com:office:office" xmlns:r="http://schemas.openxmlformats.org/officeDocument/2006/relationships" xmlns:m="http://schemas.openxmlformats.org/officeDocument/2006/math" xmlns:v="urn:schemas-microsoft-com:vml" xmlns:wp14="http://schemas.microsoft.com/office/word/2010/wordprocessingDrawing" xmlns:wp="http://schemas.openxmlformats.org/drawingml/2006/wordprocessingDrawing" xmlns:w10="urn:schemas-microsoft-com:office:word" xmlns:w="http://schemas.openxmlformats.org/wordprocessingml/2006/main" xmlns:w14="http://schemas.microsoft.com/office/word/2010/wordml" xmlns:w15="http://schemas.microsoft.com/office/word/2012/wordml" xmlns:w16cex="http://schemas.microsoft.com/office/word/2018/wordml/cex" xmlns:w16cid="http://schemas.microsoft.com/office/word/2016/wordml/cid" xmlns:w16="http://schemas.microsoft.com/office/word/2018/wordml" xmlns:w16se="http://schemas.microsoft.com/office/word/2015/wordml/symex" xmlns:wpg="http://schemas.microsoft.com/office/word/2010/wordprocessingGroup" xmlns:wpi="http://schemas.microsoft.com/office/word/2010/wordprocessingInk" xmlns:wne="http://schemas.microsoft.com/office/word/2006/wordml" xmlns:wps="http://schemas.microsoft.com/office/word/2010/wordprocessingShape" mc:Ignorable="w14 w15 w16se w16cid w16 w16cex wp14">
   <w:abstractNum w:abstractNumId="0" w15:restartNumberingAfterBreak="0">
     <w:nsid w:val="07D771F3"/>
     <w:multiLevelType w:val="hybridMultilevel"/>
@@ -9999,6 +12069,95 @@
     </w:lvl>
   </w:abstractNum>
   <w:abstractNum w:abstractNumId="9" w15:restartNumberingAfterBreak="0">
+    <w:nsid w:val="47ED1128"/>
+    <w:multiLevelType w:val="hybridMultilevel"/>
+    <w:tmpl w:val="09D81220"/>
+    <w:lvl w:ilvl="0" w:tplc="A2144B66">
+      <w:start w:val="7"/>
+      <w:numFmt w:val="decimal"/>
+      <w:lvlText w:val="%1-"/>
+      <w:lvlJc w:val="left"/>
+      <w:pPr>
+        <w:ind w:left="1170" w:hanging="360"/>
+      </w:pPr>
+      <w:rPr>
+        <w:rFonts w:hint="default"/>
+      </w:rPr>
+    </w:lvl>
+    <w:lvl w:ilvl="1" w:tplc="04090019" w:tentative="1">
+      <w:start w:val="1"/>
+      <w:numFmt w:val="lowerLetter"/>
+      <w:lvlText w:val="%2."/>
+      <w:lvlJc w:val="left"/>
+      <w:pPr>
+        <w:ind w:left="1890" w:hanging="360"/>
+      </w:pPr>
+    </w:lvl>
+    <w:lvl w:ilvl="2" w:tplc="0409001B" w:tentative="1">
+      <w:start w:val="1"/>
+      <w:numFmt w:val="lowerRoman"/>
+      <w:lvlText w:val="%3."/>
+      <w:lvlJc w:val="right"/>
+      <w:pPr>
+        <w:ind w:left="2610" w:hanging="180"/>
+      </w:pPr>
+    </w:lvl>
+    <w:lvl w:ilvl="3" w:tplc="0409000F" w:tentative="1">
+      <w:start w:val="1"/>
+      <w:numFmt w:val="decimal"/>
+      <w:lvlText w:val="%4."/>
+      <w:lvlJc w:val="left"/>
+      <w:pPr>
+        <w:ind w:left="3330" w:hanging="360"/>
+      </w:pPr>
+    </w:lvl>
+    <w:lvl w:ilvl="4" w:tplc="04090019" w:tentative="1">
+      <w:start w:val="1"/>
+      <w:numFmt w:val="lowerLetter"/>
+      <w:lvlText w:val="%5."/>
+      <w:lvlJc w:val="left"/>
+      <w:pPr>
+        <w:ind w:left="4050" w:hanging="360"/>
+      </w:pPr>
+    </w:lvl>
+    <w:lvl w:ilvl="5" w:tplc="0409001B" w:tentative="1">
+      <w:start w:val="1"/>
+      <w:numFmt w:val="lowerRoman"/>
+      <w:lvlText w:val="%6."/>
+      <w:lvlJc w:val="right"/>
+      <w:pPr>
+        <w:ind w:left="4770" w:hanging="180"/>
+      </w:pPr>
+    </w:lvl>
+    <w:lvl w:ilvl="6" w:tplc="0409000F" w:tentative="1">
+      <w:start w:val="1"/>
+      <w:numFmt w:val="decimal"/>
+      <w:lvlText w:val="%7."/>
+      <w:lvlJc w:val="left"/>
+      <w:pPr>
+        <w:ind w:left="5490" w:hanging="360"/>
+      </w:pPr>
+    </w:lvl>
+    <w:lvl w:ilvl="7" w:tplc="04090019" w:tentative="1">
+      <w:start w:val="1"/>
+      <w:numFmt w:val="lowerLetter"/>
+      <w:lvlText w:val="%8."/>
+      <w:lvlJc w:val="left"/>
+      <w:pPr>
+        <w:ind w:left="6210" w:hanging="360"/>
+      </w:pPr>
+    </w:lvl>
+    <w:lvl w:ilvl="8" w:tplc="0409001B" w:tentative="1">
+      <w:start w:val="1"/>
+      <w:numFmt w:val="lowerRoman"/>
+      <w:lvlText w:val="%9."/>
+      <w:lvlJc w:val="right"/>
+      <w:pPr>
+        <w:ind w:left="6930" w:hanging="180"/>
+      </w:pPr>
+    </w:lvl>
+  </w:abstractNum>
+  <w:abstractNum w:abstractNumId="10" w15:restartNumberingAfterBreak="0">
     <w:nsid w:val="49714848"/>
     <w:multiLevelType w:val="hybridMultilevel"/>
     <w:tmpl w:val="1CC4E02E"/>
@@ -10087,7 +12246,7 @@
       </w:pPr>
     </w:lvl>
   </w:abstractNum>
-  <w:abstractNum w:abstractNumId="10" w15:restartNumberingAfterBreak="0">
+  <w:abstractNum w:abstractNumId="11" w15:restartNumberingAfterBreak="0">
     <w:nsid w:val="4A462B22"/>
     <w:multiLevelType w:val="hybridMultilevel"/>
     <w:tmpl w:val="74E0175C"/>
@@ -10205,7 +12364,7 @@
       </w:pPr>
     </w:lvl>
   </w:abstractNum>
-  <w:abstractNum w:abstractNumId="11" w15:restartNumberingAfterBreak="0">
+  <w:abstractNum w:abstractNumId="12" w15:restartNumberingAfterBreak="0">
     <w:nsid w:val="53FA5D01"/>
     <w:multiLevelType w:val="hybridMultilevel"/>
     <w:tmpl w:val="90D0066A"/>
@@ -10294,7 +12453,7 @@
       </w:pPr>
     </w:lvl>
   </w:abstractNum>
-  <w:abstractNum w:abstractNumId="12" w15:restartNumberingAfterBreak="0">
+  <w:abstractNum w:abstractNumId="13" w15:restartNumberingAfterBreak="0">
     <w:nsid w:val="5D3464F5"/>
     <w:multiLevelType w:val="hybridMultilevel"/>
     <w:tmpl w:val="0C92A4B2"/>
@@ -10390,7 +12549,7 @@
       </w:pPr>
     </w:lvl>
   </w:abstractNum>
-  <w:abstractNum w:abstractNumId="13" w15:restartNumberingAfterBreak="0">
+  <w:abstractNum w:abstractNumId="14" w15:restartNumberingAfterBreak="0">
     <w:nsid w:val="5DEF5C33"/>
     <w:multiLevelType w:val="multilevel"/>
     <w:tmpl w:val="140EA9D8"/>
@@ -10635,7 +12794,7 @@
       </w:pPr>
     </w:lvl>
   </w:abstractNum>
-  <w:abstractNum w:abstractNumId="14" w15:restartNumberingAfterBreak="0">
+  <w:abstractNum w:abstractNumId="15" w15:restartNumberingAfterBreak="0">
     <w:nsid w:val="62D605B2"/>
     <w:multiLevelType w:val="hybridMultilevel"/>
     <w:tmpl w:val="6D1EA97C"/>
@@ -10748,7 +12907,7 @@
       </w:rPr>
     </w:lvl>
   </w:abstractNum>
-  <w:abstractNum w:abstractNumId="15" w15:restartNumberingAfterBreak="0">
+  <w:abstractNum w:abstractNumId="16" w15:restartNumberingAfterBreak="0">
     <w:nsid w:val="685558AE"/>
     <w:multiLevelType w:val="hybridMultilevel"/>
     <w:tmpl w:val="E480B196"/>
@@ -10861,7 +13020,7 @@
       </w:rPr>
     </w:lvl>
   </w:abstractNum>
-  <w:abstractNum w:abstractNumId="16" w15:restartNumberingAfterBreak="0">
+  <w:abstractNum w:abstractNumId="17" w15:restartNumberingAfterBreak="0">
     <w:nsid w:val="71906B0D"/>
     <w:multiLevelType w:val="hybridMultilevel"/>
     <w:tmpl w:val="6E3C5256"/>
@@ -10974,7 +13133,7 @@
       </w:rPr>
     </w:lvl>
   </w:abstractNum>
-  <w:abstractNum w:abstractNumId="17" w15:restartNumberingAfterBreak="0">
+  <w:abstractNum w:abstractNumId="18" w15:restartNumberingAfterBreak="0">
     <w:nsid w:val="779C6FE4"/>
     <w:multiLevelType w:val="hybridMultilevel"/>
     <w:tmpl w:val="7DE078A6"/>
@@ -11063,47 +13222,47 @@
       </w:pPr>
     </w:lvl>
   </w:abstractNum>
-  <w:num w:numId="1" w16cid:durableId="1397044728">
+  <w:num w:numId="1">
+    <w:abstractNumId w:val="14"/>
+  </w:num>
+  <w:num w:numId="2">
     <w:abstractNumId w:val="13"/>
   </w:num>
-  <w:num w:numId="2" w16cid:durableId="249395324">
-    <w:abstractNumId w:val="12"/>
-  </w:num>
-  <w:num w:numId="3" w16cid:durableId="782924058">
+  <w:num w:numId="3">
     <w:abstractNumId w:val="1"/>
   </w:num>
-  <w:num w:numId="4" w16cid:durableId="1909263191">
+  <w:num w:numId="4">
     <w:abstractNumId w:val="4"/>
   </w:num>
-  <w:num w:numId="5" w16cid:durableId="1127508456">
-    <w:abstractNumId w:val="10"/>
+  <w:num w:numId="5">
+    <w:abstractNumId w:val="11"/>
   </w:num>
-  <w:num w:numId="6" w16cid:durableId="1971591264">
+  <w:num w:numId="6">
     <w:abstractNumId w:val="0"/>
   </w:num>
-  <w:num w:numId="7" w16cid:durableId="119495758">
+  <w:num w:numId="7">
     <w:abstractNumId w:val="7"/>
   </w:num>
-  <w:num w:numId="8" w16cid:durableId="1241519741">
+  <w:num w:numId="8">
     <w:abstractNumId w:val="8"/>
   </w:num>
-  <w:num w:numId="9" w16cid:durableId="1758406094">
+  <w:num w:numId="9">
+    <w:abstractNumId w:val="18"/>
+  </w:num>
+  <w:num w:numId="10">
     <w:abstractNumId w:val="17"/>
   </w:num>
-  <w:num w:numId="10" w16cid:durableId="1636065218">
+  <w:num w:numId="11">
+    <w:abstractNumId w:val="15"/>
+  </w:num>
+  <w:num w:numId="12">
+    <w:abstractNumId w:val="2"/>
+  </w:num>
+  <w:num w:numId="13">
     <w:abstractNumId w:val="16"/>
   </w:num>
-  <w:num w:numId="11" w16cid:durableId="2081902102">
+  <w:num w:numId="14">
     <w:abstractNumId w:val="14"/>
-  </w:num>
-  <w:num w:numId="12" w16cid:durableId="943995240">
-    <w:abstractNumId w:val="2"/>
-  </w:num>
-  <w:num w:numId="13" w16cid:durableId="224225659">
-    <w:abstractNumId w:val="15"/>
-  </w:num>
-  <w:num w:numId="14" w16cid:durableId="761881576">
-    <w:abstractNumId w:val="13"/>
     <w:lvlOverride w:ilvl="0">
       <w:startOverride w:val="1"/>
     </w:lvlOverride>
@@ -11132,8 +13291,8 @@
       <w:startOverride w:val="1"/>
     </w:lvlOverride>
   </w:num>
-  <w:num w:numId="15" w16cid:durableId="1415933249">
-    <w:abstractNumId w:val="13"/>
+  <w:num w:numId="15">
+    <w:abstractNumId w:val="14"/>
     <w:lvlOverride w:ilvl="0">
       <w:startOverride w:val="1"/>
     </w:lvlOverride>
@@ -11162,8 +13321,8 @@
       <w:startOverride w:val="1"/>
     </w:lvlOverride>
   </w:num>
-  <w:num w:numId="16" w16cid:durableId="1531576647">
-    <w:abstractNumId w:val="13"/>
+  <w:num w:numId="16">
+    <w:abstractNumId w:val="14"/>
     <w:lvlOverride w:ilvl="0">
       <w:startOverride w:val="1"/>
     </w:lvlOverride>
@@ -11192,8 +13351,8 @@
       <w:startOverride w:val="1"/>
     </w:lvlOverride>
   </w:num>
-  <w:num w:numId="17" w16cid:durableId="893850442">
-    <w:abstractNumId w:val="13"/>
+  <w:num w:numId="17">
+    <w:abstractNumId w:val="14"/>
     <w:lvlOverride w:ilvl="0">
       <w:startOverride w:val="1"/>
     </w:lvlOverride>
@@ -11222,27 +13381,30 @@
       <w:startOverride w:val="1"/>
     </w:lvlOverride>
   </w:num>
-  <w:num w:numId="18" w16cid:durableId="1363818481">
-    <w:abstractNumId w:val="11"/>
+  <w:num w:numId="18">
+    <w:abstractNumId w:val="12"/>
   </w:num>
-  <w:num w:numId="19" w16cid:durableId="248656577">
+  <w:num w:numId="19">
     <w:abstractNumId w:val="5"/>
   </w:num>
-  <w:num w:numId="20" w16cid:durableId="1431200403">
+  <w:num w:numId="20">
     <w:abstractNumId w:val="3"/>
   </w:num>
-  <w:num w:numId="21" w16cid:durableId="996616648">
+  <w:num w:numId="21">
+    <w:abstractNumId w:val="10"/>
+  </w:num>
+  <w:num w:numId="22">
+    <w:abstractNumId w:val="6"/>
+  </w:num>
+  <w:num w:numId="23">
     <w:abstractNumId w:val="9"/>
-  </w:num>
-  <w:num w:numId="22" w16cid:durableId="933241291">
-    <w:abstractNumId w:val="6"/>
   </w:num>
   <w:numIdMacAtCleanup w:val="11"/>
 </w:numbering>
 </file>
 
 <file path=word/people.xml><?xml version="1.0" encoding="utf-8"?>
-<w15:people xmlns:wpc="http://schemas.microsoft.com/office/word/2010/wordprocessingCanvas" xmlns:cx="http://schemas.microsoft.com/office/drawing/2014/chartex" xmlns:cx1="http://schemas.microsoft.com/office/drawing/2015/9/8/chartex" xmlns:cx2="http://schemas.microsoft.com/office/drawing/2015/10/21/chartex" xmlns:cx3="http://schemas.microsoft.com/office/drawing/2016/5/9/chartex" xmlns:cx4="http://schemas.microsoft.com/office/drawing/2016/5/10/chartex" xmlns:cx5="http://schemas.microsoft.com/office/drawing/2016/5/11/chartex" xmlns:cx6="http://schemas.microsoft.com/office/drawing/2016/5/12/chartex" xmlns:cx7="http://schemas.microsoft.com/office/drawing/2016/5/13/chartex" xmlns:cx8="http://schemas.microsoft.com/office/drawing/2016/5/14/chartex" xmlns:mc="http://schemas.openxmlformats.org/markup-compatibility/2006" xmlns:aink="http://schemas.microsoft.com/office/drawing/2016/ink" xmlns:am3d="http://schemas.microsoft.com/office/drawing/2017/model3d" xmlns:o="urn:schemas-microsoft-com:office:office" xmlns:oel="http://schemas.microsoft.com/office/2019/extlst" xmlns:r="http://schemas.openxmlformats.org/officeDocument/2006/relationships" xmlns:m="http://schemas.openxmlformats.org/officeDocument/2006/math" xmlns:v="urn:schemas-microsoft-com:vml" xmlns:wp14="http://schemas.microsoft.com/office/word/2010/wordprocessingDrawing" xmlns:wp="http://schemas.openxmlformats.org/drawingml/2006/wordprocessingDrawing" xmlns:w10="urn:schemas-microsoft-com:office:word" xmlns:w="http://schemas.openxmlformats.org/wordprocessingml/2006/main" xmlns:w14="http://schemas.microsoft.com/office/word/2010/wordml" xmlns:w15="http://schemas.microsoft.com/office/word/2012/wordml" xmlns:w16cex="http://schemas.microsoft.com/office/word/2018/wordml/cex" xmlns:w16cid="http://schemas.microsoft.com/office/word/2016/wordml/cid" xmlns:w16="http://schemas.microsoft.com/office/word/2018/wordml" xmlns:w16sdtdh="http://schemas.microsoft.com/office/word/2020/wordml/sdtdatahash" xmlns:w16se="http://schemas.microsoft.com/office/word/2015/wordml/symex" xmlns:wpg="http://schemas.microsoft.com/office/word/2010/wordprocessingGroup" xmlns:wpi="http://schemas.microsoft.com/office/word/2010/wordprocessingInk" xmlns:wne="http://schemas.microsoft.com/office/word/2006/wordml" xmlns:wps="http://schemas.microsoft.com/office/word/2010/wordprocessingShape" mc:Ignorable="w14 w15 w16se w16cid w16 w16cex w16sdtdh wp14">
+<w15:people xmlns:wpc="http://schemas.microsoft.com/office/word/2010/wordprocessingCanvas" xmlns:cx="http://schemas.microsoft.com/office/drawing/2014/chartex" xmlns:cx1="http://schemas.microsoft.com/office/drawing/2015/9/8/chartex" xmlns:cx2="http://schemas.microsoft.com/office/drawing/2015/10/21/chartex" xmlns:cx3="http://schemas.microsoft.com/office/drawing/2016/5/9/chartex" xmlns:cx4="http://schemas.microsoft.com/office/drawing/2016/5/10/chartex" xmlns:cx5="http://schemas.microsoft.com/office/drawing/2016/5/11/chartex" xmlns:cx6="http://schemas.microsoft.com/office/drawing/2016/5/12/chartex" xmlns:cx7="http://schemas.microsoft.com/office/drawing/2016/5/13/chartex" xmlns:cx8="http://schemas.microsoft.com/office/drawing/2016/5/14/chartex" xmlns:mc="http://schemas.openxmlformats.org/markup-compatibility/2006" xmlns:aink="http://schemas.microsoft.com/office/drawing/2016/ink" xmlns:am3d="http://schemas.microsoft.com/office/drawing/2017/model3d" xmlns:o="urn:schemas-microsoft-com:office:office" xmlns:r="http://schemas.openxmlformats.org/officeDocument/2006/relationships" xmlns:m="http://schemas.openxmlformats.org/officeDocument/2006/math" xmlns:v="urn:schemas-microsoft-com:vml" xmlns:wp14="http://schemas.microsoft.com/office/word/2010/wordprocessingDrawing" xmlns:wp="http://schemas.openxmlformats.org/drawingml/2006/wordprocessingDrawing" xmlns:w10="urn:schemas-microsoft-com:office:word" xmlns:w="http://schemas.openxmlformats.org/wordprocessingml/2006/main" xmlns:w14="http://schemas.microsoft.com/office/word/2010/wordml" xmlns:w15="http://schemas.microsoft.com/office/word/2012/wordml" xmlns:w16cex="http://schemas.microsoft.com/office/word/2018/wordml/cex" xmlns:w16cid="http://schemas.microsoft.com/office/word/2016/wordml/cid" xmlns:w16="http://schemas.microsoft.com/office/word/2018/wordml" xmlns:w16se="http://schemas.microsoft.com/office/word/2015/wordml/symex" xmlns:wpg="http://schemas.microsoft.com/office/word/2010/wordprocessingGroup" xmlns:wpi="http://schemas.microsoft.com/office/word/2010/wordprocessingInk" xmlns:wne="http://schemas.microsoft.com/office/word/2006/wordml" xmlns:wps="http://schemas.microsoft.com/office/word/2010/wordprocessingShape" mc:Ignorable="w14 w15 w16se w16cid w16 w16cex wp14">
   <w15:person w15:author="Afshin Navabi">
     <w15:presenceInfo w15:providerId="Windows Live" w15:userId="f5cf8c41eece11df"/>
   </w15:person>
@@ -11253,7 +13415,7 @@
 </file>
 
 <file path=word/styles.xml><?xml version="1.0" encoding="utf-8"?>
-<w:styles xmlns:mc="http://schemas.openxmlformats.org/markup-compatibility/2006" xmlns:r="http://schemas.openxmlformats.org/officeDocument/2006/relationships" xmlns:w="http://schemas.openxmlformats.org/wordprocessingml/2006/main" xmlns:w14="http://schemas.microsoft.com/office/word/2010/wordml" xmlns:w15="http://schemas.microsoft.com/office/word/2012/wordml" xmlns:w16cex="http://schemas.microsoft.com/office/word/2018/wordml/cex" xmlns:w16cid="http://schemas.microsoft.com/office/word/2016/wordml/cid" xmlns:w16="http://schemas.microsoft.com/office/word/2018/wordml" xmlns:w16sdtdh="http://schemas.microsoft.com/office/word/2020/wordml/sdtdatahash" xmlns:w16se="http://schemas.microsoft.com/office/word/2015/wordml/symex" mc:Ignorable="w14 w15 w16se w16cid w16 w16cex w16sdtdh">
+<w:styles xmlns:mc="http://schemas.openxmlformats.org/markup-compatibility/2006" xmlns:r="http://schemas.openxmlformats.org/officeDocument/2006/relationships" xmlns:w="http://schemas.openxmlformats.org/wordprocessingml/2006/main" xmlns:w14="http://schemas.microsoft.com/office/word/2010/wordml" xmlns:w15="http://schemas.microsoft.com/office/word/2012/wordml" xmlns:w16cex="http://schemas.microsoft.com/office/word/2018/wordml/cex" xmlns:w16cid="http://schemas.microsoft.com/office/word/2016/wordml/cid" xmlns:w16="http://schemas.microsoft.com/office/word/2018/wordml" xmlns:w16se="http://schemas.microsoft.com/office/word/2015/wordml/symex" mc:Ignorable="w14 w15 w16se w16cid w16 w16cex">
   <w:docDefaults>
     <w:rPrDefault>
       <w:rPr>
@@ -16157,6 +18319,18 @@
       <w:szCs w:val="28"/>
     </w:rPr>
   </w:style>
+  <w:style w:type="character" w:styleId="UnresolvedMention">
+    <w:name w:val="Unresolved Mention"/>
+    <w:basedOn w:val="DefaultParagraphFont"/>
+    <w:uiPriority w:val="99"/>
+    <w:semiHidden/>
+    <w:unhideWhenUsed/>
+    <w:rsid w:val="007E4186"/>
+    <w:rPr>
+      <w:color w:val="605E5C"/>
+      <w:shd w:val="clear" w:color="auto" w:fill="E1DFDD"/>
+    </w:rPr>
+  </w:style>
 </w:styles>
 </file>
 

</xml_diff>